<commit_message>
3rd iteration for the Draft of the Analysis Report
</commit_message>
<xml_diff>
--- a/Reports/Analysis Report Draft 3.docx
+++ b/Reports/Analysis Report Draft 3.docx
@@ -1827,7 +1827,7 @@
       <w:pPr>
         <w:pStyle w:val="NormalWeb"/>
         <w:spacing w:before="0" w:beforeAutospacing="0" w:after="0" w:afterAutospacing="0" w:line="480" w:lineRule="auto"/>
-        <w:ind w:left="792"/>
+        <w:ind w:left="792" w:firstLine="624"/>
         <w:rPr>
           <w:rFonts w:asciiTheme="minorHAnsi" w:hAnsiTheme="minorHAnsi"/>
           <w:lang w:val="en-US"/>
@@ -5663,7 +5663,7 @@
           <w:numId w:val="4"/>
         </w:numPr>
         <w:spacing w:line="480" w:lineRule="auto"/>
-        <w:ind w:left="998" w:hanging="431"/>
+        <w:ind w:left="357" w:firstLine="431"/>
         <w:rPr>
           <w:rFonts w:asciiTheme="minorHAnsi" w:hAnsiTheme="minorHAnsi" w:cstheme="minorHAnsi"/>
           <w:sz w:val="28"/>
@@ -5911,13 +5911,9 @@
         <w:lastRenderedPageBreak/>
         <w:t>Use Case Descriptions</w:t>
       </w:r>
-      <w:bookmarkStart w:id="2" w:name="_GoBack"/>
-      <w:bookmarkEnd w:id="2"/>
-    </w:p>
-    <w:p>
-      <w:pPr>
-        <w:pStyle w:val="ListeParagraf"/>
-        <w:ind w:left="1639"/>
+    </w:p>
+    <w:p>
+      <w:pPr>
         <w:rPr>
           <w:rFonts w:asciiTheme="minorHAnsi" w:hAnsiTheme="minorHAnsi" w:cstheme="minorHAnsi"/>
           <w:b/>
@@ -6323,7 +6319,25 @@
           <w:szCs w:val="24"/>
           <w:lang w:eastAsia="tr-TR"/>
         </w:rPr>
-        <w:t xml:space="preserve"> enters the in-game-name.</w:t>
+        <w:t xml:space="preserve"> enters </w:t>
+      </w:r>
+      <w:r>
+        <w:rPr>
+          <w:rFonts w:asciiTheme="minorHAnsi" w:hAnsiTheme="minorHAnsi" w:cstheme="minorHAnsi"/>
+          <w:sz w:val="24"/>
+          <w:szCs w:val="24"/>
+          <w:lang w:eastAsia="tr-TR"/>
+        </w:rPr>
+        <w:t>his</w:t>
+      </w:r>
+      <w:r>
+        <w:rPr>
+          <w:rFonts w:asciiTheme="minorHAnsi" w:hAnsiTheme="minorHAnsi" w:cstheme="minorHAnsi"/>
+          <w:sz w:val="24"/>
+          <w:szCs w:val="24"/>
+          <w:lang w:eastAsia="tr-TR"/>
+        </w:rPr>
+        <w:t xml:space="preserve"> in-game-name.</w:t>
       </w:r>
     </w:p>
     <w:p>
@@ -6493,7 +6507,19 @@
           <w:szCs w:val="24"/>
           <w:lang w:eastAsia="tr-TR"/>
         </w:rPr>
-        <w:t>score</w:t>
+        <w:t>sc</w:t>
+      </w:r>
+      <w:bookmarkStart w:id="2" w:name="_GoBack"/>
+      <w:bookmarkEnd w:id="2"/>
+      <w:r>
+        <w:rPr>
+          <w:rFonts w:asciiTheme="minorHAnsi" w:hAnsiTheme="minorHAnsi" w:cstheme="minorHAnsi"/>
+          <w:noProof/>
+          <w:sz w:val="24"/>
+          <w:szCs w:val="24"/>
+          <w:lang w:eastAsia="tr-TR"/>
+        </w:rPr>
+        <w:t>ore</w:t>
       </w:r>
       <w:r>
         <w:rPr>
@@ -6581,15 +6607,6 @@
       <w:r>
         <w:rPr>
           <w:rFonts w:asciiTheme="minorHAnsi" w:hAnsiTheme="minorHAnsi" w:cstheme="minorHAnsi"/>
-          <w:sz w:val="24"/>
-          <w:szCs w:val="24"/>
-          <w:lang w:eastAsia="tr-TR"/>
-        </w:rPr>
-        <w:t xml:space="preserve"> </w:t>
-      </w:r>
-      <w:r>
-        <w:rPr>
-          <w:rFonts w:asciiTheme="minorHAnsi" w:hAnsiTheme="minorHAnsi" w:cstheme="minorHAnsi"/>
           <w:noProof/>
           <w:sz w:val="24"/>
           <w:szCs w:val="24"/>
@@ -6934,7 +6951,25 @@
           <w:szCs w:val="24"/>
           <w:lang w:eastAsia="tr-TR"/>
         </w:rPr>
-        <w:t>Player returns to upgrade screen.</w:t>
+        <w:t xml:space="preserve">Player returns to </w:t>
+      </w:r>
+      <w:r>
+        <w:rPr>
+          <w:rFonts w:asciiTheme="minorHAnsi" w:hAnsiTheme="minorHAnsi" w:cstheme="minorHAnsi"/>
+          <w:sz w:val="24"/>
+          <w:szCs w:val="24"/>
+          <w:lang w:eastAsia="tr-TR"/>
+        </w:rPr>
+        <w:t>title</w:t>
+      </w:r>
+      <w:r>
+        <w:rPr>
+          <w:rFonts w:asciiTheme="minorHAnsi" w:hAnsiTheme="minorHAnsi" w:cstheme="minorHAnsi"/>
+          <w:sz w:val="24"/>
+          <w:szCs w:val="24"/>
+          <w:lang w:eastAsia="tr-TR"/>
+        </w:rPr>
+        <w:t xml:space="preserve"> screen.</w:t>
       </w:r>
     </w:p>
     <w:p>
@@ -7071,7 +7106,25 @@
           <w:szCs w:val="24"/>
           <w:lang w:eastAsia="tr-TR"/>
         </w:rPr>
-        <w:t xml:space="preserve"> returns to upgrade screen.</w:t>
+        <w:t xml:space="preserve"> returns to </w:t>
+      </w:r>
+      <w:r>
+        <w:rPr>
+          <w:rFonts w:asciiTheme="minorHAnsi" w:hAnsiTheme="minorHAnsi" w:cstheme="minorHAnsi"/>
+          <w:sz w:val="24"/>
+          <w:szCs w:val="24"/>
+          <w:lang w:eastAsia="tr-TR"/>
+        </w:rPr>
+        <w:t>title</w:t>
+      </w:r>
+      <w:r>
+        <w:rPr>
+          <w:rFonts w:asciiTheme="minorHAnsi" w:hAnsiTheme="minorHAnsi" w:cstheme="minorHAnsi"/>
+          <w:sz w:val="24"/>
+          <w:szCs w:val="24"/>
+          <w:lang w:eastAsia="tr-TR"/>
+        </w:rPr>
+        <w:t xml:space="preserve"> screen.</w:t>
       </w:r>
     </w:p>
     <w:p>
@@ -7417,6 +7470,16 @@
       <w:r>
         <w:rPr>
           <w:rFonts w:asciiTheme="minorHAnsi" w:hAnsiTheme="minorHAnsi" w:cstheme="minorHAnsi"/>
+          <w:noProof/>
+          <w:sz w:val="24"/>
+          <w:szCs w:val="24"/>
+          <w:lang w:eastAsia="tr-TR"/>
+        </w:rPr>
+        <w:t>s</w:t>
+      </w:r>
+      <w:r>
+        <w:rPr>
+          <w:rFonts w:asciiTheme="minorHAnsi" w:hAnsiTheme="minorHAnsi" w:cstheme="minorHAnsi"/>
           <w:sz w:val="24"/>
           <w:szCs w:val="24"/>
           <w:lang w:eastAsia="tr-TR"/>
@@ -7431,6 +7494,15 @@
           <w:lang w:eastAsia="tr-TR"/>
         </w:rPr>
         <w:t>or exit</w:t>
+      </w:r>
+      <w:r>
+        <w:rPr>
+          <w:rFonts w:asciiTheme="minorHAnsi" w:hAnsiTheme="minorHAnsi" w:cstheme="minorHAnsi"/>
+          <w:sz w:val="24"/>
+          <w:szCs w:val="24"/>
+          <w:lang w:eastAsia="tr-TR"/>
+        </w:rPr>
+        <w:t>s</w:t>
       </w:r>
       <w:r>
         <w:rPr>
@@ -7533,7 +7605,43 @@
           <w:szCs w:val="24"/>
           <w:lang w:eastAsia="tr-TR"/>
         </w:rPr>
-        <w:t xml:space="preserve"> Esc character on the keyboard.</w:t>
+        <w:t xml:space="preserve"> </w:t>
+      </w:r>
+      <w:r>
+        <w:rPr>
+          <w:rFonts w:asciiTheme="minorHAnsi" w:hAnsiTheme="minorHAnsi" w:cstheme="minorHAnsi"/>
+          <w:sz w:val="24"/>
+          <w:szCs w:val="24"/>
+          <w:lang w:eastAsia="tr-TR"/>
+        </w:rPr>
+        <w:t>pause</w:t>
+      </w:r>
+      <w:r>
+        <w:rPr>
+          <w:rFonts w:asciiTheme="minorHAnsi" w:hAnsiTheme="minorHAnsi" w:cstheme="minorHAnsi"/>
+          <w:sz w:val="24"/>
+          <w:szCs w:val="24"/>
+          <w:lang w:eastAsia="tr-TR"/>
+        </w:rPr>
+        <w:t xml:space="preserve"> </w:t>
+      </w:r>
+      <w:r>
+        <w:rPr>
+          <w:rFonts w:asciiTheme="minorHAnsi" w:hAnsiTheme="minorHAnsi" w:cstheme="minorHAnsi"/>
+          <w:sz w:val="24"/>
+          <w:szCs w:val="24"/>
+          <w:lang w:eastAsia="tr-TR"/>
+        </w:rPr>
+        <w:t>button</w:t>
+      </w:r>
+      <w:r>
+        <w:rPr>
+          <w:rFonts w:asciiTheme="minorHAnsi" w:hAnsiTheme="minorHAnsi" w:cstheme="minorHAnsi"/>
+          <w:sz w:val="24"/>
+          <w:szCs w:val="24"/>
+          <w:lang w:eastAsia="tr-TR"/>
+        </w:rPr>
+        <w:t xml:space="preserve"> on the keyboard.</w:t>
       </w:r>
     </w:p>
     <w:p>
@@ -7566,7 +7674,25 @@
           <w:szCs w:val="24"/>
           <w:lang w:eastAsia="tr-TR"/>
         </w:rPr>
-        <w:t>he pause menu window displays.</w:t>
+        <w:t>he pause menu window displays</w:t>
+      </w:r>
+      <w:r>
+        <w:rPr>
+          <w:rFonts w:asciiTheme="minorHAnsi" w:hAnsiTheme="minorHAnsi" w:cstheme="minorHAnsi"/>
+          <w:sz w:val="24"/>
+          <w:szCs w:val="24"/>
+          <w:lang w:eastAsia="tr-TR"/>
+        </w:rPr>
+        <w:t xml:space="preserve"> over the now frozen game screen</w:t>
+      </w:r>
+      <w:r>
+        <w:rPr>
+          <w:rFonts w:asciiTheme="minorHAnsi" w:hAnsiTheme="minorHAnsi" w:cstheme="minorHAnsi"/>
+          <w:sz w:val="24"/>
+          <w:szCs w:val="24"/>
+          <w:lang w:eastAsia="tr-TR"/>
+        </w:rPr>
+        <w:t>.</w:t>
       </w:r>
     </w:p>
     <w:p>
@@ -7722,7 +7848,7 @@
           <w:szCs w:val="24"/>
           <w:lang w:eastAsia="tr-TR"/>
         </w:rPr>
-        <w:t xml:space="preserve"> Player exits using exit option in the </w:t>
+        <w:t xml:space="preserve">Player exits using exit option in the </w:t>
       </w:r>
       <w:r>
         <w:rPr>
@@ -7753,6 +7879,40 @@
         </w:rPr>
         <w:t>.</w:t>
       </w:r>
+      <w:r>
+        <w:rPr>
+          <w:rFonts w:asciiTheme="minorHAnsi" w:hAnsiTheme="minorHAnsi" w:cstheme="minorHAnsi"/>
+          <w:sz w:val="24"/>
+          <w:szCs w:val="24"/>
+          <w:lang w:eastAsia="tr-TR"/>
+        </w:rPr>
+        <w:t>OR</w:t>
+      </w:r>
+    </w:p>
+    <w:p>
+      <w:pPr>
+        <w:pStyle w:val="ListeParagraf"/>
+        <w:numPr>
+          <w:ilvl w:val="1"/>
+          <w:numId w:val="21"/>
+        </w:numPr>
+        <w:rPr>
+          <w:rFonts w:asciiTheme="minorHAnsi" w:hAnsiTheme="minorHAnsi" w:cstheme="minorHAnsi"/>
+          <w:b/>
+          <w:sz w:val="24"/>
+          <w:szCs w:val="24"/>
+          <w:lang w:eastAsia="tr-TR"/>
+        </w:rPr>
+      </w:pPr>
+      <w:r>
+        <w:rPr>
+          <w:rFonts w:asciiTheme="minorHAnsi" w:hAnsiTheme="minorHAnsi" w:cstheme="minorHAnsi"/>
+          <w:sz w:val="24"/>
+          <w:szCs w:val="24"/>
+          <w:lang w:eastAsia="tr-TR"/>
+        </w:rPr>
+        <w:t>Player goes to the settings menu using settings button on the pause menu.</w:t>
+      </w:r>
     </w:p>
     <w:p>
       <w:pPr>
@@ -7855,7 +8015,119 @@
           <w:szCs w:val="24"/>
           <w:lang w:eastAsia="tr-TR"/>
         </w:rPr>
-        <w:t>Change settings</w:t>
+        <w:t xml:space="preserve">Change settings </w:t>
+      </w:r>
+    </w:p>
+    <w:p>
+      <w:pPr>
+        <w:pStyle w:val="ListeParagraf"/>
+        <w:rPr>
+          <w:rFonts w:asciiTheme="minorHAnsi" w:hAnsiTheme="minorHAnsi" w:cstheme="minorHAnsi"/>
+          <w:color w:val="FF0000"/>
+          <w:sz w:val="24"/>
+          <w:szCs w:val="24"/>
+          <w:lang w:eastAsia="tr-TR"/>
+        </w:rPr>
+      </w:pPr>
+    </w:p>
+    <w:p>
+      <w:pPr>
+        <w:pStyle w:val="ListeParagraf"/>
+        <w:rPr>
+          <w:rFonts w:asciiTheme="minorHAnsi" w:hAnsiTheme="minorHAnsi" w:cstheme="minorHAnsi"/>
+          <w:sz w:val="24"/>
+          <w:szCs w:val="24"/>
+          <w:lang w:eastAsia="tr-TR"/>
+        </w:rPr>
+      </w:pPr>
+      <w:r>
+        <w:rPr>
+          <w:rFonts w:asciiTheme="minorHAnsi" w:hAnsiTheme="minorHAnsi" w:cstheme="minorHAnsi"/>
+          <w:b/>
+          <w:sz w:val="24"/>
+          <w:szCs w:val="24"/>
+          <w:lang w:eastAsia="tr-TR"/>
+        </w:rPr>
+        <w:t xml:space="preserve">Participating actors: </w:t>
+      </w:r>
+      <w:r>
+        <w:rPr>
+          <w:rFonts w:asciiTheme="minorHAnsi" w:hAnsiTheme="minorHAnsi" w:cstheme="minorHAnsi"/>
+          <w:sz w:val="24"/>
+          <w:szCs w:val="24"/>
+          <w:lang w:eastAsia="tr-TR"/>
+        </w:rPr>
+        <w:t>Player</w:t>
+      </w:r>
+    </w:p>
+    <w:p>
+      <w:pPr>
+        <w:pStyle w:val="ListeParagraf"/>
+        <w:rPr>
+          <w:rFonts w:asciiTheme="minorHAnsi" w:hAnsiTheme="minorHAnsi" w:cstheme="minorHAnsi"/>
+          <w:b/>
+          <w:sz w:val="24"/>
+          <w:szCs w:val="24"/>
+          <w:lang w:eastAsia="tr-TR"/>
+        </w:rPr>
+      </w:pPr>
+    </w:p>
+    <w:p>
+      <w:pPr>
+        <w:pStyle w:val="ListeParagraf"/>
+        <w:rPr>
+          <w:rFonts w:asciiTheme="minorHAnsi" w:hAnsiTheme="minorHAnsi" w:cstheme="minorHAnsi"/>
+          <w:sz w:val="24"/>
+          <w:szCs w:val="24"/>
+          <w:lang w:eastAsia="tr-TR"/>
+        </w:rPr>
+      </w:pPr>
+      <w:r>
+        <w:rPr>
+          <w:rFonts w:asciiTheme="minorHAnsi" w:hAnsiTheme="minorHAnsi" w:cstheme="minorHAnsi"/>
+          <w:b/>
+          <w:sz w:val="24"/>
+          <w:szCs w:val="24"/>
+          <w:lang w:eastAsia="tr-TR"/>
+        </w:rPr>
+        <w:t xml:space="preserve">Entry condition: </w:t>
+      </w:r>
+      <w:r>
+        <w:rPr>
+          <w:rFonts w:asciiTheme="minorHAnsi" w:hAnsiTheme="minorHAnsi" w:cstheme="minorHAnsi"/>
+          <w:sz w:val="24"/>
+          <w:szCs w:val="24"/>
+          <w:lang w:eastAsia="tr-TR"/>
+        </w:rPr>
+        <w:t xml:space="preserve">Player </w:t>
+      </w:r>
+      <w:r>
+        <w:rPr>
+          <w:rFonts w:asciiTheme="minorHAnsi" w:hAnsiTheme="minorHAnsi" w:cstheme="minorHAnsi"/>
+          <w:sz w:val="24"/>
+          <w:szCs w:val="24"/>
+          <w:lang w:eastAsia="tr-TR"/>
+        </w:rPr>
+        <w:t>is</w:t>
+      </w:r>
+      <w:r>
+        <w:rPr>
+          <w:rFonts w:asciiTheme="minorHAnsi" w:hAnsiTheme="minorHAnsi" w:cstheme="minorHAnsi"/>
+          <w:sz w:val="24"/>
+          <w:szCs w:val="24"/>
+          <w:lang w:eastAsia="tr-TR"/>
+        </w:rPr>
+        <w:t xml:space="preserve"> already </w:t>
+      </w:r>
+      <w:r>
+        <w:rPr>
+          <w:rFonts w:asciiTheme="minorHAnsi" w:hAnsiTheme="minorHAnsi" w:cstheme="minorHAnsi"/>
+          <w:noProof/>
+          <w:sz w:val="24"/>
+          <w:szCs w:val="24"/>
+          <w:lang w:eastAsia="tr-TR"/>
+        </w:rPr>
+        <w:t>paused</w:t>
       </w:r>
       <w:r>
         <w:rPr>
@@ -7866,107 +8138,92 @@
         </w:rPr>
         <w:t xml:space="preserve"> </w:t>
       </w:r>
-    </w:p>
-    <w:p>
-      <w:pPr>
-        <w:pStyle w:val="ListeParagraf"/>
-        <w:rPr>
-          <w:rFonts w:asciiTheme="minorHAnsi" w:hAnsiTheme="minorHAnsi" w:cstheme="minorHAnsi"/>
-          <w:color w:val="FF0000"/>
-          <w:sz w:val="24"/>
-          <w:szCs w:val="24"/>
-          <w:lang w:eastAsia="tr-TR"/>
-        </w:rPr>
-      </w:pPr>
-    </w:p>
-    <w:p>
-      <w:pPr>
-        <w:pStyle w:val="ListeParagraf"/>
-        <w:rPr>
-          <w:rFonts w:asciiTheme="minorHAnsi" w:hAnsiTheme="minorHAnsi" w:cstheme="minorHAnsi"/>
-          <w:sz w:val="24"/>
-          <w:szCs w:val="24"/>
-          <w:lang w:eastAsia="tr-TR"/>
-        </w:rPr>
-      </w:pPr>
-      <w:r>
-        <w:rPr>
-          <w:rFonts w:asciiTheme="minorHAnsi" w:hAnsiTheme="minorHAnsi" w:cstheme="minorHAnsi"/>
-          <w:b/>
-          <w:sz w:val="24"/>
-          <w:szCs w:val="24"/>
-          <w:lang w:eastAsia="tr-TR"/>
-        </w:rPr>
-        <w:t xml:space="preserve">Participating actors: </w:t>
-      </w:r>
-      <w:r>
-        <w:rPr>
-          <w:rFonts w:asciiTheme="minorHAnsi" w:hAnsiTheme="minorHAnsi" w:cstheme="minorHAnsi"/>
+      <w:r>
+        <w:rPr>
+          <w:rFonts w:asciiTheme="minorHAnsi" w:hAnsiTheme="minorHAnsi" w:cstheme="minorHAnsi"/>
+          <w:sz w:val="24"/>
+          <w:szCs w:val="24"/>
+          <w:lang w:eastAsia="tr-TR"/>
+        </w:rPr>
+        <w:t>the</w:t>
+      </w:r>
+      <w:r>
+        <w:rPr>
+          <w:rFonts w:asciiTheme="minorHAnsi" w:hAnsiTheme="minorHAnsi" w:cstheme="minorHAnsi"/>
+          <w:sz w:val="24"/>
+          <w:szCs w:val="24"/>
+          <w:lang w:eastAsia="tr-TR"/>
+        </w:rPr>
+        <w:t xml:space="preserve"> current</w:t>
+      </w:r>
+      <w:r>
+        <w:rPr>
+          <w:rFonts w:asciiTheme="minorHAnsi" w:hAnsiTheme="minorHAnsi" w:cstheme="minorHAnsi"/>
+          <w:sz w:val="24"/>
+          <w:szCs w:val="24"/>
+          <w:lang w:eastAsia="tr-TR"/>
+        </w:rPr>
+        <w:t xml:space="preserve"> game. </w:t>
+      </w:r>
+      <w:r>
+        <w:rPr>
+          <w:rFonts w:asciiTheme="minorHAnsi" w:hAnsiTheme="minorHAnsi" w:cstheme="minorHAnsi"/>
+          <w:noProof/>
           <w:sz w:val="24"/>
           <w:szCs w:val="24"/>
           <w:lang w:eastAsia="tr-TR"/>
         </w:rPr>
         <w:t>Player</w:t>
       </w:r>
-    </w:p>
-    <w:p>
-      <w:pPr>
-        <w:pStyle w:val="ListeParagraf"/>
-        <w:rPr>
-          <w:rFonts w:asciiTheme="minorHAnsi" w:hAnsiTheme="minorHAnsi" w:cstheme="minorHAnsi"/>
-          <w:b/>
-          <w:sz w:val="24"/>
-          <w:szCs w:val="24"/>
-          <w:lang w:eastAsia="tr-TR"/>
-        </w:rPr>
-      </w:pPr>
-    </w:p>
-    <w:p>
-      <w:pPr>
-        <w:pStyle w:val="ListeParagraf"/>
-        <w:rPr>
-          <w:rFonts w:asciiTheme="minorHAnsi" w:hAnsiTheme="minorHAnsi" w:cstheme="minorHAnsi"/>
-          <w:sz w:val="24"/>
-          <w:szCs w:val="24"/>
-          <w:lang w:eastAsia="tr-TR"/>
-        </w:rPr>
-      </w:pPr>
-      <w:r>
-        <w:rPr>
-          <w:rFonts w:asciiTheme="minorHAnsi" w:hAnsiTheme="minorHAnsi" w:cstheme="minorHAnsi"/>
-          <w:b/>
-          <w:sz w:val="24"/>
-          <w:szCs w:val="24"/>
-          <w:lang w:eastAsia="tr-TR"/>
-        </w:rPr>
-        <w:t xml:space="preserve">Entry condition: </w:t>
-      </w:r>
-      <w:r>
-        <w:rPr>
-          <w:rFonts w:asciiTheme="minorHAnsi" w:hAnsiTheme="minorHAnsi" w:cstheme="minorHAnsi"/>
-          <w:sz w:val="24"/>
-          <w:szCs w:val="24"/>
-          <w:lang w:eastAsia="tr-TR"/>
-        </w:rPr>
-        <w:t xml:space="preserve">Player </w:t>
-      </w:r>
-      <w:r>
-        <w:rPr>
-          <w:rFonts w:asciiTheme="minorHAnsi" w:hAnsiTheme="minorHAnsi" w:cstheme="minorHAnsi"/>
-          <w:sz w:val="24"/>
-          <w:szCs w:val="24"/>
-          <w:lang w:eastAsia="tr-TR"/>
-        </w:rPr>
-        <w:t>is</w:t>
-      </w:r>
-      <w:r>
-        <w:rPr>
-          <w:rFonts w:asciiTheme="minorHAnsi" w:hAnsiTheme="minorHAnsi" w:cstheme="minorHAnsi"/>
-          <w:sz w:val="24"/>
-          <w:szCs w:val="24"/>
-          <w:lang w:eastAsia="tr-TR"/>
-        </w:rPr>
-        <w:t xml:space="preserve"> already </w:t>
+      <w:r>
+        <w:rPr>
+          <w:rFonts w:asciiTheme="minorHAnsi" w:hAnsiTheme="minorHAnsi" w:cstheme="minorHAnsi"/>
+          <w:sz w:val="24"/>
+          <w:szCs w:val="24"/>
+          <w:lang w:eastAsia="tr-TR"/>
+        </w:rPr>
+        <w:t xml:space="preserve"> chooses the “settings” button on the pause menu.</w:t>
+      </w:r>
+    </w:p>
+    <w:p>
+      <w:pPr>
+        <w:pStyle w:val="ListeParagraf"/>
+        <w:rPr>
+          <w:rFonts w:asciiTheme="minorHAnsi" w:hAnsiTheme="minorHAnsi" w:cstheme="minorHAnsi"/>
+          <w:sz w:val="24"/>
+          <w:szCs w:val="24"/>
+          <w:lang w:eastAsia="tr-TR"/>
+        </w:rPr>
+      </w:pPr>
+    </w:p>
+    <w:p>
+      <w:pPr>
+        <w:pStyle w:val="ListeParagraf"/>
+        <w:rPr>
+          <w:rFonts w:asciiTheme="minorHAnsi" w:hAnsiTheme="minorHAnsi" w:cstheme="minorHAnsi"/>
+          <w:sz w:val="24"/>
+          <w:szCs w:val="24"/>
+          <w:lang w:eastAsia="tr-TR"/>
+        </w:rPr>
+      </w:pPr>
+      <w:r>
+        <w:rPr>
+          <w:rFonts w:asciiTheme="minorHAnsi" w:hAnsiTheme="minorHAnsi" w:cstheme="minorHAnsi"/>
+          <w:b/>
+          <w:sz w:val="24"/>
+          <w:szCs w:val="24"/>
+          <w:lang w:eastAsia="tr-TR"/>
+        </w:rPr>
+        <w:t xml:space="preserve">Exit condition: </w:t>
+      </w:r>
+      <w:r>
+        <w:rPr>
+          <w:rFonts w:asciiTheme="minorHAnsi" w:hAnsiTheme="minorHAnsi" w:cstheme="minorHAnsi"/>
+          <w:sz w:val="24"/>
+          <w:szCs w:val="24"/>
+          <w:lang w:eastAsia="tr-TR"/>
+        </w:rPr>
+        <w:t xml:space="preserve">Player either </w:t>
       </w:r>
       <w:r>
         <w:rPr>
@@ -7976,25 +8233,7 @@
           <w:szCs w:val="24"/>
           <w:lang w:eastAsia="tr-TR"/>
         </w:rPr>
-        <w:t>playing</w:t>
-      </w:r>
-      <w:r>
-        <w:rPr>
-          <w:rFonts w:asciiTheme="minorHAnsi" w:hAnsiTheme="minorHAnsi" w:cstheme="minorHAnsi"/>
-          <w:sz w:val="24"/>
-          <w:szCs w:val="24"/>
-          <w:lang w:eastAsia="tr-TR"/>
-        </w:rPr>
-        <w:t xml:space="preserve"> </w:t>
-      </w:r>
-      <w:r>
-        <w:rPr>
-          <w:rFonts w:asciiTheme="minorHAnsi" w:hAnsiTheme="minorHAnsi" w:cstheme="minorHAnsi"/>
-          <w:sz w:val="24"/>
-          <w:szCs w:val="24"/>
-          <w:lang w:eastAsia="tr-TR"/>
-        </w:rPr>
-        <w:t xml:space="preserve">the game. </w:t>
+        <w:t>return</w:t>
       </w:r>
       <w:r>
         <w:rPr>
@@ -8004,103 +8243,7 @@
           <w:szCs w:val="24"/>
           <w:lang w:eastAsia="tr-TR"/>
         </w:rPr>
-        <w:t>Player</w:t>
-      </w:r>
-      <w:r>
-        <w:rPr>
-          <w:rFonts w:asciiTheme="minorHAnsi" w:hAnsiTheme="minorHAnsi" w:cstheme="minorHAnsi"/>
-          <w:sz w:val="24"/>
-          <w:szCs w:val="24"/>
-          <w:lang w:eastAsia="tr-TR"/>
-        </w:rPr>
-        <w:t xml:space="preserve"> presses the </w:t>
-      </w:r>
-      <w:r>
-        <w:rPr>
-          <w:rFonts w:asciiTheme="minorHAnsi" w:hAnsiTheme="minorHAnsi" w:cstheme="minorHAnsi"/>
-          <w:sz w:val="24"/>
-          <w:szCs w:val="24"/>
-          <w:lang w:eastAsia="tr-TR"/>
-        </w:rPr>
-        <w:t>Esc character</w:t>
-      </w:r>
-      <w:r>
-        <w:rPr>
-          <w:rFonts w:asciiTheme="minorHAnsi" w:hAnsiTheme="minorHAnsi" w:cstheme="minorHAnsi"/>
-          <w:sz w:val="24"/>
-          <w:szCs w:val="24"/>
-          <w:lang w:eastAsia="tr-TR"/>
-        </w:rPr>
-        <w:t xml:space="preserve"> to </w:t>
-      </w:r>
-      <w:r>
-        <w:rPr>
-          <w:rFonts w:asciiTheme="minorHAnsi" w:hAnsiTheme="minorHAnsi" w:cstheme="minorHAnsi"/>
-          <w:sz w:val="24"/>
-          <w:szCs w:val="24"/>
-          <w:lang w:eastAsia="tr-TR"/>
-        </w:rPr>
-        <w:t>pause and adjust</w:t>
-      </w:r>
-      <w:r>
-        <w:rPr>
-          <w:rFonts w:asciiTheme="minorHAnsi" w:hAnsiTheme="minorHAnsi" w:cstheme="minorHAnsi"/>
-          <w:sz w:val="24"/>
-          <w:szCs w:val="24"/>
-          <w:lang w:eastAsia="tr-TR"/>
-        </w:rPr>
-        <w:t xml:space="preserve"> the game.</w:t>
-      </w:r>
-    </w:p>
-    <w:p>
-      <w:pPr>
-        <w:pStyle w:val="ListeParagraf"/>
-        <w:rPr>
-          <w:rFonts w:asciiTheme="minorHAnsi" w:hAnsiTheme="minorHAnsi" w:cstheme="minorHAnsi"/>
-          <w:sz w:val="24"/>
-          <w:szCs w:val="24"/>
-          <w:lang w:eastAsia="tr-TR"/>
-        </w:rPr>
-      </w:pPr>
-    </w:p>
-    <w:p>
-      <w:pPr>
-        <w:pStyle w:val="ListeParagraf"/>
-        <w:rPr>
-          <w:rFonts w:asciiTheme="minorHAnsi" w:hAnsiTheme="minorHAnsi" w:cstheme="minorHAnsi"/>
-          <w:sz w:val="24"/>
-          <w:szCs w:val="24"/>
-          <w:lang w:eastAsia="tr-TR"/>
-        </w:rPr>
-      </w:pPr>
-      <w:r>
-        <w:rPr>
-          <w:rFonts w:asciiTheme="minorHAnsi" w:hAnsiTheme="minorHAnsi" w:cstheme="minorHAnsi"/>
-          <w:b/>
-          <w:sz w:val="24"/>
-          <w:szCs w:val="24"/>
-          <w:lang w:eastAsia="tr-TR"/>
-        </w:rPr>
-        <w:t xml:space="preserve">Exit condition: </w:t>
-      </w:r>
-      <w:r>
-        <w:rPr>
-          <w:rFonts w:asciiTheme="minorHAnsi" w:hAnsiTheme="minorHAnsi" w:cstheme="minorHAnsi"/>
-          <w:sz w:val="24"/>
-          <w:szCs w:val="24"/>
-          <w:lang w:eastAsia="tr-TR"/>
-        </w:rPr>
-        <w:t xml:space="preserve">Player either </w:t>
-      </w:r>
-      <w:r>
-        <w:rPr>
-          <w:rFonts w:asciiTheme="minorHAnsi" w:hAnsiTheme="minorHAnsi" w:cstheme="minorHAnsi"/>
-          <w:noProof/>
-          <w:sz w:val="24"/>
-          <w:szCs w:val="24"/>
-          <w:lang w:eastAsia="tr-TR"/>
-        </w:rPr>
-        <w:t>return</w:t>
+        <w:t>s</w:t>
       </w:r>
       <w:r>
         <w:rPr>
@@ -8128,6 +8271,15 @@
           <w:lang w:eastAsia="tr-TR"/>
         </w:rPr>
         <w:t>ts the game</w:t>
+      </w:r>
+      <w:r>
+        <w:rPr>
+          <w:rFonts w:asciiTheme="minorHAnsi" w:hAnsiTheme="minorHAnsi" w:cstheme="minorHAnsi"/>
+          <w:sz w:val="24"/>
+          <w:szCs w:val="24"/>
+          <w:lang w:eastAsia="tr-TR"/>
+        </w:rPr>
+        <w:t>.</w:t>
       </w:r>
     </w:p>
     <w:p>
@@ -8230,7 +8382,25 @@
           <w:szCs w:val="24"/>
           <w:lang w:eastAsia="tr-TR"/>
         </w:rPr>
-        <w:t>Esc character on the keyboard.</w:t>
+        <w:t xml:space="preserve">Esc </w:t>
+      </w:r>
+      <w:r>
+        <w:rPr>
+          <w:rFonts w:asciiTheme="minorHAnsi" w:hAnsiTheme="minorHAnsi" w:cstheme="minorHAnsi"/>
+          <w:sz w:val="24"/>
+          <w:szCs w:val="24"/>
+          <w:lang w:eastAsia="tr-TR"/>
+        </w:rPr>
+        <w:t>button</w:t>
+      </w:r>
+      <w:r>
+        <w:rPr>
+          <w:rFonts w:asciiTheme="minorHAnsi" w:hAnsiTheme="minorHAnsi" w:cstheme="minorHAnsi"/>
+          <w:sz w:val="24"/>
+          <w:szCs w:val="24"/>
+          <w:lang w:eastAsia="tr-TR"/>
+        </w:rPr>
+        <w:t xml:space="preserve"> on the keyboard.</w:t>
       </w:r>
     </w:p>
     <w:p>
@@ -8278,73 +8448,7 @@
           <w:szCs w:val="24"/>
           <w:lang w:eastAsia="tr-TR"/>
         </w:rPr>
-        <w:t xml:space="preserve">The menu </w:t>
-      </w:r>
-      <w:r>
-        <w:rPr>
-          <w:rFonts w:asciiTheme="minorHAnsi" w:hAnsiTheme="minorHAnsi" w:cstheme="minorHAnsi"/>
-          <w:noProof/>
-          <w:sz w:val="24"/>
-          <w:szCs w:val="24"/>
-          <w:lang w:eastAsia="tr-TR"/>
-        </w:rPr>
-        <w:t>provide</w:t>
-      </w:r>
-      <w:r>
-        <w:rPr>
-          <w:rFonts w:asciiTheme="minorHAnsi" w:hAnsiTheme="minorHAnsi" w:cstheme="minorHAnsi"/>
-          <w:noProof/>
-          <w:sz w:val="24"/>
-          <w:szCs w:val="24"/>
-          <w:lang w:eastAsia="tr-TR"/>
-        </w:rPr>
-        <w:t>s</w:t>
-      </w:r>
-      <w:r>
-        <w:rPr>
-          <w:rFonts w:asciiTheme="minorHAnsi" w:hAnsiTheme="minorHAnsi" w:cstheme="minorHAnsi"/>
-          <w:sz w:val="24"/>
-          <w:szCs w:val="24"/>
-          <w:lang w:eastAsia="tr-TR"/>
-        </w:rPr>
-        <w:t xml:space="preserve"> </w:t>
-      </w:r>
-      <w:r>
-        <w:rPr>
-          <w:rFonts w:asciiTheme="minorHAnsi" w:hAnsiTheme="minorHAnsi" w:cstheme="minorHAnsi"/>
-          <w:noProof/>
-          <w:sz w:val="24"/>
-          <w:szCs w:val="24"/>
-          <w:lang w:eastAsia="tr-TR"/>
-        </w:rPr>
-        <w:t>player</w:t>
-      </w:r>
-      <w:r>
-        <w:rPr>
-          <w:rFonts w:asciiTheme="minorHAnsi" w:hAnsiTheme="minorHAnsi" w:cstheme="minorHAnsi"/>
-          <w:sz w:val="24"/>
-          <w:szCs w:val="24"/>
-          <w:lang w:eastAsia="tr-TR"/>
-        </w:rPr>
-        <w:t xml:space="preserve"> with different adjustments</w:t>
-      </w:r>
-      <w:r>
-        <w:rPr>
-          <w:rFonts w:asciiTheme="minorHAnsi" w:hAnsiTheme="minorHAnsi" w:cstheme="minorHAnsi"/>
-          <w:sz w:val="24"/>
-          <w:szCs w:val="24"/>
-          <w:lang w:eastAsia="tr-TR"/>
-        </w:rPr>
-        <w:t xml:space="preserve"> such as sounds on and off</w:t>
-      </w:r>
-      <w:r>
-        <w:rPr>
-          <w:rFonts w:asciiTheme="minorHAnsi" w:hAnsiTheme="minorHAnsi" w:cstheme="minorHAnsi"/>
-          <w:sz w:val="24"/>
-          <w:szCs w:val="24"/>
-          <w:lang w:eastAsia="tr-TR"/>
-        </w:rPr>
-        <w:t>.</w:t>
+        <w:t>The player chooses the “settings” option.</w:t>
       </w:r>
     </w:p>
     <w:p>
@@ -8368,7 +8472,43 @@
           <w:szCs w:val="24"/>
           <w:lang w:eastAsia="tr-TR"/>
         </w:rPr>
-        <w:t xml:space="preserve">Player chooses proper options that suit </w:t>
+        <w:t xml:space="preserve">Player </w:t>
+      </w:r>
+      <w:r>
+        <w:rPr>
+          <w:rFonts w:asciiTheme="minorHAnsi" w:hAnsiTheme="minorHAnsi" w:cstheme="minorHAnsi"/>
+          <w:sz w:val="24"/>
+          <w:szCs w:val="24"/>
+          <w:lang w:eastAsia="tr-TR"/>
+        </w:rPr>
+        <w:t>adjusts</w:t>
+      </w:r>
+      <w:r>
+        <w:rPr>
+          <w:rFonts w:asciiTheme="minorHAnsi" w:hAnsiTheme="minorHAnsi" w:cstheme="minorHAnsi"/>
+          <w:sz w:val="24"/>
+          <w:szCs w:val="24"/>
+          <w:lang w:eastAsia="tr-TR"/>
+        </w:rPr>
+        <w:t xml:space="preserve"> </w:t>
+      </w:r>
+      <w:r>
+        <w:rPr>
+          <w:rFonts w:asciiTheme="minorHAnsi" w:hAnsiTheme="minorHAnsi" w:cstheme="minorHAnsi"/>
+          <w:sz w:val="24"/>
+          <w:szCs w:val="24"/>
+          <w:lang w:eastAsia="tr-TR"/>
+        </w:rPr>
+        <w:t xml:space="preserve">the </w:t>
+      </w:r>
+      <w:r>
+        <w:rPr>
+          <w:rFonts w:asciiTheme="minorHAnsi" w:hAnsiTheme="minorHAnsi" w:cstheme="minorHAnsi"/>
+          <w:sz w:val="24"/>
+          <w:szCs w:val="24"/>
+          <w:lang w:eastAsia="tr-TR"/>
+        </w:rPr>
+        <w:t xml:space="preserve">options that suit </w:t>
       </w:r>
       <w:r>
         <w:rPr>
@@ -8410,44 +8550,7 @@
           <w:szCs w:val="24"/>
           <w:lang w:eastAsia="tr-TR"/>
         </w:rPr>
-        <w:t>The system saves changes to be used in</w:t>
-      </w:r>
-      <w:r>
-        <w:rPr>
-          <w:rFonts w:asciiTheme="minorHAnsi" w:hAnsiTheme="minorHAnsi" w:cstheme="minorHAnsi"/>
-          <w:sz w:val="24"/>
-          <w:szCs w:val="24"/>
-          <w:lang w:eastAsia="tr-TR"/>
-        </w:rPr>
-        <w:t xml:space="preserve"> the</w:t>
-      </w:r>
-      <w:r>
-        <w:rPr>
-          <w:rFonts w:asciiTheme="minorHAnsi" w:hAnsiTheme="minorHAnsi" w:cstheme="minorHAnsi"/>
-          <w:sz w:val="24"/>
-          <w:szCs w:val="24"/>
-          <w:lang w:eastAsia="tr-TR"/>
-        </w:rPr>
-        <w:t xml:space="preserve"> </w:t>
-      </w:r>
-      <w:r>
-        <w:rPr>
-          <w:rFonts w:asciiTheme="minorHAnsi" w:hAnsiTheme="minorHAnsi" w:cstheme="minorHAnsi"/>
-          <w:noProof/>
-          <w:sz w:val="24"/>
-          <w:szCs w:val="24"/>
-          <w:lang w:eastAsia="tr-TR"/>
-        </w:rPr>
-        <w:t>future</w:t>
-      </w:r>
-      <w:r>
-        <w:rPr>
-          <w:rFonts w:asciiTheme="minorHAnsi" w:hAnsiTheme="minorHAnsi" w:cstheme="minorHAnsi"/>
-          <w:sz w:val="24"/>
-          <w:szCs w:val="24"/>
-          <w:lang w:eastAsia="tr-TR"/>
-        </w:rPr>
-        <w:t xml:space="preserve"> game plays.</w:t>
+        <w:t>The system saves changes.</w:t>
       </w:r>
     </w:p>
     <w:p>
@@ -8514,35 +8617,354 @@
     <w:p>
       <w:pPr>
         <w:pStyle w:val="ListeParagraf"/>
-        <w:ind w:left="999"/>
-        <w:rPr>
-          <w:rFonts w:asciiTheme="minorHAnsi" w:hAnsiTheme="minorHAnsi" w:cstheme="minorHAnsi"/>
-          <w:sz w:val="24"/>
-          <w:szCs w:val="24"/>
-          <w:lang w:eastAsia="tr-TR"/>
-        </w:rPr>
-      </w:pPr>
-    </w:p>
-    <w:p>
-      <w:pPr>
-        <w:ind w:left="567"/>
-        <w:rPr>
-          <w:rFonts w:asciiTheme="minorHAnsi" w:hAnsiTheme="minorHAnsi" w:cstheme="minorHAnsi"/>
-          <w:b/>
-          <w:sz w:val="24"/>
-          <w:szCs w:val="24"/>
-          <w:lang w:eastAsia="tr-TR"/>
-        </w:rPr>
-      </w:pPr>
-      <w:r>
-        <w:rPr>
-          <w:rFonts w:asciiTheme="minorHAnsi" w:hAnsiTheme="minorHAnsi" w:cstheme="minorHAnsi"/>
-          <w:b/>
-          <w:sz w:val="24"/>
-          <w:szCs w:val="24"/>
-          <w:lang w:eastAsia="tr-TR"/>
-        </w:rPr>
-        <w:t xml:space="preserve">Alternative Flow of Event: </w:t>
+        <w:ind w:left="0"/>
+        <w:rPr>
+          <w:rFonts w:asciiTheme="minorHAnsi" w:hAnsiTheme="minorHAnsi" w:cstheme="minorHAnsi"/>
+          <w:sz w:val="24"/>
+          <w:szCs w:val="24"/>
+          <w:lang w:eastAsia="tr-TR"/>
+        </w:rPr>
+      </w:pPr>
+    </w:p>
+    <w:p>
+      <w:pPr>
+        <w:pStyle w:val="ListeParagraf"/>
+        <w:ind w:left="0"/>
+        <w:rPr>
+          <w:rFonts w:asciiTheme="minorHAnsi" w:hAnsiTheme="minorHAnsi" w:cstheme="minorHAnsi"/>
+          <w:b/>
+          <w:sz w:val="24"/>
+          <w:szCs w:val="24"/>
+          <w:u w:val="single"/>
+          <w:lang w:eastAsia="tr-TR"/>
+        </w:rPr>
+      </w:pPr>
+    </w:p>
+    <w:p>
+      <w:pPr>
+        <w:pStyle w:val="ListeParagraf"/>
+        <w:ind w:left="0"/>
+        <w:rPr>
+          <w:rFonts w:asciiTheme="minorHAnsi" w:hAnsiTheme="minorHAnsi" w:cstheme="minorHAnsi"/>
+          <w:b/>
+          <w:sz w:val="24"/>
+          <w:szCs w:val="24"/>
+          <w:u w:val="single"/>
+          <w:lang w:eastAsia="tr-TR"/>
+        </w:rPr>
+      </w:pPr>
+    </w:p>
+    <w:p>
+      <w:pPr>
+        <w:pStyle w:val="ListeParagraf"/>
+        <w:ind w:left="0"/>
+        <w:rPr>
+          <w:rFonts w:asciiTheme="minorHAnsi" w:hAnsiTheme="minorHAnsi" w:cstheme="minorHAnsi"/>
+          <w:b/>
+          <w:sz w:val="24"/>
+          <w:szCs w:val="24"/>
+          <w:u w:val="single"/>
+          <w:lang w:eastAsia="tr-TR"/>
+        </w:rPr>
+      </w:pPr>
+    </w:p>
+    <w:p>
+      <w:pPr>
+        <w:rPr>
+          <w:rFonts w:asciiTheme="minorHAnsi" w:hAnsiTheme="minorHAnsi" w:cstheme="minorHAnsi"/>
+          <w:b/>
+          <w:color w:val="FF0000"/>
+          <w:sz w:val="24"/>
+          <w:szCs w:val="24"/>
+          <w:lang w:eastAsia="tr-TR"/>
+        </w:rPr>
+      </w:pPr>
+    </w:p>
+    <w:p>
+      <w:pPr>
+        <w:rPr>
+          <w:rFonts w:asciiTheme="minorHAnsi" w:hAnsiTheme="minorHAnsi" w:cstheme="minorHAnsi"/>
+          <w:b/>
+          <w:color w:val="FF0000"/>
+          <w:sz w:val="24"/>
+          <w:szCs w:val="24"/>
+          <w:lang w:eastAsia="tr-TR"/>
+        </w:rPr>
+      </w:pPr>
+    </w:p>
+    <w:p>
+      <w:pPr>
+        <w:pStyle w:val="ListeParagraf"/>
+        <w:ind w:left="0"/>
+        <w:rPr>
+          <w:rFonts w:asciiTheme="minorHAnsi" w:hAnsiTheme="minorHAnsi" w:cstheme="minorHAnsi"/>
+          <w:b/>
+          <w:sz w:val="24"/>
+          <w:szCs w:val="24"/>
+          <w:u w:val="single"/>
+          <w:lang w:eastAsia="tr-TR"/>
+        </w:rPr>
+      </w:pPr>
+      <w:r>
+        <w:rPr>
+          <w:rFonts w:asciiTheme="minorHAnsi" w:hAnsiTheme="minorHAnsi" w:cstheme="minorHAnsi"/>
+          <w:b/>
+          <w:sz w:val="24"/>
+          <w:szCs w:val="24"/>
+          <w:u w:val="single"/>
+          <w:lang w:eastAsia="tr-TR"/>
+        </w:rPr>
+        <w:lastRenderedPageBreak/>
+        <w:t>Use Case #</w:t>
+      </w:r>
+      <w:r>
+        <w:rPr>
+          <w:rFonts w:asciiTheme="minorHAnsi" w:hAnsiTheme="minorHAnsi" w:cstheme="minorHAnsi"/>
+          <w:b/>
+          <w:sz w:val="24"/>
+          <w:szCs w:val="24"/>
+          <w:u w:val="single"/>
+          <w:lang w:eastAsia="tr-TR"/>
+        </w:rPr>
+        <w:t>5</w:t>
+      </w:r>
+    </w:p>
+    <w:p>
+      <w:pPr>
+        <w:pStyle w:val="ListeParagraf"/>
+        <w:ind w:left="0"/>
+        <w:rPr>
+          <w:rFonts w:asciiTheme="minorHAnsi" w:hAnsiTheme="minorHAnsi" w:cstheme="minorHAnsi"/>
+          <w:b/>
+          <w:sz w:val="24"/>
+          <w:szCs w:val="24"/>
+          <w:lang w:eastAsia="tr-TR"/>
+        </w:rPr>
+      </w:pPr>
+    </w:p>
+    <w:p>
+      <w:pPr>
+        <w:pStyle w:val="ListeParagraf"/>
+        <w:rPr>
+          <w:rFonts w:asciiTheme="minorHAnsi" w:hAnsiTheme="minorHAnsi" w:cstheme="minorHAnsi"/>
+          <w:sz w:val="24"/>
+          <w:szCs w:val="24"/>
+          <w:lang w:eastAsia="tr-TR"/>
+        </w:rPr>
+      </w:pPr>
+      <w:r>
+        <w:rPr>
+          <w:rFonts w:asciiTheme="minorHAnsi" w:hAnsiTheme="minorHAnsi" w:cstheme="minorHAnsi"/>
+          <w:b/>
+          <w:sz w:val="24"/>
+          <w:szCs w:val="24"/>
+          <w:lang w:eastAsia="tr-TR"/>
+        </w:rPr>
+        <w:t xml:space="preserve">Use case name: </w:t>
+      </w:r>
+      <w:r>
+        <w:rPr>
+          <w:rFonts w:asciiTheme="minorHAnsi" w:hAnsiTheme="minorHAnsi" w:cstheme="minorHAnsi"/>
+          <w:sz w:val="24"/>
+          <w:szCs w:val="24"/>
+          <w:lang w:eastAsia="tr-TR"/>
+        </w:rPr>
+        <w:t>Upgrade Player</w:t>
+      </w:r>
+    </w:p>
+    <w:p>
+      <w:pPr>
+        <w:pStyle w:val="ListeParagraf"/>
+        <w:rPr>
+          <w:rFonts w:asciiTheme="minorHAnsi" w:hAnsiTheme="minorHAnsi" w:cstheme="minorHAnsi"/>
+          <w:sz w:val="24"/>
+          <w:szCs w:val="24"/>
+          <w:lang w:eastAsia="tr-TR"/>
+        </w:rPr>
+      </w:pPr>
+    </w:p>
+    <w:p>
+      <w:pPr>
+        <w:pStyle w:val="ListeParagraf"/>
+        <w:rPr>
+          <w:rFonts w:asciiTheme="minorHAnsi" w:hAnsiTheme="minorHAnsi" w:cstheme="minorHAnsi"/>
+          <w:sz w:val="24"/>
+          <w:szCs w:val="24"/>
+          <w:lang w:eastAsia="tr-TR"/>
+        </w:rPr>
+      </w:pPr>
+      <w:r>
+        <w:rPr>
+          <w:rFonts w:asciiTheme="minorHAnsi" w:hAnsiTheme="minorHAnsi" w:cstheme="minorHAnsi"/>
+          <w:b/>
+          <w:sz w:val="24"/>
+          <w:szCs w:val="24"/>
+          <w:lang w:eastAsia="tr-TR"/>
+        </w:rPr>
+        <w:t xml:space="preserve">Participating actors: </w:t>
+      </w:r>
+      <w:r>
+        <w:rPr>
+          <w:rFonts w:asciiTheme="minorHAnsi" w:hAnsiTheme="minorHAnsi" w:cstheme="minorHAnsi"/>
+          <w:sz w:val="24"/>
+          <w:szCs w:val="24"/>
+          <w:lang w:eastAsia="tr-TR"/>
+        </w:rPr>
+        <w:t>Player</w:t>
+      </w:r>
+    </w:p>
+    <w:p>
+      <w:pPr>
+        <w:pStyle w:val="ListeParagraf"/>
+        <w:rPr>
+          <w:rFonts w:asciiTheme="minorHAnsi" w:hAnsiTheme="minorHAnsi" w:cstheme="minorHAnsi"/>
+          <w:b/>
+          <w:sz w:val="24"/>
+          <w:szCs w:val="24"/>
+          <w:lang w:eastAsia="tr-TR"/>
+        </w:rPr>
+      </w:pPr>
+    </w:p>
+    <w:p>
+      <w:pPr>
+        <w:pStyle w:val="ListeParagraf"/>
+        <w:rPr>
+          <w:rFonts w:asciiTheme="minorHAnsi" w:hAnsiTheme="minorHAnsi" w:cstheme="minorHAnsi"/>
+          <w:sz w:val="24"/>
+          <w:szCs w:val="24"/>
+          <w:lang w:eastAsia="tr-TR"/>
+        </w:rPr>
+      </w:pPr>
+      <w:r>
+        <w:rPr>
+          <w:rFonts w:asciiTheme="minorHAnsi" w:hAnsiTheme="minorHAnsi" w:cstheme="minorHAnsi"/>
+          <w:b/>
+          <w:sz w:val="24"/>
+          <w:szCs w:val="24"/>
+          <w:lang w:eastAsia="tr-TR"/>
+        </w:rPr>
+        <w:t xml:space="preserve">Entry condition: </w:t>
+      </w:r>
+      <w:r>
+        <w:rPr>
+          <w:rFonts w:asciiTheme="minorHAnsi" w:hAnsiTheme="minorHAnsi" w:cstheme="minorHAnsi"/>
+          <w:sz w:val="24"/>
+          <w:szCs w:val="24"/>
+          <w:lang w:eastAsia="tr-TR"/>
+        </w:rPr>
+        <w:t xml:space="preserve">Player has </w:t>
+      </w:r>
+      <w:r>
+        <w:rPr>
+          <w:rFonts w:asciiTheme="minorHAnsi" w:hAnsiTheme="minorHAnsi" w:cstheme="minorHAnsi"/>
+          <w:sz w:val="24"/>
+          <w:szCs w:val="24"/>
+          <w:lang w:eastAsia="tr-TR"/>
+        </w:rPr>
+        <w:t xml:space="preserve">already </w:t>
+      </w:r>
+      <w:r>
+        <w:rPr>
+          <w:rFonts w:asciiTheme="minorHAnsi" w:hAnsiTheme="minorHAnsi" w:cstheme="minorHAnsi"/>
+          <w:sz w:val="24"/>
+          <w:szCs w:val="24"/>
+          <w:lang w:eastAsia="tr-TR"/>
+        </w:rPr>
+        <w:t xml:space="preserve">launched the game and he either started a new game or just completed a </w:t>
+      </w:r>
+      <w:proofErr w:type="gramStart"/>
+      <w:r>
+        <w:rPr>
+          <w:rFonts w:asciiTheme="minorHAnsi" w:hAnsiTheme="minorHAnsi" w:cstheme="minorHAnsi"/>
+          <w:sz w:val="24"/>
+          <w:szCs w:val="24"/>
+          <w:lang w:eastAsia="tr-TR"/>
+        </w:rPr>
+        <w:t>level(</w:t>
+      </w:r>
+      <w:proofErr w:type="gramEnd"/>
+      <w:r>
+        <w:rPr>
+          <w:rFonts w:asciiTheme="minorHAnsi" w:hAnsiTheme="minorHAnsi" w:cstheme="minorHAnsi"/>
+          <w:sz w:val="24"/>
+          <w:szCs w:val="24"/>
+          <w:lang w:eastAsia="tr-TR"/>
+        </w:rPr>
+        <w:t>except level 4).</w:t>
+      </w:r>
+    </w:p>
+    <w:p>
+      <w:pPr>
+        <w:pStyle w:val="ListeParagraf"/>
+        <w:rPr>
+          <w:rFonts w:asciiTheme="minorHAnsi" w:hAnsiTheme="minorHAnsi" w:cstheme="minorHAnsi"/>
+          <w:sz w:val="24"/>
+          <w:szCs w:val="24"/>
+          <w:lang w:eastAsia="tr-TR"/>
+        </w:rPr>
+      </w:pPr>
+    </w:p>
+    <w:p>
+      <w:pPr>
+        <w:pStyle w:val="ListeParagraf"/>
+        <w:rPr>
+          <w:rFonts w:asciiTheme="minorHAnsi" w:hAnsiTheme="minorHAnsi" w:cstheme="minorHAnsi"/>
+          <w:sz w:val="24"/>
+          <w:szCs w:val="24"/>
+          <w:lang w:eastAsia="tr-TR"/>
+        </w:rPr>
+      </w:pPr>
+      <w:r>
+        <w:rPr>
+          <w:rFonts w:asciiTheme="minorHAnsi" w:hAnsiTheme="minorHAnsi" w:cstheme="minorHAnsi"/>
+          <w:b/>
+          <w:sz w:val="24"/>
+          <w:szCs w:val="24"/>
+          <w:lang w:eastAsia="tr-TR"/>
+        </w:rPr>
+        <w:t>Exit condition:</w:t>
+      </w:r>
+      <w:r>
+        <w:rPr>
+          <w:rFonts w:asciiTheme="minorHAnsi" w:hAnsiTheme="minorHAnsi" w:cstheme="minorHAnsi"/>
+          <w:sz w:val="24"/>
+          <w:szCs w:val="24"/>
+          <w:lang w:eastAsia="tr-TR"/>
+        </w:rPr>
+        <w:t xml:space="preserve"> Player chooses the “Done” button in the right bottom corner of the Upgrade screen.</w:t>
+      </w:r>
+    </w:p>
+    <w:p>
+      <w:pPr>
+        <w:pStyle w:val="ListeParagraf"/>
+        <w:rPr>
+          <w:rFonts w:asciiTheme="minorHAnsi" w:hAnsiTheme="minorHAnsi" w:cstheme="minorHAnsi"/>
+          <w:sz w:val="24"/>
+          <w:szCs w:val="24"/>
+          <w:lang w:eastAsia="tr-TR"/>
+        </w:rPr>
+      </w:pPr>
+    </w:p>
+    <w:p>
+      <w:pPr>
+        <w:pStyle w:val="ListeParagraf"/>
+        <w:rPr>
+          <w:rFonts w:asciiTheme="minorHAnsi" w:hAnsiTheme="minorHAnsi" w:cstheme="minorHAnsi"/>
+          <w:b/>
+          <w:sz w:val="24"/>
+          <w:szCs w:val="24"/>
+          <w:lang w:eastAsia="tr-TR"/>
+        </w:rPr>
+      </w:pPr>
+      <w:r>
+        <w:rPr>
+          <w:rFonts w:asciiTheme="minorHAnsi" w:hAnsiTheme="minorHAnsi" w:cstheme="minorHAnsi"/>
+          <w:b/>
+          <w:sz w:val="24"/>
+          <w:szCs w:val="24"/>
+          <w:lang w:eastAsia="tr-TR"/>
+        </w:rPr>
+        <w:t>Main Flow of Events:</w:t>
       </w:r>
     </w:p>
     <w:p>
@@ -8550,25 +8972,81 @@
         <w:pStyle w:val="ListeParagraf"/>
         <w:numPr>
           <w:ilvl w:val="1"/>
-          <w:numId w:val="30"/>
+          <w:numId w:val="19"/>
         </w:numPr>
         <w:rPr>
           <w:rFonts w:asciiTheme="minorHAnsi" w:hAnsiTheme="minorHAnsi" w:cstheme="minorHAnsi"/>
-          <w:b/>
-          <w:sz w:val="24"/>
-          <w:szCs w:val="24"/>
-          <w:lang w:eastAsia="tr-TR"/>
-        </w:rPr>
-      </w:pPr>
-      <w:r>
-        <w:rPr>
-          <w:rFonts w:asciiTheme="minorHAnsi" w:hAnsiTheme="minorHAnsi" w:cstheme="minorHAnsi"/>
-          <w:sz w:val="24"/>
-          <w:szCs w:val="24"/>
-          <w:lang w:eastAsia="tr-TR"/>
-        </w:rPr>
-        <w:t xml:space="preserve"> Player exits using exit option in the </w:t>
-      </w:r>
+          <w:sz w:val="24"/>
+          <w:szCs w:val="24"/>
+          <w:lang w:eastAsia="tr-TR"/>
+        </w:rPr>
+      </w:pPr>
+      <w:r>
+        <w:rPr>
+          <w:rFonts w:asciiTheme="minorHAnsi" w:hAnsiTheme="minorHAnsi" w:cstheme="minorHAnsi"/>
+          <w:sz w:val="24"/>
+          <w:szCs w:val="24"/>
+          <w:lang w:eastAsia="tr-TR"/>
+        </w:rPr>
+        <w:t>Before each level of the</w:t>
+      </w:r>
+      <w:r>
+        <w:rPr>
+          <w:rFonts w:asciiTheme="minorHAnsi" w:hAnsiTheme="minorHAnsi" w:cstheme="minorHAnsi"/>
+          <w:sz w:val="24"/>
+          <w:szCs w:val="24"/>
+          <w:lang w:eastAsia="tr-TR"/>
+        </w:rPr>
+        <w:t xml:space="preserve"> game, upgrade screen appears.</w:t>
+      </w:r>
+    </w:p>
+    <w:p>
+      <w:pPr>
+        <w:pStyle w:val="ListeParagraf"/>
+        <w:numPr>
+          <w:ilvl w:val="1"/>
+          <w:numId w:val="19"/>
+        </w:numPr>
+        <w:rPr>
+          <w:rFonts w:asciiTheme="minorHAnsi" w:hAnsiTheme="minorHAnsi" w:cstheme="minorHAnsi"/>
+          <w:sz w:val="24"/>
+          <w:szCs w:val="24"/>
+          <w:lang w:eastAsia="tr-TR"/>
+        </w:rPr>
+      </w:pPr>
+      <w:r>
+        <w:rPr>
+          <w:rFonts w:asciiTheme="minorHAnsi" w:hAnsiTheme="minorHAnsi" w:cstheme="minorHAnsi"/>
+          <w:sz w:val="24"/>
+          <w:szCs w:val="24"/>
+          <w:lang w:eastAsia="tr-TR"/>
+        </w:rPr>
+        <w:t>The Chests (freshmen, sophomore, junior, and senior) may be opened by using keys.</w:t>
+      </w:r>
+      <w:r>
+        <w:rPr>
+          <w:rFonts w:asciiTheme="minorHAnsi" w:hAnsiTheme="minorHAnsi" w:cstheme="minorHAnsi"/>
+          <w:sz w:val="24"/>
+          <w:szCs w:val="24"/>
+          <w:lang w:eastAsia="tr-TR"/>
+        </w:rPr>
+        <w:t xml:space="preserve"> Chests will give an item when opened.</w:t>
+      </w:r>
+    </w:p>
+    <w:p>
+      <w:pPr>
+        <w:pStyle w:val="ListeParagraf"/>
+        <w:numPr>
+          <w:ilvl w:val="1"/>
+          <w:numId w:val="19"/>
+        </w:numPr>
+        <w:rPr>
+          <w:rFonts w:asciiTheme="minorHAnsi" w:hAnsiTheme="minorHAnsi" w:cstheme="minorHAnsi"/>
+          <w:sz w:val="24"/>
+          <w:szCs w:val="24"/>
+          <w:lang w:eastAsia="tr-TR"/>
+        </w:rPr>
+      </w:pPr>
       <w:r>
         <w:rPr>
           <w:rFonts w:asciiTheme="minorHAnsi" w:hAnsiTheme="minorHAnsi" w:cstheme="minorHAnsi"/>
@@ -8577,7 +9055,72 @@
           <w:szCs w:val="24"/>
           <w:lang w:eastAsia="tr-TR"/>
         </w:rPr>
-        <w:t>pause menu without any changes</w:t>
+        <w:t>Player</w:t>
+      </w:r>
+      <w:r>
+        <w:rPr>
+          <w:rFonts w:asciiTheme="minorHAnsi" w:hAnsiTheme="minorHAnsi" w:cstheme="minorHAnsi"/>
+          <w:sz w:val="24"/>
+          <w:szCs w:val="24"/>
+          <w:lang w:eastAsia="tr-TR"/>
+        </w:rPr>
+        <w:t xml:space="preserve"> can use their credits (initial or collected)</w:t>
+      </w:r>
+      <w:r>
+        <w:rPr>
+          <w:rFonts w:asciiTheme="minorHAnsi" w:hAnsiTheme="minorHAnsi" w:cstheme="minorHAnsi"/>
+          <w:sz w:val="24"/>
+          <w:szCs w:val="24"/>
+          <w:lang w:eastAsia="tr-TR"/>
+        </w:rPr>
+        <w:t xml:space="preserve"> to </w:t>
+      </w:r>
+      <w:r>
+        <w:rPr>
+          <w:rFonts w:asciiTheme="minorHAnsi" w:hAnsiTheme="minorHAnsi" w:cstheme="minorHAnsi"/>
+          <w:sz w:val="24"/>
+          <w:szCs w:val="24"/>
+          <w:lang w:eastAsia="tr-TR"/>
+        </w:rPr>
+        <w:t xml:space="preserve">purchase new </w:t>
+      </w:r>
+      <w:proofErr w:type="gramStart"/>
+      <w:r>
+        <w:rPr>
+          <w:rFonts w:asciiTheme="minorHAnsi" w:hAnsiTheme="minorHAnsi" w:cstheme="minorHAnsi"/>
+          <w:sz w:val="24"/>
+          <w:szCs w:val="24"/>
+          <w:lang w:eastAsia="tr-TR"/>
+        </w:rPr>
+        <w:t>items(</w:t>
+      </w:r>
+      <w:proofErr w:type="gramEnd"/>
+      <w:r>
+        <w:rPr>
+          <w:rFonts w:asciiTheme="minorHAnsi" w:hAnsiTheme="minorHAnsi" w:cstheme="minorHAnsi"/>
+          <w:sz w:val="24"/>
+          <w:szCs w:val="24"/>
+          <w:lang w:eastAsia="tr-TR"/>
+        </w:rPr>
+        <w:t>only some of the Standard tier items and keys) to the</w:t>
+      </w:r>
+      <w:r>
+        <w:rPr>
+          <w:rFonts w:asciiTheme="minorHAnsi" w:hAnsiTheme="minorHAnsi" w:cstheme="minorHAnsi"/>
+          <w:sz w:val="24"/>
+          <w:szCs w:val="24"/>
+          <w:lang w:eastAsia="tr-TR"/>
+        </w:rPr>
+        <w:t xml:space="preserve"> character’s</w:t>
+      </w:r>
+      <w:r>
+        <w:rPr>
+          <w:rFonts w:asciiTheme="minorHAnsi" w:hAnsiTheme="minorHAnsi" w:cstheme="minorHAnsi"/>
+          <w:sz w:val="24"/>
+          <w:szCs w:val="24"/>
+          <w:lang w:eastAsia="tr-TR"/>
+        </w:rPr>
+        <w:t xml:space="preserve"> item inventory</w:t>
       </w:r>
       <w:r>
         <w:rPr>
@@ -8592,6 +9135,225 @@
     <w:p>
       <w:pPr>
         <w:pStyle w:val="ListeParagraf"/>
+        <w:numPr>
+          <w:ilvl w:val="1"/>
+          <w:numId w:val="19"/>
+        </w:numPr>
+        <w:rPr>
+          <w:rFonts w:asciiTheme="minorHAnsi" w:hAnsiTheme="minorHAnsi" w:cstheme="minorHAnsi"/>
+          <w:sz w:val="24"/>
+          <w:szCs w:val="24"/>
+          <w:lang w:eastAsia="tr-TR"/>
+        </w:rPr>
+      </w:pPr>
+      <w:r>
+        <w:rPr>
+          <w:rFonts w:asciiTheme="minorHAnsi" w:hAnsiTheme="minorHAnsi" w:cstheme="minorHAnsi"/>
+          <w:sz w:val="24"/>
+          <w:szCs w:val="24"/>
+          <w:lang w:eastAsia="tr-TR"/>
+        </w:rPr>
+        <w:t xml:space="preserve">Items (rare, ultra-rare, hacker) can </w:t>
+      </w:r>
+      <w:r>
+        <w:rPr>
+          <w:rFonts w:asciiTheme="minorHAnsi" w:hAnsiTheme="minorHAnsi" w:cstheme="minorHAnsi"/>
+          <w:sz w:val="24"/>
+          <w:szCs w:val="24"/>
+          <w:lang w:eastAsia="tr-TR"/>
+        </w:rPr>
+        <w:t xml:space="preserve">either be discarded to make room for better </w:t>
+      </w:r>
+      <w:proofErr w:type="gramStart"/>
+      <w:r>
+        <w:rPr>
+          <w:rFonts w:asciiTheme="minorHAnsi" w:hAnsiTheme="minorHAnsi" w:cstheme="minorHAnsi"/>
+          <w:sz w:val="24"/>
+          <w:szCs w:val="24"/>
+          <w:lang w:eastAsia="tr-TR"/>
+        </w:rPr>
+        <w:t>items(</w:t>
+      </w:r>
+      <w:proofErr w:type="gramEnd"/>
+      <w:r>
+        <w:rPr>
+          <w:rFonts w:asciiTheme="minorHAnsi" w:hAnsiTheme="minorHAnsi" w:cstheme="minorHAnsi"/>
+          <w:sz w:val="24"/>
+          <w:szCs w:val="24"/>
+          <w:lang w:eastAsia="tr-TR"/>
+        </w:rPr>
+        <w:t xml:space="preserve">player has limited amount of slots) or can just be placed in the inventory. </w:t>
+      </w:r>
+      <w:r>
+        <w:rPr>
+          <w:rFonts w:asciiTheme="minorHAnsi" w:hAnsiTheme="minorHAnsi" w:cstheme="minorHAnsi"/>
+          <w:b/>
+          <w:sz w:val="24"/>
+          <w:szCs w:val="24"/>
+          <w:lang w:eastAsia="tr-TR"/>
+        </w:rPr>
+        <w:t>OR</w:t>
+      </w:r>
+    </w:p>
+    <w:p>
+      <w:pPr>
+        <w:pStyle w:val="ListeParagraf"/>
+        <w:numPr>
+          <w:ilvl w:val="1"/>
+          <w:numId w:val="19"/>
+        </w:numPr>
+        <w:rPr>
+          <w:rFonts w:asciiTheme="minorHAnsi" w:hAnsiTheme="minorHAnsi" w:cstheme="minorHAnsi"/>
+          <w:sz w:val="24"/>
+          <w:szCs w:val="24"/>
+          <w:lang w:eastAsia="tr-TR"/>
+        </w:rPr>
+      </w:pPr>
+      <w:r>
+        <w:rPr>
+          <w:rFonts w:asciiTheme="minorHAnsi" w:hAnsiTheme="minorHAnsi" w:cstheme="minorHAnsi"/>
+          <w:sz w:val="24"/>
+          <w:szCs w:val="24"/>
+          <w:lang w:eastAsia="tr-TR"/>
+        </w:rPr>
+        <w:t>Player can go back and use his purchased keys to open another chest which was already in their inventory.</w:t>
+      </w:r>
+    </w:p>
+    <w:p>
+      <w:pPr>
+        <w:pStyle w:val="ListeParagraf"/>
+        <w:numPr>
+          <w:ilvl w:val="1"/>
+          <w:numId w:val="19"/>
+        </w:numPr>
+        <w:rPr>
+          <w:rFonts w:asciiTheme="minorHAnsi" w:hAnsiTheme="minorHAnsi" w:cstheme="minorHAnsi"/>
+          <w:sz w:val="24"/>
+          <w:szCs w:val="24"/>
+          <w:lang w:eastAsia="tr-TR"/>
+        </w:rPr>
+      </w:pPr>
+      <w:r>
+        <w:rPr>
+          <w:rFonts w:asciiTheme="minorHAnsi" w:hAnsiTheme="minorHAnsi" w:cstheme="minorHAnsi"/>
+          <w:sz w:val="24"/>
+          <w:szCs w:val="24"/>
+          <w:lang w:eastAsia="tr-TR"/>
+        </w:rPr>
+        <w:t xml:space="preserve">Player returns to the </w:t>
+      </w:r>
+      <w:r>
+        <w:rPr>
+          <w:rFonts w:asciiTheme="minorHAnsi" w:hAnsiTheme="minorHAnsi" w:cstheme="minorHAnsi"/>
+          <w:sz w:val="24"/>
+          <w:szCs w:val="24"/>
+          <w:lang w:eastAsia="tr-TR"/>
+        </w:rPr>
+        <w:t>game</w:t>
+      </w:r>
+      <w:r>
+        <w:rPr>
+          <w:rFonts w:asciiTheme="minorHAnsi" w:hAnsiTheme="minorHAnsi" w:cstheme="minorHAnsi"/>
+          <w:sz w:val="24"/>
+          <w:szCs w:val="24"/>
+          <w:lang w:eastAsia="tr-TR"/>
+        </w:rPr>
+        <w:t xml:space="preserve"> screen by clicking “Done”.</w:t>
+      </w:r>
+    </w:p>
+    <w:p>
+      <w:pPr>
+        <w:pStyle w:val="ListeParagraf"/>
+        <w:ind w:left="999"/>
+        <w:rPr>
+          <w:rFonts w:asciiTheme="minorHAnsi" w:hAnsiTheme="minorHAnsi" w:cstheme="minorHAnsi"/>
+          <w:color w:val="FF0000"/>
+          <w:sz w:val="24"/>
+          <w:szCs w:val="24"/>
+          <w:lang w:eastAsia="tr-TR"/>
+        </w:rPr>
+      </w:pPr>
+    </w:p>
+    <w:p>
+      <w:pPr>
+        <w:ind w:left="567"/>
+        <w:rPr>
+          <w:rFonts w:asciiTheme="minorHAnsi" w:hAnsiTheme="minorHAnsi" w:cstheme="minorHAnsi"/>
+          <w:b/>
+          <w:sz w:val="24"/>
+          <w:szCs w:val="24"/>
+          <w:lang w:eastAsia="tr-TR"/>
+        </w:rPr>
+      </w:pPr>
+      <w:r>
+        <w:rPr>
+          <w:rFonts w:asciiTheme="minorHAnsi" w:hAnsiTheme="minorHAnsi" w:cstheme="minorHAnsi"/>
+          <w:b/>
+          <w:sz w:val="24"/>
+          <w:szCs w:val="24"/>
+          <w:lang w:eastAsia="tr-TR"/>
+        </w:rPr>
+        <w:t xml:space="preserve">Alternative Flow of Event: </w:t>
+      </w:r>
+    </w:p>
+    <w:p>
+      <w:pPr>
+        <w:pStyle w:val="ListeParagraf"/>
+        <w:numPr>
+          <w:ilvl w:val="1"/>
+          <w:numId w:val="20"/>
+        </w:numPr>
+        <w:rPr>
+          <w:rFonts w:asciiTheme="minorHAnsi" w:hAnsiTheme="minorHAnsi" w:cstheme="minorHAnsi"/>
+          <w:b/>
+          <w:sz w:val="24"/>
+          <w:szCs w:val="24"/>
+          <w:lang w:eastAsia="tr-TR"/>
+        </w:rPr>
+      </w:pPr>
+      <w:r>
+        <w:rPr>
+          <w:rFonts w:asciiTheme="minorHAnsi" w:hAnsiTheme="minorHAnsi" w:cstheme="minorHAnsi"/>
+          <w:noProof/>
+          <w:sz w:val="24"/>
+          <w:szCs w:val="24"/>
+          <w:lang w:eastAsia="tr-TR"/>
+        </w:rPr>
+        <w:t>Player</w:t>
+      </w:r>
+      <w:r>
+        <w:rPr>
+          <w:rFonts w:asciiTheme="minorHAnsi" w:hAnsiTheme="minorHAnsi" w:cstheme="minorHAnsi"/>
+          <w:sz w:val="24"/>
+          <w:szCs w:val="24"/>
+          <w:lang w:eastAsia="tr-TR"/>
+        </w:rPr>
+        <w:t xml:space="preserve"> </w:t>
+      </w:r>
+      <w:r>
+        <w:rPr>
+          <w:rFonts w:asciiTheme="minorHAnsi" w:hAnsiTheme="minorHAnsi" w:cstheme="minorHAnsi"/>
+          <w:sz w:val="24"/>
+          <w:szCs w:val="24"/>
+          <w:lang w:eastAsia="tr-TR"/>
+        </w:rPr>
+        <w:t>may exit the game.</w:t>
+      </w:r>
+    </w:p>
+    <w:p>
+      <w:pPr>
+        <w:rPr>
+          <w:rFonts w:asciiTheme="minorHAnsi" w:hAnsiTheme="minorHAnsi" w:cstheme="minorHAnsi"/>
+          <w:b/>
+          <w:sz w:val="24"/>
+          <w:szCs w:val="24"/>
+          <w:lang w:eastAsia="tr-TR"/>
+        </w:rPr>
+      </w:pPr>
+    </w:p>
+    <w:p>
+      <w:pPr>
+        <w:pStyle w:val="ListeParagraf"/>
         <w:ind w:left="0"/>
         <w:rPr>
           <w:rFonts w:asciiTheme="minorHAnsi" w:hAnsiTheme="minorHAnsi" w:cstheme="minorHAnsi"/>
@@ -8602,6 +9364,28 @@
           <w:lang w:eastAsia="tr-TR"/>
         </w:rPr>
       </w:pPr>
+      <w:r>
+        <w:rPr>
+          <w:rFonts w:asciiTheme="minorHAnsi" w:hAnsiTheme="minorHAnsi" w:cstheme="minorHAnsi"/>
+          <w:b/>
+          <w:sz w:val="24"/>
+          <w:szCs w:val="24"/>
+          <w:u w:val="single"/>
+          <w:lang w:eastAsia="tr-TR"/>
+        </w:rPr>
+        <w:t>Use Case #</w:t>
+      </w:r>
+      <w:r>
+        <w:rPr>
+          <w:rFonts w:asciiTheme="minorHAnsi" w:hAnsiTheme="minorHAnsi" w:cstheme="minorHAnsi"/>
+          <w:b/>
+          <w:sz w:val="24"/>
+          <w:szCs w:val="24"/>
+          <w:u w:val="single"/>
+          <w:lang w:eastAsia="tr-TR"/>
+        </w:rPr>
+        <w:t>6</w:t>
+      </w:r>
     </w:p>
     <w:p>
       <w:pPr>
@@ -8612,49 +9396,533 @@
           <w:b/>
           <w:sz w:val="24"/>
           <w:szCs w:val="24"/>
-          <w:u w:val="single"/>
-          <w:lang w:eastAsia="tr-TR"/>
-        </w:rPr>
-      </w:pPr>
-    </w:p>
-    <w:p>
-      <w:pPr>
-        <w:pStyle w:val="ListeParagraf"/>
-        <w:ind w:left="0"/>
-        <w:rPr>
-          <w:rFonts w:asciiTheme="minorHAnsi" w:hAnsiTheme="minorHAnsi" w:cstheme="minorHAnsi"/>
-          <w:b/>
-          <w:sz w:val="24"/>
-          <w:szCs w:val="24"/>
-          <w:u w:val="single"/>
-          <w:lang w:eastAsia="tr-TR"/>
-        </w:rPr>
-      </w:pPr>
-    </w:p>
-    <w:p>
-      <w:pPr>
-        <w:pStyle w:val="ListeParagraf"/>
-        <w:ind w:left="0"/>
-        <w:rPr>
-          <w:rFonts w:asciiTheme="minorHAnsi" w:hAnsiTheme="minorHAnsi" w:cstheme="minorHAnsi"/>
-          <w:b/>
-          <w:sz w:val="24"/>
-          <w:szCs w:val="24"/>
-          <w:u w:val="single"/>
-          <w:lang w:eastAsia="tr-TR"/>
-        </w:rPr>
-      </w:pPr>
-    </w:p>
-    <w:p>
-      <w:pPr>
-        <w:pStyle w:val="ListeParagraf"/>
-        <w:ind w:left="0"/>
-        <w:rPr>
-          <w:rFonts w:asciiTheme="minorHAnsi" w:hAnsiTheme="minorHAnsi" w:cstheme="minorHAnsi"/>
-          <w:b/>
-          <w:sz w:val="24"/>
-          <w:szCs w:val="24"/>
-          <w:u w:val="single"/>
+          <w:lang w:eastAsia="tr-TR"/>
+        </w:rPr>
+      </w:pPr>
+    </w:p>
+    <w:p>
+      <w:pPr>
+        <w:pStyle w:val="ListeParagraf"/>
+        <w:rPr>
+          <w:rFonts w:asciiTheme="minorHAnsi" w:hAnsiTheme="minorHAnsi" w:cstheme="minorHAnsi"/>
+          <w:sz w:val="24"/>
+          <w:szCs w:val="24"/>
+          <w:lang w:eastAsia="tr-TR"/>
+        </w:rPr>
+      </w:pPr>
+      <w:r>
+        <w:rPr>
+          <w:rFonts w:asciiTheme="minorHAnsi" w:hAnsiTheme="minorHAnsi" w:cstheme="minorHAnsi"/>
+          <w:b/>
+          <w:sz w:val="24"/>
+          <w:szCs w:val="24"/>
+          <w:lang w:eastAsia="tr-TR"/>
+        </w:rPr>
+        <w:t xml:space="preserve">Use case name: </w:t>
+      </w:r>
+      <w:r>
+        <w:rPr>
+          <w:rFonts w:asciiTheme="minorHAnsi" w:hAnsiTheme="minorHAnsi" w:cstheme="minorHAnsi"/>
+          <w:sz w:val="24"/>
+          <w:szCs w:val="24"/>
+          <w:lang w:eastAsia="tr-TR"/>
+        </w:rPr>
+        <w:t>Purchase item</w:t>
+      </w:r>
+    </w:p>
+    <w:p>
+      <w:pPr>
+        <w:pStyle w:val="ListeParagraf"/>
+        <w:rPr>
+          <w:rFonts w:asciiTheme="minorHAnsi" w:hAnsiTheme="minorHAnsi" w:cstheme="minorHAnsi"/>
+          <w:sz w:val="24"/>
+          <w:szCs w:val="24"/>
+          <w:lang w:eastAsia="tr-TR"/>
+        </w:rPr>
+      </w:pPr>
+    </w:p>
+    <w:p>
+      <w:pPr>
+        <w:pStyle w:val="ListeParagraf"/>
+        <w:rPr>
+          <w:rFonts w:asciiTheme="minorHAnsi" w:hAnsiTheme="minorHAnsi" w:cstheme="minorHAnsi"/>
+          <w:sz w:val="24"/>
+          <w:szCs w:val="24"/>
+          <w:lang w:eastAsia="tr-TR"/>
+        </w:rPr>
+      </w:pPr>
+      <w:r>
+        <w:rPr>
+          <w:rFonts w:asciiTheme="minorHAnsi" w:hAnsiTheme="minorHAnsi" w:cstheme="minorHAnsi"/>
+          <w:b/>
+          <w:sz w:val="24"/>
+          <w:szCs w:val="24"/>
+          <w:lang w:eastAsia="tr-TR"/>
+        </w:rPr>
+        <w:t xml:space="preserve">Participating actors: </w:t>
+      </w:r>
+      <w:r>
+        <w:rPr>
+          <w:rFonts w:asciiTheme="minorHAnsi" w:hAnsiTheme="minorHAnsi" w:cstheme="minorHAnsi"/>
+          <w:sz w:val="24"/>
+          <w:szCs w:val="24"/>
+          <w:lang w:eastAsia="tr-TR"/>
+        </w:rPr>
+        <w:t>Player</w:t>
+      </w:r>
+    </w:p>
+    <w:p>
+      <w:pPr>
+        <w:pStyle w:val="ListeParagraf"/>
+        <w:rPr>
+          <w:rFonts w:asciiTheme="minorHAnsi" w:hAnsiTheme="minorHAnsi" w:cstheme="minorHAnsi"/>
+          <w:b/>
+          <w:color w:val="FF0000"/>
+          <w:sz w:val="24"/>
+          <w:szCs w:val="24"/>
+          <w:lang w:eastAsia="tr-TR"/>
+        </w:rPr>
+      </w:pPr>
+    </w:p>
+    <w:p>
+      <w:pPr>
+        <w:pStyle w:val="ListeParagraf"/>
+        <w:rPr>
+          <w:rFonts w:asciiTheme="minorHAnsi" w:hAnsiTheme="minorHAnsi" w:cstheme="minorHAnsi"/>
+          <w:sz w:val="24"/>
+          <w:szCs w:val="24"/>
+          <w:lang w:eastAsia="tr-TR"/>
+        </w:rPr>
+      </w:pPr>
+      <w:r>
+        <w:rPr>
+          <w:rFonts w:asciiTheme="minorHAnsi" w:hAnsiTheme="minorHAnsi" w:cstheme="minorHAnsi"/>
+          <w:b/>
+          <w:sz w:val="24"/>
+          <w:szCs w:val="24"/>
+          <w:lang w:eastAsia="tr-TR"/>
+        </w:rPr>
+        <w:t xml:space="preserve">Entry condition: </w:t>
+      </w:r>
+      <w:r>
+        <w:rPr>
+          <w:rFonts w:asciiTheme="minorHAnsi" w:hAnsiTheme="minorHAnsi" w:cstheme="minorHAnsi"/>
+          <w:sz w:val="24"/>
+          <w:szCs w:val="24"/>
+          <w:lang w:eastAsia="tr-TR"/>
+        </w:rPr>
+        <w:t xml:space="preserve">Player has already </w:t>
+      </w:r>
+      <w:r>
+        <w:rPr>
+          <w:rFonts w:asciiTheme="minorHAnsi" w:hAnsiTheme="minorHAnsi" w:cstheme="minorHAnsi"/>
+          <w:sz w:val="24"/>
+          <w:szCs w:val="24"/>
+          <w:lang w:eastAsia="tr-TR"/>
+        </w:rPr>
+        <w:t>launched</w:t>
+      </w:r>
+      <w:r>
+        <w:rPr>
+          <w:rFonts w:asciiTheme="minorHAnsi" w:hAnsiTheme="minorHAnsi" w:cstheme="minorHAnsi"/>
+          <w:sz w:val="24"/>
+          <w:szCs w:val="24"/>
+          <w:lang w:eastAsia="tr-TR"/>
+        </w:rPr>
+        <w:t xml:space="preserve"> the game and he is on the </w:t>
+      </w:r>
+      <w:r>
+        <w:rPr>
+          <w:rFonts w:asciiTheme="minorHAnsi" w:hAnsiTheme="minorHAnsi" w:cstheme="minorHAnsi"/>
+          <w:sz w:val="24"/>
+          <w:szCs w:val="24"/>
+          <w:lang w:eastAsia="tr-TR"/>
+        </w:rPr>
+        <w:t>shop</w:t>
+      </w:r>
+      <w:r>
+        <w:rPr>
+          <w:rFonts w:asciiTheme="minorHAnsi" w:hAnsiTheme="minorHAnsi" w:cstheme="minorHAnsi"/>
+          <w:sz w:val="24"/>
+          <w:szCs w:val="24"/>
+          <w:lang w:eastAsia="tr-TR"/>
+        </w:rPr>
+        <w:t xml:space="preserve"> screen.</w:t>
+      </w:r>
+    </w:p>
+    <w:p>
+      <w:pPr>
+        <w:pStyle w:val="ListeParagraf"/>
+        <w:rPr>
+          <w:rFonts w:asciiTheme="minorHAnsi" w:hAnsiTheme="minorHAnsi" w:cstheme="minorHAnsi"/>
+          <w:sz w:val="24"/>
+          <w:szCs w:val="24"/>
+          <w:lang w:eastAsia="tr-TR"/>
+        </w:rPr>
+      </w:pPr>
+    </w:p>
+    <w:p>
+      <w:pPr>
+        <w:pStyle w:val="ListeParagraf"/>
+        <w:rPr>
+          <w:rFonts w:asciiTheme="minorHAnsi" w:hAnsiTheme="minorHAnsi" w:cstheme="minorHAnsi"/>
+          <w:sz w:val="24"/>
+          <w:szCs w:val="24"/>
+          <w:lang w:eastAsia="tr-TR"/>
+        </w:rPr>
+      </w:pPr>
+      <w:r>
+        <w:rPr>
+          <w:rFonts w:asciiTheme="minorHAnsi" w:hAnsiTheme="minorHAnsi" w:cstheme="minorHAnsi"/>
+          <w:b/>
+          <w:sz w:val="24"/>
+          <w:szCs w:val="24"/>
+          <w:lang w:eastAsia="tr-TR"/>
+        </w:rPr>
+        <w:t xml:space="preserve">Exit condition: </w:t>
+      </w:r>
+      <w:r>
+        <w:rPr>
+          <w:rFonts w:asciiTheme="minorHAnsi" w:hAnsiTheme="minorHAnsi" w:cstheme="minorHAnsi"/>
+          <w:sz w:val="24"/>
+          <w:szCs w:val="24"/>
+          <w:lang w:eastAsia="tr-TR"/>
+        </w:rPr>
+        <w:t xml:space="preserve">Player </w:t>
+      </w:r>
+      <w:r>
+        <w:rPr>
+          <w:rFonts w:asciiTheme="minorHAnsi" w:hAnsiTheme="minorHAnsi" w:cstheme="minorHAnsi"/>
+          <w:sz w:val="24"/>
+          <w:szCs w:val="24"/>
+          <w:lang w:eastAsia="tr-TR"/>
+        </w:rPr>
+        <w:t>returns upgrade screen.</w:t>
+      </w:r>
+    </w:p>
+    <w:p>
+      <w:pPr>
+        <w:pStyle w:val="ListeParagraf"/>
+        <w:rPr>
+          <w:rFonts w:asciiTheme="minorHAnsi" w:hAnsiTheme="minorHAnsi" w:cstheme="minorHAnsi"/>
+          <w:b/>
+          <w:sz w:val="24"/>
+          <w:szCs w:val="24"/>
+          <w:lang w:eastAsia="tr-TR"/>
+        </w:rPr>
+      </w:pPr>
+    </w:p>
+    <w:p>
+      <w:pPr>
+        <w:pStyle w:val="ListeParagraf"/>
+        <w:rPr>
+          <w:rFonts w:asciiTheme="minorHAnsi" w:hAnsiTheme="minorHAnsi" w:cstheme="minorHAnsi"/>
+          <w:b/>
+          <w:sz w:val="24"/>
+          <w:szCs w:val="24"/>
+          <w:lang w:eastAsia="tr-TR"/>
+        </w:rPr>
+      </w:pPr>
+      <w:r>
+        <w:rPr>
+          <w:rFonts w:asciiTheme="minorHAnsi" w:hAnsiTheme="minorHAnsi" w:cstheme="minorHAnsi"/>
+          <w:b/>
+          <w:sz w:val="24"/>
+          <w:szCs w:val="24"/>
+          <w:lang w:eastAsia="tr-TR"/>
+        </w:rPr>
+        <w:t>Main Flow of Events:</w:t>
+      </w:r>
+    </w:p>
+    <w:p>
+      <w:pPr>
+        <w:pStyle w:val="ListeParagraf"/>
+        <w:numPr>
+          <w:ilvl w:val="1"/>
+          <w:numId w:val="25"/>
+        </w:numPr>
+        <w:rPr>
+          <w:rFonts w:asciiTheme="minorHAnsi" w:hAnsiTheme="minorHAnsi" w:cstheme="minorHAnsi"/>
+          <w:sz w:val="24"/>
+          <w:szCs w:val="24"/>
+          <w:lang w:eastAsia="tr-TR"/>
+        </w:rPr>
+      </w:pPr>
+      <w:r>
+        <w:rPr>
+          <w:rFonts w:asciiTheme="minorHAnsi" w:hAnsiTheme="minorHAnsi" w:cstheme="minorHAnsi"/>
+          <w:sz w:val="24"/>
+          <w:szCs w:val="24"/>
+          <w:lang w:eastAsia="tr-TR"/>
+        </w:rPr>
+        <w:t>Before each level of the</w:t>
+      </w:r>
+      <w:r>
+        <w:rPr>
+          <w:rFonts w:asciiTheme="minorHAnsi" w:hAnsiTheme="minorHAnsi" w:cstheme="minorHAnsi"/>
+          <w:sz w:val="24"/>
+          <w:szCs w:val="24"/>
+          <w:lang w:eastAsia="tr-TR"/>
+        </w:rPr>
+        <w:t xml:space="preserve"> game, upgrade screen appears.</w:t>
+      </w:r>
+    </w:p>
+    <w:p>
+      <w:pPr>
+        <w:pStyle w:val="ListeParagraf"/>
+        <w:numPr>
+          <w:ilvl w:val="1"/>
+          <w:numId w:val="25"/>
+        </w:numPr>
+        <w:rPr>
+          <w:rFonts w:asciiTheme="minorHAnsi" w:hAnsiTheme="minorHAnsi" w:cstheme="minorHAnsi"/>
+          <w:sz w:val="24"/>
+          <w:szCs w:val="24"/>
+          <w:lang w:eastAsia="tr-TR"/>
+        </w:rPr>
+      </w:pPr>
+      <w:r>
+        <w:rPr>
+          <w:rFonts w:asciiTheme="minorHAnsi" w:hAnsiTheme="minorHAnsi" w:cstheme="minorHAnsi"/>
+          <w:sz w:val="24"/>
+          <w:szCs w:val="24"/>
+          <w:lang w:eastAsia="tr-TR"/>
+        </w:rPr>
+        <w:t xml:space="preserve">Player clicks </w:t>
+      </w:r>
+      <w:r>
+        <w:rPr>
+          <w:rFonts w:asciiTheme="minorHAnsi" w:hAnsiTheme="minorHAnsi" w:cstheme="minorHAnsi"/>
+          <w:noProof/>
+          <w:sz w:val="24"/>
+          <w:szCs w:val="24"/>
+          <w:lang w:eastAsia="tr-TR"/>
+        </w:rPr>
+        <w:t>on</w:t>
+      </w:r>
+      <w:r>
+        <w:rPr>
+          <w:rFonts w:asciiTheme="minorHAnsi" w:hAnsiTheme="minorHAnsi" w:cstheme="minorHAnsi"/>
+          <w:sz w:val="24"/>
+          <w:szCs w:val="24"/>
+          <w:lang w:eastAsia="tr-TR"/>
+        </w:rPr>
+        <w:t xml:space="preserve"> shop</w:t>
+      </w:r>
+      <w:r>
+        <w:rPr>
+          <w:rFonts w:asciiTheme="minorHAnsi" w:hAnsiTheme="minorHAnsi" w:cstheme="minorHAnsi"/>
+          <w:sz w:val="24"/>
+          <w:szCs w:val="24"/>
+          <w:lang w:eastAsia="tr-TR"/>
+        </w:rPr>
+        <w:t xml:space="preserve"> button </w:t>
+      </w:r>
+      <w:r>
+        <w:rPr>
+          <w:rFonts w:asciiTheme="minorHAnsi" w:hAnsiTheme="minorHAnsi" w:cstheme="minorHAnsi"/>
+          <w:sz w:val="24"/>
+          <w:szCs w:val="24"/>
+          <w:lang w:eastAsia="tr-TR"/>
+        </w:rPr>
+        <w:t xml:space="preserve">on the upgrade screen </w:t>
+      </w:r>
+      <w:r>
+        <w:rPr>
+          <w:rFonts w:asciiTheme="minorHAnsi" w:hAnsiTheme="minorHAnsi" w:cstheme="minorHAnsi"/>
+          <w:sz w:val="24"/>
+          <w:szCs w:val="24"/>
+          <w:lang w:eastAsia="tr-TR"/>
+        </w:rPr>
+        <w:t>and shop screen appears</w:t>
+      </w:r>
+      <w:r>
+        <w:rPr>
+          <w:rFonts w:asciiTheme="minorHAnsi" w:hAnsiTheme="minorHAnsi" w:cstheme="minorHAnsi"/>
+          <w:sz w:val="24"/>
+          <w:szCs w:val="24"/>
+          <w:lang w:eastAsia="tr-TR"/>
+        </w:rPr>
+        <w:t>.</w:t>
+      </w:r>
+    </w:p>
+    <w:p>
+      <w:pPr>
+        <w:pStyle w:val="ListeParagraf"/>
+        <w:numPr>
+          <w:ilvl w:val="1"/>
+          <w:numId w:val="25"/>
+        </w:numPr>
+        <w:rPr>
+          <w:rFonts w:asciiTheme="minorHAnsi" w:hAnsiTheme="minorHAnsi" w:cstheme="minorHAnsi"/>
+          <w:sz w:val="24"/>
+          <w:szCs w:val="24"/>
+          <w:lang w:eastAsia="tr-TR"/>
+        </w:rPr>
+      </w:pPr>
+      <w:r>
+        <w:rPr>
+          <w:rFonts w:asciiTheme="minorHAnsi" w:hAnsiTheme="minorHAnsi" w:cstheme="minorHAnsi"/>
+          <w:sz w:val="24"/>
+          <w:szCs w:val="24"/>
+          <w:lang w:eastAsia="tr-TR"/>
+        </w:rPr>
+        <w:t>To buy something player use</w:t>
+      </w:r>
+      <w:r>
+        <w:rPr>
+          <w:rFonts w:asciiTheme="minorHAnsi" w:hAnsiTheme="minorHAnsi" w:cstheme="minorHAnsi"/>
+          <w:sz w:val="24"/>
+          <w:szCs w:val="24"/>
+          <w:lang w:eastAsia="tr-TR"/>
+        </w:rPr>
+        <w:t>s</w:t>
+      </w:r>
+      <w:r>
+        <w:rPr>
+          <w:rFonts w:asciiTheme="minorHAnsi" w:hAnsiTheme="minorHAnsi" w:cstheme="minorHAnsi"/>
+          <w:sz w:val="24"/>
+          <w:szCs w:val="24"/>
+          <w:lang w:eastAsia="tr-TR"/>
+        </w:rPr>
+        <w:t xml:space="preserve"> his/her credits as money.</w:t>
+      </w:r>
+    </w:p>
+    <w:p>
+      <w:pPr>
+        <w:pStyle w:val="ListeParagraf"/>
+        <w:numPr>
+          <w:ilvl w:val="1"/>
+          <w:numId w:val="25"/>
+        </w:numPr>
+        <w:rPr>
+          <w:rFonts w:asciiTheme="minorHAnsi" w:hAnsiTheme="minorHAnsi" w:cstheme="minorHAnsi"/>
+          <w:sz w:val="24"/>
+          <w:szCs w:val="24"/>
+          <w:lang w:eastAsia="tr-TR"/>
+        </w:rPr>
+      </w:pPr>
+      <w:r>
+        <w:rPr>
+          <w:rFonts w:asciiTheme="minorHAnsi" w:hAnsiTheme="minorHAnsi" w:cstheme="minorHAnsi"/>
+          <w:noProof/>
+          <w:sz w:val="24"/>
+          <w:szCs w:val="24"/>
+          <w:lang w:eastAsia="tr-TR"/>
+        </w:rPr>
+        <w:t>Player</w:t>
+      </w:r>
+      <w:r>
+        <w:rPr>
+          <w:rFonts w:asciiTheme="minorHAnsi" w:hAnsiTheme="minorHAnsi" w:cstheme="minorHAnsi"/>
+          <w:sz w:val="24"/>
+          <w:szCs w:val="24"/>
+          <w:lang w:eastAsia="tr-TR"/>
+        </w:rPr>
+        <w:t xml:space="preserve"> can buy keys (to o</w:t>
+      </w:r>
+      <w:r>
+        <w:rPr>
+          <w:rFonts w:asciiTheme="minorHAnsi" w:hAnsiTheme="minorHAnsi" w:cstheme="minorHAnsi"/>
+          <w:sz w:val="24"/>
+          <w:szCs w:val="24"/>
+          <w:lang w:eastAsia="tr-TR"/>
+        </w:rPr>
+        <w:t>pen chests), and standard items.</w:t>
+      </w:r>
+    </w:p>
+    <w:p>
+      <w:pPr>
+        <w:pStyle w:val="ListeParagraf"/>
+        <w:numPr>
+          <w:ilvl w:val="1"/>
+          <w:numId w:val="25"/>
+        </w:numPr>
+        <w:rPr>
+          <w:rFonts w:asciiTheme="minorHAnsi" w:hAnsiTheme="minorHAnsi" w:cstheme="minorHAnsi"/>
+          <w:sz w:val="24"/>
+          <w:szCs w:val="24"/>
+          <w:lang w:eastAsia="tr-TR"/>
+        </w:rPr>
+      </w:pPr>
+      <w:r>
+        <w:rPr>
+          <w:rFonts w:asciiTheme="minorHAnsi" w:hAnsiTheme="minorHAnsi" w:cstheme="minorHAnsi"/>
+          <w:sz w:val="24"/>
+          <w:szCs w:val="24"/>
+          <w:lang w:eastAsia="tr-TR"/>
+        </w:rPr>
+        <w:t xml:space="preserve">After shopping the </w:t>
+      </w:r>
+      <w:r>
+        <w:rPr>
+          <w:rFonts w:asciiTheme="minorHAnsi" w:hAnsiTheme="minorHAnsi" w:cstheme="minorHAnsi"/>
+          <w:sz w:val="24"/>
+          <w:szCs w:val="24"/>
+          <w:lang w:eastAsia="tr-TR"/>
+        </w:rPr>
+        <w:t>purchased products</w:t>
+      </w:r>
+      <w:r>
+        <w:rPr>
+          <w:rFonts w:asciiTheme="minorHAnsi" w:hAnsiTheme="minorHAnsi" w:cstheme="minorHAnsi"/>
+          <w:sz w:val="24"/>
+          <w:szCs w:val="24"/>
+          <w:lang w:eastAsia="tr-TR"/>
+        </w:rPr>
+        <w:t xml:space="preserve"> can be used for the upgrade character.</w:t>
+      </w:r>
+    </w:p>
+    <w:p>
+      <w:pPr>
+        <w:pStyle w:val="ListeParagraf"/>
+        <w:numPr>
+          <w:ilvl w:val="1"/>
+          <w:numId w:val="25"/>
+        </w:numPr>
+        <w:rPr>
+          <w:rFonts w:asciiTheme="minorHAnsi" w:hAnsiTheme="minorHAnsi" w:cstheme="minorHAnsi"/>
+          <w:sz w:val="24"/>
+          <w:szCs w:val="24"/>
+          <w:lang w:eastAsia="tr-TR"/>
+        </w:rPr>
+      </w:pPr>
+      <w:r>
+        <w:rPr>
+          <w:rFonts w:asciiTheme="minorHAnsi" w:hAnsiTheme="minorHAnsi" w:cstheme="minorHAnsi"/>
+          <w:sz w:val="24"/>
+          <w:szCs w:val="24"/>
+          <w:lang w:eastAsia="tr-TR"/>
+        </w:rPr>
+        <w:t xml:space="preserve">Player returns to the </w:t>
+      </w:r>
+      <w:r>
+        <w:rPr>
+          <w:rFonts w:asciiTheme="minorHAnsi" w:hAnsiTheme="minorHAnsi" w:cstheme="minorHAnsi"/>
+          <w:sz w:val="24"/>
+          <w:szCs w:val="24"/>
+          <w:lang w:eastAsia="tr-TR"/>
+        </w:rPr>
+        <w:t>upgrade</w:t>
+      </w:r>
+      <w:r>
+        <w:rPr>
+          <w:rFonts w:asciiTheme="minorHAnsi" w:hAnsiTheme="minorHAnsi" w:cstheme="minorHAnsi"/>
+          <w:sz w:val="24"/>
+          <w:szCs w:val="24"/>
+          <w:lang w:eastAsia="tr-TR"/>
+        </w:rPr>
+        <w:t xml:space="preserve"> screen.</w:t>
+      </w:r>
+    </w:p>
+    <w:p>
+      <w:pPr>
+        <w:pStyle w:val="ListeParagraf"/>
+        <w:ind w:left="999"/>
+        <w:rPr>
+          <w:rFonts w:asciiTheme="minorHAnsi" w:hAnsiTheme="minorHAnsi" w:cstheme="minorHAnsi"/>
+          <w:sz w:val="24"/>
+          <w:szCs w:val="24"/>
           <w:lang w:eastAsia="tr-TR"/>
         </w:rPr>
       </w:pPr>
@@ -8693,7 +9961,7 @@
           <w:u w:val="single"/>
           <w:lang w:eastAsia="tr-TR"/>
         </w:rPr>
-        <w:t>5</w:t>
+        <w:t>7</w:t>
       </w:r>
     </w:p>
     <w:p>
@@ -8736,7 +10004,156 @@
           <w:szCs w:val="24"/>
           <w:lang w:eastAsia="tr-TR"/>
         </w:rPr>
-        <w:t>Exit game</w:t>
+        <w:t xml:space="preserve">Exit game </w:t>
+      </w:r>
+    </w:p>
+    <w:p>
+      <w:pPr>
+        <w:pStyle w:val="ListeParagraf"/>
+        <w:rPr>
+          <w:rFonts w:asciiTheme="minorHAnsi" w:hAnsiTheme="minorHAnsi" w:cstheme="minorHAnsi"/>
+          <w:color w:val="FF0000"/>
+          <w:sz w:val="24"/>
+          <w:szCs w:val="24"/>
+          <w:lang w:eastAsia="tr-TR"/>
+        </w:rPr>
+      </w:pPr>
+    </w:p>
+    <w:p>
+      <w:pPr>
+        <w:pStyle w:val="ListeParagraf"/>
+        <w:rPr>
+          <w:rFonts w:asciiTheme="minorHAnsi" w:hAnsiTheme="minorHAnsi" w:cstheme="minorHAnsi"/>
+          <w:sz w:val="24"/>
+          <w:szCs w:val="24"/>
+          <w:lang w:eastAsia="tr-TR"/>
+        </w:rPr>
+      </w:pPr>
+      <w:r>
+        <w:rPr>
+          <w:rFonts w:asciiTheme="minorHAnsi" w:hAnsiTheme="minorHAnsi" w:cstheme="minorHAnsi"/>
+          <w:b/>
+          <w:sz w:val="24"/>
+          <w:szCs w:val="24"/>
+          <w:lang w:eastAsia="tr-TR"/>
+        </w:rPr>
+        <w:t xml:space="preserve">Participating actors: </w:t>
+      </w:r>
+      <w:r>
+        <w:rPr>
+          <w:rFonts w:asciiTheme="minorHAnsi" w:hAnsiTheme="minorHAnsi" w:cstheme="minorHAnsi"/>
+          <w:sz w:val="24"/>
+          <w:szCs w:val="24"/>
+          <w:lang w:eastAsia="tr-TR"/>
+        </w:rPr>
+        <w:t>Player</w:t>
+      </w:r>
+    </w:p>
+    <w:p>
+      <w:pPr>
+        <w:pStyle w:val="ListeParagraf"/>
+        <w:rPr>
+          <w:rFonts w:asciiTheme="minorHAnsi" w:hAnsiTheme="minorHAnsi" w:cstheme="minorHAnsi"/>
+          <w:b/>
+          <w:sz w:val="24"/>
+          <w:szCs w:val="24"/>
+          <w:lang w:eastAsia="tr-TR"/>
+        </w:rPr>
+      </w:pPr>
+    </w:p>
+    <w:p>
+      <w:pPr>
+        <w:pStyle w:val="ListeParagraf"/>
+        <w:rPr>
+          <w:rFonts w:asciiTheme="minorHAnsi" w:hAnsiTheme="minorHAnsi" w:cstheme="minorHAnsi"/>
+          <w:sz w:val="24"/>
+          <w:szCs w:val="24"/>
+          <w:lang w:eastAsia="tr-TR"/>
+        </w:rPr>
+      </w:pPr>
+      <w:r>
+        <w:rPr>
+          <w:rFonts w:asciiTheme="minorHAnsi" w:hAnsiTheme="minorHAnsi" w:cstheme="minorHAnsi"/>
+          <w:b/>
+          <w:sz w:val="24"/>
+          <w:szCs w:val="24"/>
+          <w:lang w:eastAsia="tr-TR"/>
+        </w:rPr>
+        <w:t xml:space="preserve">Entry condition: </w:t>
+      </w:r>
+      <w:r>
+        <w:rPr>
+          <w:rFonts w:asciiTheme="minorHAnsi" w:hAnsiTheme="minorHAnsi" w:cstheme="minorHAnsi"/>
+          <w:sz w:val="24"/>
+          <w:szCs w:val="24"/>
+          <w:lang w:eastAsia="tr-TR"/>
+        </w:rPr>
+        <w:t xml:space="preserve">Player </w:t>
+      </w:r>
+      <w:r>
+        <w:rPr>
+          <w:rFonts w:asciiTheme="minorHAnsi" w:hAnsiTheme="minorHAnsi" w:cstheme="minorHAnsi"/>
+          <w:sz w:val="24"/>
+          <w:szCs w:val="24"/>
+          <w:lang w:eastAsia="tr-TR"/>
+        </w:rPr>
+        <w:t>is</w:t>
+      </w:r>
+      <w:r>
+        <w:rPr>
+          <w:rFonts w:asciiTheme="minorHAnsi" w:hAnsiTheme="minorHAnsi" w:cstheme="minorHAnsi"/>
+          <w:sz w:val="24"/>
+          <w:szCs w:val="24"/>
+          <w:lang w:eastAsia="tr-TR"/>
+        </w:rPr>
+        <w:t xml:space="preserve"> already </w:t>
+      </w:r>
+      <w:r>
+        <w:rPr>
+          <w:rFonts w:asciiTheme="minorHAnsi" w:hAnsiTheme="minorHAnsi" w:cstheme="minorHAnsi"/>
+          <w:noProof/>
+          <w:sz w:val="24"/>
+          <w:szCs w:val="24"/>
+          <w:lang w:eastAsia="tr-TR"/>
+        </w:rPr>
+        <w:t>playing</w:t>
+      </w:r>
+      <w:r>
+        <w:rPr>
+          <w:rFonts w:asciiTheme="minorHAnsi" w:hAnsiTheme="minorHAnsi" w:cstheme="minorHAnsi"/>
+          <w:sz w:val="24"/>
+          <w:szCs w:val="24"/>
+          <w:lang w:eastAsia="tr-TR"/>
+        </w:rPr>
+        <w:t xml:space="preserve"> the game. </w:t>
+      </w:r>
+      <w:r>
+        <w:rPr>
+          <w:rFonts w:asciiTheme="minorHAnsi" w:hAnsiTheme="minorHAnsi" w:cstheme="minorHAnsi"/>
+          <w:noProof/>
+          <w:sz w:val="24"/>
+          <w:szCs w:val="24"/>
+          <w:lang w:eastAsia="tr-TR"/>
+        </w:rPr>
+        <w:t>Player</w:t>
+      </w:r>
+      <w:r>
+        <w:rPr>
+          <w:rFonts w:asciiTheme="minorHAnsi" w:hAnsiTheme="minorHAnsi" w:cstheme="minorHAnsi"/>
+          <w:sz w:val="24"/>
+          <w:szCs w:val="24"/>
+          <w:lang w:eastAsia="tr-TR"/>
+        </w:rPr>
+        <w:t xml:space="preserve"> presses the </w:t>
+      </w:r>
+      <w:r>
+        <w:rPr>
+          <w:rFonts w:asciiTheme="minorHAnsi" w:hAnsiTheme="minorHAnsi" w:cstheme="minorHAnsi"/>
+          <w:sz w:val="24"/>
+          <w:szCs w:val="24"/>
+          <w:lang w:eastAsia="tr-TR"/>
+        </w:rPr>
+        <w:t>pause button</w:t>
       </w:r>
       <w:r>
         <w:rPr>
@@ -8747,163 +10164,23 @@
         </w:rPr>
         <w:t xml:space="preserve"> </w:t>
       </w:r>
-    </w:p>
-    <w:p>
-      <w:pPr>
-        <w:pStyle w:val="ListeParagraf"/>
-        <w:rPr>
-          <w:rFonts w:asciiTheme="minorHAnsi" w:hAnsiTheme="minorHAnsi" w:cstheme="minorHAnsi"/>
-          <w:color w:val="FF0000"/>
-          <w:sz w:val="24"/>
-          <w:szCs w:val="24"/>
-          <w:lang w:eastAsia="tr-TR"/>
-        </w:rPr>
-      </w:pPr>
-    </w:p>
-    <w:p>
-      <w:pPr>
-        <w:pStyle w:val="ListeParagraf"/>
-        <w:rPr>
-          <w:rFonts w:asciiTheme="minorHAnsi" w:hAnsiTheme="minorHAnsi" w:cstheme="minorHAnsi"/>
-          <w:sz w:val="24"/>
-          <w:szCs w:val="24"/>
-          <w:lang w:eastAsia="tr-TR"/>
-        </w:rPr>
-      </w:pPr>
-      <w:r>
-        <w:rPr>
-          <w:rFonts w:asciiTheme="minorHAnsi" w:hAnsiTheme="minorHAnsi" w:cstheme="minorHAnsi"/>
-          <w:b/>
-          <w:sz w:val="24"/>
-          <w:szCs w:val="24"/>
-          <w:lang w:eastAsia="tr-TR"/>
-        </w:rPr>
-        <w:t xml:space="preserve">Participating actors: </w:t>
-      </w:r>
-      <w:r>
-        <w:rPr>
-          <w:rFonts w:asciiTheme="minorHAnsi" w:hAnsiTheme="minorHAnsi" w:cstheme="minorHAnsi"/>
-          <w:sz w:val="24"/>
-          <w:szCs w:val="24"/>
-          <w:lang w:eastAsia="tr-TR"/>
-        </w:rPr>
-        <w:t>Player</w:t>
-      </w:r>
-    </w:p>
-    <w:p>
-      <w:pPr>
-        <w:pStyle w:val="ListeParagraf"/>
-        <w:rPr>
-          <w:rFonts w:asciiTheme="minorHAnsi" w:hAnsiTheme="minorHAnsi" w:cstheme="minorHAnsi"/>
-          <w:b/>
-          <w:sz w:val="24"/>
-          <w:szCs w:val="24"/>
-          <w:lang w:eastAsia="tr-TR"/>
-        </w:rPr>
-      </w:pPr>
-    </w:p>
-    <w:p>
-      <w:pPr>
-        <w:pStyle w:val="ListeParagraf"/>
-        <w:rPr>
-          <w:rFonts w:asciiTheme="minorHAnsi" w:hAnsiTheme="minorHAnsi" w:cstheme="minorHAnsi"/>
-          <w:sz w:val="24"/>
-          <w:szCs w:val="24"/>
-          <w:lang w:eastAsia="tr-TR"/>
-        </w:rPr>
-      </w:pPr>
-      <w:r>
-        <w:rPr>
-          <w:rFonts w:asciiTheme="minorHAnsi" w:hAnsiTheme="minorHAnsi" w:cstheme="minorHAnsi"/>
-          <w:b/>
-          <w:sz w:val="24"/>
-          <w:szCs w:val="24"/>
-          <w:lang w:eastAsia="tr-TR"/>
-        </w:rPr>
-        <w:t xml:space="preserve">Entry condition: </w:t>
-      </w:r>
-      <w:r>
-        <w:rPr>
-          <w:rFonts w:asciiTheme="minorHAnsi" w:hAnsiTheme="minorHAnsi" w:cstheme="minorHAnsi"/>
-          <w:sz w:val="24"/>
-          <w:szCs w:val="24"/>
-          <w:lang w:eastAsia="tr-TR"/>
-        </w:rPr>
-        <w:t xml:space="preserve">Player </w:t>
-      </w:r>
-      <w:r>
-        <w:rPr>
-          <w:rFonts w:asciiTheme="minorHAnsi" w:hAnsiTheme="minorHAnsi" w:cstheme="minorHAnsi"/>
-          <w:sz w:val="24"/>
-          <w:szCs w:val="24"/>
-          <w:lang w:eastAsia="tr-TR"/>
-        </w:rPr>
-        <w:t>is</w:t>
-      </w:r>
-      <w:r>
-        <w:rPr>
-          <w:rFonts w:asciiTheme="minorHAnsi" w:hAnsiTheme="minorHAnsi" w:cstheme="minorHAnsi"/>
-          <w:sz w:val="24"/>
-          <w:szCs w:val="24"/>
-          <w:lang w:eastAsia="tr-TR"/>
-        </w:rPr>
-        <w:t xml:space="preserve"> already </w:t>
-      </w:r>
-      <w:r>
-        <w:rPr>
-          <w:rFonts w:asciiTheme="minorHAnsi" w:hAnsiTheme="minorHAnsi" w:cstheme="minorHAnsi"/>
-          <w:noProof/>
-          <w:sz w:val="24"/>
-          <w:szCs w:val="24"/>
-          <w:lang w:eastAsia="tr-TR"/>
-        </w:rPr>
-        <w:t>playing</w:t>
-      </w:r>
-      <w:r>
-        <w:rPr>
-          <w:rFonts w:asciiTheme="minorHAnsi" w:hAnsiTheme="minorHAnsi" w:cstheme="minorHAnsi"/>
-          <w:sz w:val="24"/>
-          <w:szCs w:val="24"/>
-          <w:lang w:eastAsia="tr-TR"/>
-        </w:rPr>
-        <w:t xml:space="preserve"> the game. </w:t>
-      </w:r>
-      <w:r>
-        <w:rPr>
-          <w:rFonts w:asciiTheme="minorHAnsi" w:hAnsiTheme="minorHAnsi" w:cstheme="minorHAnsi"/>
-          <w:noProof/>
-          <w:sz w:val="24"/>
-          <w:szCs w:val="24"/>
-          <w:lang w:eastAsia="tr-TR"/>
-        </w:rPr>
-        <w:t>Player</w:t>
-      </w:r>
-      <w:r>
-        <w:rPr>
-          <w:rFonts w:asciiTheme="minorHAnsi" w:hAnsiTheme="minorHAnsi" w:cstheme="minorHAnsi"/>
-          <w:sz w:val="24"/>
-          <w:szCs w:val="24"/>
-          <w:lang w:eastAsia="tr-TR"/>
-        </w:rPr>
-        <w:t xml:space="preserve"> presses the Esc character to </w:t>
-      </w:r>
-      <w:r>
-        <w:rPr>
-          <w:rFonts w:asciiTheme="minorHAnsi" w:hAnsiTheme="minorHAnsi" w:cstheme="minorHAnsi"/>
-          <w:sz w:val="24"/>
-          <w:szCs w:val="24"/>
-          <w:lang w:eastAsia="tr-TR"/>
-        </w:rPr>
-        <w:t>exit</w:t>
-      </w:r>
-      <w:r>
-        <w:rPr>
-          <w:rFonts w:asciiTheme="minorHAnsi" w:hAnsiTheme="minorHAnsi" w:cstheme="minorHAnsi"/>
-          <w:sz w:val="24"/>
-          <w:szCs w:val="24"/>
-          <w:lang w:eastAsia="tr-TR"/>
-        </w:rPr>
-        <w:t xml:space="preserve"> the game.</w:t>
+      <w:r>
+        <w:rPr>
+          <w:rFonts w:asciiTheme="minorHAnsi" w:hAnsiTheme="minorHAnsi" w:cstheme="minorHAnsi"/>
+          <w:sz w:val="24"/>
+          <w:szCs w:val="24"/>
+          <w:lang w:eastAsia="tr-TR"/>
+        </w:rPr>
+        <w:t xml:space="preserve">on the keyboard </w:t>
+      </w:r>
+      <w:r>
+        <w:rPr>
+          <w:rFonts w:asciiTheme="minorHAnsi" w:hAnsiTheme="minorHAnsi" w:cstheme="minorHAnsi"/>
+          <w:sz w:val="24"/>
+          <w:szCs w:val="24"/>
+          <w:lang w:eastAsia="tr-TR"/>
+        </w:rPr>
+        <w:t>to exit the game.</w:t>
       </w:r>
     </w:p>
     <w:p>
@@ -8944,26 +10221,7 @@
           <w:szCs w:val="24"/>
           <w:lang w:eastAsia="tr-TR"/>
         </w:rPr>
-        <w:t xml:space="preserve">Player either </w:t>
-      </w:r>
-      <w:r>
-        <w:rPr>
-          <w:rFonts w:asciiTheme="minorHAnsi" w:hAnsiTheme="minorHAnsi" w:cstheme="minorHAnsi"/>
-          <w:noProof/>
-          <w:sz w:val="24"/>
-          <w:szCs w:val="24"/>
-          <w:lang w:eastAsia="tr-TR"/>
-        </w:rPr>
-        <w:t>return</w:t>
-      </w:r>
-      <w:r>
-        <w:rPr>
-          <w:rFonts w:asciiTheme="minorHAnsi" w:hAnsiTheme="minorHAnsi" w:cstheme="minorHAnsi"/>
-          <w:sz w:val="24"/>
-          <w:szCs w:val="24"/>
-          <w:lang w:eastAsia="tr-TR"/>
-        </w:rPr>
-        <w:t xml:space="preserve"> the game</w:t>
+        <w:t>System terminates the game.</w:t>
       </w:r>
     </w:p>
     <w:p>
@@ -9020,7 +10278,34 @@
           <w:szCs w:val="24"/>
           <w:lang w:eastAsia="tr-TR"/>
         </w:rPr>
-        <w:t>Player press Esc character on the keyboard.</w:t>
+        <w:t xml:space="preserve">Player press </w:t>
+      </w:r>
+      <w:r>
+        <w:rPr>
+          <w:rFonts w:asciiTheme="minorHAnsi" w:hAnsiTheme="minorHAnsi" w:cstheme="minorHAnsi"/>
+          <w:sz w:val="24"/>
+          <w:szCs w:val="24"/>
+          <w:lang w:eastAsia="tr-TR"/>
+        </w:rPr>
+        <w:t>pause button</w:t>
+      </w:r>
+      <w:r>
+        <w:rPr>
+          <w:rFonts w:asciiTheme="minorHAnsi" w:hAnsiTheme="minorHAnsi" w:cstheme="minorHAnsi"/>
+          <w:sz w:val="24"/>
+          <w:szCs w:val="24"/>
+          <w:lang w:eastAsia="tr-TR"/>
+        </w:rPr>
+        <w:t xml:space="preserve"> </w:t>
+      </w:r>
+      <w:r>
+        <w:rPr>
+          <w:rFonts w:asciiTheme="minorHAnsi" w:hAnsiTheme="minorHAnsi" w:cstheme="minorHAnsi"/>
+          <w:sz w:val="24"/>
+          <w:szCs w:val="24"/>
+          <w:lang w:eastAsia="tr-TR"/>
+        </w:rPr>
+        <w:t>on the keyboard.</w:t>
       </w:r>
     </w:p>
     <w:p>
@@ -9064,6 +10349,54 @@
       <w:r>
         <w:rPr>
           <w:rFonts w:asciiTheme="minorHAnsi" w:hAnsiTheme="minorHAnsi" w:cstheme="minorHAnsi"/>
+          <w:sz w:val="24"/>
+          <w:szCs w:val="24"/>
+          <w:lang w:eastAsia="tr-TR"/>
+        </w:rPr>
+        <w:t>Player chooses the “Exit” option.</w:t>
+      </w:r>
+    </w:p>
+    <w:p>
+      <w:pPr>
+        <w:pStyle w:val="ListeParagraf"/>
+        <w:numPr>
+          <w:ilvl w:val="1"/>
+          <w:numId w:val="31"/>
+        </w:numPr>
+        <w:rPr>
+          <w:rFonts w:asciiTheme="minorHAnsi" w:hAnsiTheme="minorHAnsi" w:cstheme="minorHAnsi"/>
+          <w:sz w:val="24"/>
+          <w:szCs w:val="24"/>
+          <w:lang w:eastAsia="tr-TR"/>
+        </w:rPr>
+      </w:pPr>
+      <w:r>
+        <w:rPr>
+          <w:rFonts w:asciiTheme="minorHAnsi" w:hAnsiTheme="minorHAnsi" w:cstheme="minorHAnsi"/>
+          <w:sz w:val="24"/>
+          <w:szCs w:val="24"/>
+          <w:lang w:eastAsia="tr-TR"/>
+        </w:rPr>
+        <w:t>Another window appears asking the player if he/she is sure or not.</w:t>
+      </w:r>
+    </w:p>
+    <w:p>
+      <w:pPr>
+        <w:pStyle w:val="ListeParagraf"/>
+        <w:numPr>
+          <w:ilvl w:val="1"/>
+          <w:numId w:val="31"/>
+        </w:numPr>
+        <w:rPr>
+          <w:rFonts w:asciiTheme="minorHAnsi" w:hAnsiTheme="minorHAnsi" w:cstheme="minorHAnsi"/>
+          <w:sz w:val="24"/>
+          <w:szCs w:val="24"/>
+          <w:lang w:eastAsia="tr-TR"/>
+        </w:rPr>
+      </w:pPr>
+      <w:r>
+        <w:rPr>
+          <w:rFonts w:asciiTheme="minorHAnsi" w:hAnsiTheme="minorHAnsi" w:cstheme="minorHAnsi"/>
           <w:noProof/>
           <w:sz w:val="24"/>
           <w:szCs w:val="24"/>
@@ -9078,61 +10411,25 @@
           <w:szCs w:val="24"/>
           <w:lang w:eastAsia="tr-TR"/>
         </w:rPr>
-        <w:t xml:space="preserve"> </w:t>
-      </w:r>
-      <w:r>
-        <w:rPr>
-          <w:rFonts w:asciiTheme="minorHAnsi" w:hAnsiTheme="minorHAnsi" w:cstheme="minorHAnsi"/>
-          <w:sz w:val="24"/>
-          <w:szCs w:val="24"/>
-          <w:lang w:eastAsia="tr-TR"/>
-        </w:rPr>
-        <w:t>exits</w:t>
-      </w:r>
-      <w:r>
-        <w:rPr>
-          <w:rFonts w:asciiTheme="minorHAnsi" w:hAnsiTheme="minorHAnsi" w:cstheme="minorHAnsi"/>
-          <w:sz w:val="24"/>
-          <w:szCs w:val="24"/>
-          <w:lang w:eastAsia="tr-TR"/>
-        </w:rPr>
-        <w:t xml:space="preserve"> </w:t>
-      </w:r>
-      <w:r>
-        <w:rPr>
-          <w:rFonts w:asciiTheme="minorHAnsi" w:hAnsiTheme="minorHAnsi" w:cstheme="minorHAnsi"/>
-          <w:sz w:val="24"/>
-          <w:szCs w:val="24"/>
-          <w:lang w:eastAsia="tr-TR"/>
-        </w:rPr>
-        <w:t xml:space="preserve">from the </w:t>
-      </w:r>
-      <w:r>
-        <w:rPr>
-          <w:rFonts w:asciiTheme="minorHAnsi" w:hAnsiTheme="minorHAnsi" w:cstheme="minorHAnsi"/>
-          <w:sz w:val="24"/>
-          <w:szCs w:val="24"/>
-          <w:lang w:eastAsia="tr-TR"/>
-        </w:rPr>
-        <w:t xml:space="preserve">game if he/she chooses to </w:t>
-      </w:r>
-      <w:r>
-        <w:rPr>
-          <w:rFonts w:asciiTheme="minorHAnsi" w:hAnsiTheme="minorHAnsi" w:cstheme="minorHAnsi"/>
-          <w:sz w:val="24"/>
-          <w:szCs w:val="24"/>
-          <w:lang w:eastAsia="tr-TR"/>
-        </w:rPr>
-        <w:t>quit</w:t>
-      </w:r>
-      <w:r>
-        <w:rPr>
-          <w:rFonts w:asciiTheme="minorHAnsi" w:hAnsiTheme="minorHAnsi" w:cstheme="minorHAnsi"/>
-          <w:sz w:val="24"/>
-          <w:szCs w:val="24"/>
-          <w:lang w:eastAsia="tr-TR"/>
-        </w:rPr>
-        <w:t xml:space="preserve"> the game.</w:t>
+        <w:t xml:space="preserve"> exits from the </w:t>
+      </w:r>
+      <w:r>
+        <w:rPr>
+          <w:rFonts w:asciiTheme="minorHAnsi" w:hAnsiTheme="minorHAnsi" w:cstheme="minorHAnsi"/>
+          <w:sz w:val="24"/>
+          <w:szCs w:val="24"/>
+          <w:lang w:eastAsia="tr-TR"/>
+        </w:rPr>
+        <w:t>game if he/she chooses “yes”</w:t>
+      </w:r>
+      <w:r>
+        <w:rPr>
+          <w:rFonts w:asciiTheme="minorHAnsi" w:hAnsiTheme="minorHAnsi" w:cstheme="minorHAnsi"/>
+          <w:sz w:val="24"/>
+          <w:szCs w:val="24"/>
+          <w:lang w:eastAsia="tr-TR"/>
+        </w:rPr>
+        <w:t>.</w:t>
       </w:r>
     </w:p>
     <w:p>
@@ -9210,16 +10507,7 @@
           <w:szCs w:val="24"/>
           <w:lang w:eastAsia="tr-TR"/>
         </w:rPr>
-        <w:t xml:space="preserve"> </w:t>
-      </w:r>
-      <w:r>
-        <w:rPr>
-          <w:rFonts w:asciiTheme="minorHAnsi" w:hAnsiTheme="minorHAnsi" w:cstheme="minorHAnsi"/>
-          <w:sz w:val="24"/>
-          <w:szCs w:val="24"/>
-          <w:lang w:eastAsia="tr-TR"/>
-        </w:rPr>
-        <w:t>may not exit and make his/her choice on the pause menu</w:t>
+        <w:t xml:space="preserve"> can choose “No” and return to the pause menu</w:t>
       </w:r>
       <w:r>
         <w:rPr>
@@ -9233,409 +10521,426 @@
     </w:p>
     <w:p>
       <w:pPr>
-        <w:rPr>
-          <w:rFonts w:asciiTheme="minorHAnsi" w:hAnsiTheme="minorHAnsi" w:cstheme="minorHAnsi"/>
-          <w:b/>
-          <w:color w:val="FF0000"/>
-          <w:sz w:val="24"/>
-          <w:szCs w:val="24"/>
-          <w:lang w:eastAsia="tr-TR"/>
-        </w:rPr>
-      </w:pPr>
-    </w:p>
-    <w:p>
-      <w:pPr>
-        <w:rPr>
-          <w:rFonts w:asciiTheme="minorHAnsi" w:hAnsiTheme="minorHAnsi" w:cstheme="minorHAnsi"/>
-          <w:b/>
-          <w:color w:val="FF0000"/>
-          <w:sz w:val="24"/>
-          <w:szCs w:val="24"/>
-          <w:lang w:eastAsia="tr-TR"/>
-        </w:rPr>
-      </w:pPr>
-    </w:p>
-    <w:p>
-      <w:pPr>
-        <w:pStyle w:val="ListeParagraf"/>
-        <w:ind w:left="0"/>
-        <w:rPr>
-          <w:rFonts w:asciiTheme="minorHAnsi" w:hAnsiTheme="minorHAnsi" w:cstheme="minorHAnsi"/>
-          <w:b/>
-          <w:sz w:val="24"/>
-          <w:szCs w:val="24"/>
-          <w:u w:val="single"/>
-          <w:lang w:eastAsia="tr-TR"/>
-        </w:rPr>
-      </w:pPr>
-      <w:r>
-        <w:rPr>
-          <w:rFonts w:asciiTheme="minorHAnsi" w:hAnsiTheme="minorHAnsi" w:cstheme="minorHAnsi"/>
-          <w:b/>
-          <w:sz w:val="24"/>
-          <w:szCs w:val="24"/>
-          <w:u w:val="single"/>
-          <w:lang w:eastAsia="tr-TR"/>
-        </w:rPr>
-        <w:t>Use Case #</w:t>
-      </w:r>
-      <w:r>
-        <w:rPr>
-          <w:rFonts w:asciiTheme="minorHAnsi" w:hAnsiTheme="minorHAnsi" w:cstheme="minorHAnsi"/>
-          <w:b/>
-          <w:sz w:val="24"/>
-          <w:szCs w:val="24"/>
-          <w:u w:val="single"/>
-          <w:lang w:eastAsia="tr-TR"/>
-        </w:rPr>
-        <w:t>6</w:t>
-      </w:r>
-    </w:p>
-    <w:p>
-      <w:pPr>
-        <w:pStyle w:val="ListeParagraf"/>
-        <w:ind w:left="0"/>
-        <w:rPr>
-          <w:rFonts w:asciiTheme="minorHAnsi" w:hAnsiTheme="minorHAnsi" w:cstheme="minorHAnsi"/>
-          <w:b/>
-          <w:sz w:val="24"/>
-          <w:szCs w:val="24"/>
-          <w:lang w:eastAsia="tr-TR"/>
-        </w:rPr>
-      </w:pPr>
-    </w:p>
-    <w:p>
-      <w:pPr>
-        <w:pStyle w:val="ListeParagraf"/>
-        <w:rPr>
-          <w:rFonts w:asciiTheme="minorHAnsi" w:hAnsiTheme="minorHAnsi" w:cstheme="minorHAnsi"/>
-          <w:sz w:val="24"/>
-          <w:szCs w:val="24"/>
-          <w:lang w:eastAsia="tr-TR"/>
-        </w:rPr>
-      </w:pPr>
-      <w:r>
-        <w:rPr>
-          <w:rFonts w:asciiTheme="minorHAnsi" w:hAnsiTheme="minorHAnsi" w:cstheme="minorHAnsi"/>
-          <w:b/>
-          <w:sz w:val="24"/>
-          <w:szCs w:val="24"/>
-          <w:lang w:eastAsia="tr-TR"/>
-        </w:rPr>
-        <w:t xml:space="preserve">Use case name: </w:t>
-      </w:r>
-      <w:r>
-        <w:rPr>
-          <w:rFonts w:asciiTheme="minorHAnsi" w:hAnsiTheme="minorHAnsi" w:cstheme="minorHAnsi"/>
-          <w:sz w:val="24"/>
-          <w:szCs w:val="24"/>
-          <w:lang w:eastAsia="tr-TR"/>
-        </w:rPr>
-        <w:t>Upgrade Player</w:t>
-      </w:r>
-    </w:p>
-    <w:p>
-      <w:pPr>
-        <w:pStyle w:val="ListeParagraf"/>
-        <w:rPr>
-          <w:rFonts w:asciiTheme="minorHAnsi" w:hAnsiTheme="minorHAnsi" w:cstheme="minorHAnsi"/>
-          <w:sz w:val="24"/>
-          <w:szCs w:val="24"/>
-          <w:lang w:eastAsia="tr-TR"/>
-        </w:rPr>
-      </w:pPr>
-    </w:p>
-    <w:p>
-      <w:pPr>
-        <w:pStyle w:val="ListeParagraf"/>
-        <w:rPr>
-          <w:rFonts w:asciiTheme="minorHAnsi" w:hAnsiTheme="minorHAnsi" w:cstheme="minorHAnsi"/>
-          <w:sz w:val="24"/>
-          <w:szCs w:val="24"/>
-          <w:lang w:eastAsia="tr-TR"/>
-        </w:rPr>
-      </w:pPr>
-      <w:r>
-        <w:rPr>
-          <w:rFonts w:asciiTheme="minorHAnsi" w:hAnsiTheme="minorHAnsi" w:cstheme="minorHAnsi"/>
-          <w:b/>
-          <w:sz w:val="24"/>
-          <w:szCs w:val="24"/>
-          <w:lang w:eastAsia="tr-TR"/>
-        </w:rPr>
-        <w:t xml:space="preserve">Participating actors: </w:t>
-      </w:r>
-      <w:r>
-        <w:rPr>
-          <w:rFonts w:asciiTheme="minorHAnsi" w:hAnsiTheme="minorHAnsi" w:cstheme="minorHAnsi"/>
-          <w:sz w:val="24"/>
-          <w:szCs w:val="24"/>
-          <w:lang w:eastAsia="tr-TR"/>
-        </w:rPr>
-        <w:t>Player</w:t>
-      </w:r>
-    </w:p>
-    <w:p>
-      <w:pPr>
-        <w:pStyle w:val="ListeParagraf"/>
-        <w:rPr>
-          <w:rFonts w:asciiTheme="minorHAnsi" w:hAnsiTheme="minorHAnsi" w:cstheme="minorHAnsi"/>
-          <w:b/>
-          <w:sz w:val="24"/>
-          <w:szCs w:val="24"/>
-          <w:lang w:eastAsia="tr-TR"/>
-        </w:rPr>
-      </w:pPr>
-    </w:p>
-    <w:p>
-      <w:pPr>
-        <w:pStyle w:val="ListeParagraf"/>
-        <w:rPr>
-          <w:rFonts w:asciiTheme="minorHAnsi" w:hAnsiTheme="minorHAnsi" w:cstheme="minorHAnsi"/>
-          <w:sz w:val="24"/>
-          <w:szCs w:val="24"/>
-          <w:lang w:eastAsia="tr-TR"/>
-        </w:rPr>
-      </w:pPr>
-      <w:r>
-        <w:rPr>
-          <w:rFonts w:asciiTheme="minorHAnsi" w:hAnsiTheme="minorHAnsi" w:cstheme="minorHAnsi"/>
-          <w:b/>
-          <w:sz w:val="24"/>
-          <w:szCs w:val="24"/>
-          <w:lang w:eastAsia="tr-TR"/>
-        </w:rPr>
-        <w:t xml:space="preserve">Entry condition: </w:t>
-      </w:r>
-      <w:r>
-        <w:rPr>
-          <w:rFonts w:asciiTheme="minorHAnsi" w:hAnsiTheme="minorHAnsi" w:cstheme="minorHAnsi"/>
-          <w:sz w:val="24"/>
-          <w:szCs w:val="24"/>
-          <w:lang w:eastAsia="tr-TR"/>
-        </w:rPr>
-        <w:t xml:space="preserve">Player has </w:t>
-      </w:r>
-      <w:r>
-        <w:rPr>
-          <w:rFonts w:asciiTheme="minorHAnsi" w:hAnsiTheme="minorHAnsi" w:cstheme="minorHAnsi"/>
-          <w:sz w:val="24"/>
-          <w:szCs w:val="24"/>
-          <w:lang w:eastAsia="tr-TR"/>
-        </w:rPr>
-        <w:t xml:space="preserve">already </w:t>
-      </w:r>
-      <w:r>
-        <w:rPr>
-          <w:rFonts w:asciiTheme="minorHAnsi" w:hAnsiTheme="minorHAnsi" w:cstheme="minorHAnsi"/>
-          <w:sz w:val="24"/>
-          <w:szCs w:val="24"/>
-          <w:lang w:eastAsia="tr-TR"/>
-        </w:rPr>
-        <w:t xml:space="preserve">opened the game and he is on the </w:t>
-      </w:r>
-      <w:r>
-        <w:rPr>
-          <w:rFonts w:asciiTheme="minorHAnsi" w:hAnsiTheme="minorHAnsi" w:cstheme="minorHAnsi"/>
-          <w:sz w:val="24"/>
-          <w:szCs w:val="24"/>
-          <w:lang w:eastAsia="tr-TR"/>
-        </w:rPr>
-        <w:t>upgrade</w:t>
-      </w:r>
-      <w:r>
-        <w:rPr>
-          <w:rFonts w:asciiTheme="minorHAnsi" w:hAnsiTheme="minorHAnsi" w:cstheme="minorHAnsi"/>
-          <w:sz w:val="24"/>
-          <w:szCs w:val="24"/>
-          <w:lang w:eastAsia="tr-TR"/>
-        </w:rPr>
-        <w:t xml:space="preserve"> screen.</w:t>
-      </w:r>
-    </w:p>
-    <w:p>
-      <w:pPr>
-        <w:pStyle w:val="ListeParagraf"/>
-        <w:rPr>
-          <w:rFonts w:asciiTheme="minorHAnsi" w:hAnsiTheme="minorHAnsi" w:cstheme="minorHAnsi"/>
-          <w:sz w:val="24"/>
-          <w:szCs w:val="24"/>
-          <w:lang w:eastAsia="tr-TR"/>
-        </w:rPr>
-      </w:pPr>
-    </w:p>
-    <w:p>
-      <w:pPr>
-        <w:pStyle w:val="ListeParagraf"/>
-        <w:rPr>
-          <w:rFonts w:asciiTheme="minorHAnsi" w:hAnsiTheme="minorHAnsi" w:cstheme="minorHAnsi"/>
-          <w:b/>
-          <w:sz w:val="24"/>
-          <w:szCs w:val="24"/>
-          <w:lang w:eastAsia="tr-TR"/>
-        </w:rPr>
-      </w:pPr>
-      <w:r>
-        <w:rPr>
-          <w:rFonts w:asciiTheme="minorHAnsi" w:hAnsiTheme="minorHAnsi" w:cstheme="minorHAnsi"/>
-          <w:b/>
-          <w:sz w:val="24"/>
-          <w:szCs w:val="24"/>
-          <w:lang w:eastAsia="tr-TR"/>
-        </w:rPr>
-        <w:t>Exit condition:</w:t>
-      </w:r>
-    </w:p>
-    <w:p>
-      <w:pPr>
-        <w:pStyle w:val="ListeParagraf"/>
-        <w:rPr>
-          <w:rFonts w:asciiTheme="minorHAnsi" w:hAnsiTheme="minorHAnsi" w:cstheme="minorHAnsi"/>
-          <w:sz w:val="24"/>
-          <w:szCs w:val="24"/>
-          <w:lang w:eastAsia="tr-TR"/>
-        </w:rPr>
-      </w:pPr>
-      <w:r>
-        <w:rPr>
-          <w:rFonts w:asciiTheme="minorHAnsi" w:hAnsiTheme="minorHAnsi" w:cstheme="minorHAnsi"/>
-          <w:sz w:val="24"/>
-          <w:szCs w:val="24"/>
-          <w:lang w:eastAsia="tr-TR"/>
-        </w:rPr>
-        <w:t>• Player purchases and adds new power-ups from shop screen</w:t>
-      </w:r>
-      <w:r>
-        <w:rPr>
-          <w:rFonts w:asciiTheme="minorHAnsi" w:hAnsiTheme="minorHAnsi" w:cstheme="minorHAnsi"/>
-          <w:sz w:val="24"/>
-          <w:szCs w:val="24"/>
-          <w:lang w:eastAsia="tr-TR"/>
-        </w:rPr>
-        <w:t>, OR</w:t>
-      </w:r>
-    </w:p>
-    <w:p>
-      <w:pPr>
-        <w:pStyle w:val="ListeParagraf"/>
-        <w:rPr>
-          <w:rFonts w:asciiTheme="minorHAnsi" w:hAnsiTheme="minorHAnsi" w:cstheme="minorHAnsi"/>
-          <w:sz w:val="24"/>
-          <w:szCs w:val="24"/>
-          <w:lang w:eastAsia="tr-TR"/>
-        </w:rPr>
-      </w:pPr>
-      <w:r>
-        <w:rPr>
-          <w:rFonts w:asciiTheme="minorHAnsi" w:hAnsiTheme="minorHAnsi" w:cstheme="minorHAnsi"/>
-          <w:sz w:val="24"/>
-          <w:szCs w:val="24"/>
-          <w:lang w:eastAsia="tr-TR"/>
-        </w:rPr>
-        <w:t xml:space="preserve">• </w:t>
-      </w:r>
-      <w:r>
-        <w:rPr>
-          <w:rFonts w:asciiTheme="minorHAnsi" w:hAnsiTheme="minorHAnsi" w:cstheme="minorHAnsi"/>
-          <w:noProof/>
-          <w:sz w:val="24"/>
-          <w:szCs w:val="24"/>
-          <w:lang w:eastAsia="tr-TR"/>
-        </w:rPr>
-        <w:t>Player</w:t>
-      </w:r>
-      <w:r>
-        <w:rPr>
-          <w:rFonts w:asciiTheme="minorHAnsi" w:hAnsiTheme="minorHAnsi" w:cstheme="minorHAnsi"/>
-          <w:sz w:val="24"/>
-          <w:szCs w:val="24"/>
-          <w:lang w:eastAsia="tr-TR"/>
-        </w:rPr>
-        <w:t xml:space="preserve"> may continue the game</w:t>
-      </w:r>
-      <w:r>
-        <w:rPr>
-          <w:rFonts w:asciiTheme="minorHAnsi" w:hAnsiTheme="minorHAnsi" w:cstheme="minorHAnsi"/>
-          <w:sz w:val="24"/>
-          <w:szCs w:val="24"/>
-          <w:lang w:eastAsia="tr-TR"/>
-        </w:rPr>
-        <w:t xml:space="preserve"> after his/her upgrades</w:t>
-      </w:r>
-      <w:r>
-        <w:rPr>
-          <w:rFonts w:asciiTheme="minorHAnsi" w:hAnsiTheme="minorHAnsi" w:cstheme="minorHAnsi"/>
-          <w:sz w:val="24"/>
-          <w:szCs w:val="24"/>
-          <w:lang w:eastAsia="tr-TR"/>
-        </w:rPr>
-        <w:t>.</w:t>
-      </w:r>
-    </w:p>
-    <w:p>
-      <w:pPr>
-        <w:pStyle w:val="ListeParagraf"/>
-        <w:rPr>
-          <w:rFonts w:asciiTheme="minorHAnsi" w:hAnsiTheme="minorHAnsi" w:cstheme="minorHAnsi"/>
-          <w:sz w:val="24"/>
-          <w:szCs w:val="24"/>
-          <w:lang w:eastAsia="tr-TR"/>
-        </w:rPr>
-      </w:pPr>
-    </w:p>
-    <w:p>
-      <w:pPr>
-        <w:pStyle w:val="ListeParagraf"/>
-        <w:rPr>
-          <w:rFonts w:asciiTheme="minorHAnsi" w:hAnsiTheme="minorHAnsi" w:cstheme="minorHAnsi"/>
-          <w:b/>
-          <w:sz w:val="24"/>
-          <w:szCs w:val="24"/>
-          <w:lang w:eastAsia="tr-TR"/>
-        </w:rPr>
-      </w:pPr>
-      <w:r>
-        <w:rPr>
-          <w:rFonts w:asciiTheme="minorHAnsi" w:hAnsiTheme="minorHAnsi" w:cstheme="minorHAnsi"/>
-          <w:b/>
-          <w:sz w:val="24"/>
-          <w:szCs w:val="24"/>
-          <w:lang w:eastAsia="tr-TR"/>
-        </w:rPr>
-        <w:t>Main Flow of Events:</w:t>
-      </w:r>
+        <w:ind w:left="567"/>
+        <w:rPr>
+          <w:rFonts w:asciiTheme="minorHAnsi" w:hAnsiTheme="minorHAnsi" w:cstheme="minorHAnsi"/>
+          <w:b/>
+          <w:sz w:val="24"/>
+          <w:szCs w:val="24"/>
+          <w:lang w:eastAsia="tr-TR"/>
+        </w:rPr>
+      </w:pPr>
     </w:p>
     <w:p>
       <w:pPr>
         <w:pStyle w:val="ListeParagraf"/>
         <w:numPr>
           <w:ilvl w:val="1"/>
-          <w:numId w:val="19"/>
+          <w:numId w:val="4"/>
         </w:numPr>
-        <w:rPr>
-          <w:rFonts w:asciiTheme="minorHAnsi" w:hAnsiTheme="minorHAnsi" w:cstheme="minorHAnsi"/>
-          <w:sz w:val="24"/>
-          <w:szCs w:val="24"/>
-          <w:lang w:eastAsia="tr-TR"/>
-        </w:rPr>
-      </w:pPr>
-      <w:r>
-        <w:rPr>
-          <w:rFonts w:asciiTheme="minorHAnsi" w:hAnsiTheme="minorHAnsi" w:cstheme="minorHAnsi"/>
-          <w:sz w:val="24"/>
-          <w:szCs w:val="24"/>
-          <w:lang w:eastAsia="tr-TR"/>
-        </w:rPr>
-        <w:t>Before each level of the</w:t>
-      </w:r>
-      <w:r>
-        <w:rPr>
-          <w:rFonts w:asciiTheme="minorHAnsi" w:hAnsiTheme="minorHAnsi" w:cstheme="minorHAnsi"/>
-          <w:sz w:val="24"/>
-          <w:szCs w:val="24"/>
-          <w:lang w:eastAsia="tr-TR"/>
-        </w:rPr>
-        <w:t xml:space="preserve"> game, upgrade screen appears.</w:t>
+        <w:spacing w:line="480" w:lineRule="auto"/>
+        <w:ind w:left="357" w:firstLine="431"/>
+        <w:rPr>
+          <w:rFonts w:asciiTheme="minorHAnsi" w:hAnsiTheme="minorHAnsi" w:cstheme="minorHAnsi"/>
+          <w:b/>
+          <w:sz w:val="24"/>
+          <w:szCs w:val="24"/>
+          <w:lang w:eastAsia="tr-TR"/>
+        </w:rPr>
+      </w:pPr>
+      <w:r>
+        <w:rPr>
+          <w:rFonts w:asciiTheme="minorHAnsi" w:hAnsiTheme="minorHAnsi" w:cstheme="minorHAnsi"/>
+          <w:b/>
+          <w:sz w:val="28"/>
+          <w:szCs w:val="24"/>
+          <w:lang w:eastAsia="tr-TR"/>
+        </w:rPr>
+        <w:t>Dynamic Models</w:t>
+      </w:r>
+    </w:p>
+    <w:p>
+      <w:pPr>
+        <w:pStyle w:val="ListeParagraf"/>
+        <w:spacing w:line="480" w:lineRule="auto"/>
+        <w:ind w:left="567" w:firstLine="629"/>
+        <w:rPr>
+          <w:rFonts w:asciiTheme="minorHAnsi" w:hAnsiTheme="minorHAnsi" w:cstheme="minorHAnsi"/>
+          <w:sz w:val="24"/>
+          <w:szCs w:val="24"/>
+          <w:lang w:eastAsia="tr-TR"/>
+        </w:rPr>
+      </w:pPr>
+      <w:r>
+        <w:rPr>
+          <w:rFonts w:asciiTheme="minorHAnsi" w:hAnsiTheme="minorHAnsi" w:cstheme="minorHAnsi"/>
+          <w:sz w:val="24"/>
+          <w:szCs w:val="24"/>
+          <w:lang w:eastAsia="tr-TR"/>
+        </w:rPr>
+        <w:t xml:space="preserve">This section describes the Survival in </w:t>
+      </w:r>
+      <w:proofErr w:type="spellStart"/>
+      <w:r>
+        <w:rPr>
+          <w:rFonts w:asciiTheme="minorHAnsi" w:hAnsiTheme="minorHAnsi" w:cstheme="minorHAnsi"/>
+          <w:sz w:val="24"/>
+          <w:szCs w:val="24"/>
+          <w:lang w:eastAsia="tr-TR"/>
+        </w:rPr>
+        <w:t>Bilkent</w:t>
+      </w:r>
+      <w:proofErr w:type="spellEnd"/>
+      <w:r>
+        <w:rPr>
+          <w:rFonts w:asciiTheme="minorHAnsi" w:hAnsiTheme="minorHAnsi" w:cstheme="minorHAnsi"/>
+          <w:sz w:val="24"/>
+          <w:szCs w:val="24"/>
+          <w:lang w:eastAsia="tr-TR"/>
+        </w:rPr>
+        <w:t xml:space="preserve"> game in detail by illustrating some of the crucial situations as scenarios in sequence diagrams. Player and the enemies are the core parts of this game thusly their behaviors will be provided in state diagram form. Also the activities of the system (game master) will be stated in the activity diagram.</w:t>
+      </w:r>
+    </w:p>
+    <w:p>
+      <w:pPr>
+        <w:pStyle w:val="ListeParagraf"/>
+        <w:numPr>
+          <w:ilvl w:val="2"/>
+          <w:numId w:val="4"/>
+        </w:numPr>
+        <w:spacing w:line="480" w:lineRule="auto"/>
+        <w:ind w:left="1639" w:hanging="505"/>
+        <w:rPr>
+          <w:rFonts w:asciiTheme="minorHAnsi" w:hAnsiTheme="minorHAnsi" w:cstheme="minorHAnsi"/>
+          <w:b/>
+          <w:sz w:val="24"/>
+          <w:szCs w:val="24"/>
+          <w:lang w:eastAsia="tr-TR"/>
+        </w:rPr>
+      </w:pPr>
+      <w:r>
+        <w:rPr>
+          <w:rFonts w:asciiTheme="minorHAnsi" w:hAnsiTheme="minorHAnsi" w:cstheme="minorHAnsi"/>
+          <w:b/>
+          <w:sz w:val="28"/>
+          <w:szCs w:val="24"/>
+          <w:lang w:eastAsia="tr-TR"/>
+        </w:rPr>
+        <w:t>Sequence Diagrams</w:t>
+      </w:r>
+    </w:p>
+    <w:p>
+      <w:pPr>
+        <w:pStyle w:val="ListeParagraf"/>
+        <w:numPr>
+          <w:ilvl w:val="3"/>
+          <w:numId w:val="4"/>
+        </w:numPr>
+        <w:spacing w:line="480" w:lineRule="auto"/>
+        <w:rPr>
+          <w:rFonts w:asciiTheme="minorHAnsi" w:hAnsiTheme="minorHAnsi" w:cstheme="minorHAnsi"/>
+          <w:sz w:val="24"/>
+          <w:szCs w:val="24"/>
+          <w:u w:val="single"/>
+          <w:lang w:eastAsia="tr-TR"/>
+        </w:rPr>
+      </w:pPr>
+      <w:r>
+        <w:rPr>
+          <w:rFonts w:asciiTheme="minorHAnsi" w:hAnsiTheme="minorHAnsi" w:cstheme="minorHAnsi"/>
+          <w:sz w:val="24"/>
+          <w:szCs w:val="24"/>
+          <w:u w:val="single"/>
+          <w:lang w:eastAsia="tr-TR"/>
+        </w:rPr>
+        <w:t>Start Game</w:t>
+      </w:r>
+    </w:p>
+    <w:p>
+      <w:pPr>
+        <w:pStyle w:val="ListeParagraf"/>
+        <w:spacing w:line="480" w:lineRule="auto"/>
+        <w:ind w:left="1080"/>
+        <w:rPr>
+          <w:rFonts w:asciiTheme="minorHAnsi" w:hAnsiTheme="minorHAnsi" w:cstheme="minorHAnsi"/>
+          <w:sz w:val="24"/>
+          <w:szCs w:val="24"/>
+          <w:lang w:eastAsia="tr-TR"/>
+        </w:rPr>
+      </w:pPr>
+      <w:r>
+        <w:rPr>
+          <w:rFonts w:asciiTheme="minorHAnsi" w:hAnsiTheme="minorHAnsi" w:cstheme="minorHAnsi"/>
+          <w:sz w:val="24"/>
+          <w:szCs w:val="24"/>
+          <w:u w:val="single"/>
+          <w:lang w:eastAsia="tr-TR"/>
+        </w:rPr>
+        <w:t>Scenario:</w:t>
+      </w:r>
+      <w:r>
+        <w:rPr>
+          <w:rFonts w:asciiTheme="minorHAnsi" w:hAnsiTheme="minorHAnsi" w:cstheme="minorHAnsi"/>
+          <w:sz w:val="24"/>
+          <w:szCs w:val="24"/>
+          <w:u w:val="single"/>
+          <w:lang w:eastAsia="tr-TR"/>
+        </w:rPr>
+        <w:t xml:space="preserve"> </w:t>
+      </w:r>
+      <w:r>
+        <w:rPr>
+          <w:rFonts w:asciiTheme="minorHAnsi" w:hAnsiTheme="minorHAnsi" w:cstheme="minorHAnsi"/>
+          <w:sz w:val="24"/>
+          <w:szCs w:val="24"/>
+          <w:lang w:eastAsia="tr-TR"/>
+        </w:rPr>
+        <w:t xml:space="preserve">Player </w:t>
+      </w:r>
+      <w:proofErr w:type="spellStart"/>
+      <w:r>
+        <w:rPr>
+          <w:rFonts w:asciiTheme="minorHAnsi" w:hAnsiTheme="minorHAnsi" w:cstheme="minorHAnsi"/>
+          <w:sz w:val="24"/>
+          <w:szCs w:val="24"/>
+          <w:lang w:eastAsia="tr-TR"/>
+        </w:rPr>
+        <w:t>Berkcan</w:t>
+      </w:r>
+      <w:proofErr w:type="spellEnd"/>
+      <w:r>
+        <w:rPr>
+          <w:rFonts w:asciiTheme="minorHAnsi" w:hAnsiTheme="minorHAnsi" w:cstheme="minorHAnsi"/>
+          <w:sz w:val="24"/>
+          <w:szCs w:val="24"/>
+          <w:lang w:eastAsia="tr-TR"/>
+        </w:rPr>
+        <w:t xml:space="preserve"> is bored and after entering his name in the text box </w:t>
+      </w:r>
+      <w:r>
+        <w:rPr>
+          <w:rFonts w:asciiTheme="minorHAnsi" w:hAnsiTheme="minorHAnsi" w:cstheme="minorHAnsi"/>
+          <w:sz w:val="24"/>
+          <w:szCs w:val="24"/>
+          <w:lang w:eastAsia="tr-TR"/>
+        </w:rPr>
+        <w:t xml:space="preserve">starts the game </w:t>
+      </w:r>
+      <w:r>
+        <w:rPr>
+          <w:rFonts w:asciiTheme="minorHAnsi" w:hAnsiTheme="minorHAnsi" w:cstheme="minorHAnsi"/>
+          <w:sz w:val="24"/>
+          <w:szCs w:val="24"/>
+          <w:lang w:eastAsia="tr-TR"/>
+        </w:rPr>
+        <w:t xml:space="preserve">by pressing the “Start” button on the title screen. The first upgrade window will appear letting </w:t>
+      </w:r>
+      <w:proofErr w:type="spellStart"/>
+      <w:r>
+        <w:rPr>
+          <w:rFonts w:asciiTheme="minorHAnsi" w:hAnsiTheme="minorHAnsi" w:cstheme="minorHAnsi"/>
+          <w:sz w:val="24"/>
+          <w:szCs w:val="24"/>
+          <w:lang w:eastAsia="tr-TR"/>
+        </w:rPr>
+        <w:t>Berkcan</w:t>
+      </w:r>
+      <w:proofErr w:type="spellEnd"/>
+      <w:r>
+        <w:rPr>
+          <w:rFonts w:asciiTheme="minorHAnsi" w:hAnsiTheme="minorHAnsi" w:cstheme="minorHAnsi"/>
+          <w:sz w:val="24"/>
+          <w:szCs w:val="24"/>
+          <w:lang w:eastAsia="tr-TR"/>
+        </w:rPr>
+        <w:t xml:space="preserve"> choose his initial start items by spending initial amount of credits then. He clicks done and system constructs the level b</w:t>
+      </w:r>
+      <w:r>
+        <w:rPr>
+          <w:rFonts w:asciiTheme="minorHAnsi" w:hAnsiTheme="minorHAnsi" w:cstheme="minorHAnsi"/>
+          <w:sz w:val="24"/>
+          <w:szCs w:val="24"/>
+          <w:lang w:eastAsia="tr-TR"/>
+        </w:rPr>
+        <w:t xml:space="preserve">y reading a text file which specifies the contents of the current level. And </w:t>
+      </w:r>
+      <w:r>
+        <w:rPr>
+          <w:rFonts w:asciiTheme="minorHAnsi" w:hAnsiTheme="minorHAnsi" w:cstheme="minorHAnsi"/>
+          <w:sz w:val="24"/>
+          <w:szCs w:val="24"/>
+          <w:lang w:eastAsia="tr-TR"/>
+        </w:rPr>
+        <w:lastRenderedPageBreak/>
+        <w:t>System initiates a game loop that will both update the models and views of the game until game is over.</w:t>
+      </w:r>
+    </w:p>
+    <w:p>
+      <w:pPr>
+        <w:pStyle w:val="ListeParagraf"/>
+        <w:spacing w:line="480" w:lineRule="auto"/>
+        <w:ind w:left="1728"/>
+        <w:rPr>
+          <w:rFonts w:asciiTheme="minorHAnsi" w:hAnsiTheme="minorHAnsi" w:cstheme="minorHAnsi"/>
+          <w:sz w:val="24"/>
+          <w:szCs w:val="24"/>
+          <w:u w:val="single"/>
+          <w:lang w:eastAsia="tr-TR"/>
+        </w:rPr>
+      </w:pPr>
+    </w:p>
+    <w:p>
+      <w:pPr>
+        <w:pStyle w:val="ListeParagraf"/>
+        <w:spacing w:line="480" w:lineRule="auto"/>
+        <w:ind w:left="1728"/>
+        <w:rPr>
+          <w:rFonts w:asciiTheme="minorHAnsi" w:hAnsiTheme="minorHAnsi" w:cstheme="minorHAnsi"/>
+          <w:sz w:val="24"/>
+          <w:szCs w:val="24"/>
+          <w:u w:val="single"/>
+          <w:lang w:eastAsia="tr-TR"/>
+        </w:rPr>
+      </w:pPr>
+    </w:p>
+    <w:p>
+      <w:pPr>
+        <w:pStyle w:val="ListeParagraf"/>
+        <w:spacing w:line="480" w:lineRule="auto"/>
+        <w:ind w:left="1728"/>
+        <w:rPr>
+          <w:rFonts w:asciiTheme="minorHAnsi" w:hAnsiTheme="minorHAnsi" w:cstheme="minorHAnsi"/>
+          <w:sz w:val="24"/>
+          <w:szCs w:val="24"/>
+          <w:u w:val="single"/>
+          <w:lang w:eastAsia="tr-TR"/>
+        </w:rPr>
+      </w:pPr>
+    </w:p>
+    <w:p>
+      <w:pPr>
+        <w:pStyle w:val="ListeParagraf"/>
+        <w:spacing w:line="480" w:lineRule="auto"/>
+        <w:ind w:left="1728"/>
+        <w:rPr>
+          <w:rFonts w:asciiTheme="minorHAnsi" w:hAnsiTheme="minorHAnsi" w:cstheme="minorHAnsi"/>
+          <w:sz w:val="24"/>
+          <w:szCs w:val="24"/>
+          <w:u w:val="single"/>
+          <w:lang w:eastAsia="tr-TR"/>
+        </w:rPr>
+      </w:pPr>
+    </w:p>
+    <w:p>
+      <w:pPr>
+        <w:pStyle w:val="ListeParagraf"/>
+        <w:spacing w:line="480" w:lineRule="auto"/>
+        <w:ind w:left="1728"/>
+        <w:rPr>
+          <w:rFonts w:asciiTheme="minorHAnsi" w:hAnsiTheme="minorHAnsi" w:cstheme="minorHAnsi"/>
+          <w:sz w:val="24"/>
+          <w:szCs w:val="24"/>
+          <w:u w:val="single"/>
+          <w:lang w:eastAsia="tr-TR"/>
+        </w:rPr>
+      </w:pPr>
+    </w:p>
+    <w:p>
+      <w:pPr>
+        <w:pStyle w:val="ListeParagraf"/>
+        <w:spacing w:line="480" w:lineRule="auto"/>
+        <w:ind w:left="1728"/>
+        <w:rPr>
+          <w:rFonts w:asciiTheme="minorHAnsi" w:hAnsiTheme="minorHAnsi" w:cstheme="minorHAnsi"/>
+          <w:sz w:val="24"/>
+          <w:szCs w:val="24"/>
+          <w:u w:val="single"/>
+          <w:lang w:eastAsia="tr-TR"/>
+        </w:rPr>
+      </w:pPr>
+    </w:p>
+    <w:p>
+      <w:pPr>
+        <w:pStyle w:val="ListeParagraf"/>
+        <w:spacing w:line="480" w:lineRule="auto"/>
+        <w:ind w:left="1728"/>
+        <w:rPr>
+          <w:rFonts w:asciiTheme="minorHAnsi" w:hAnsiTheme="minorHAnsi" w:cstheme="minorHAnsi"/>
+          <w:sz w:val="24"/>
+          <w:szCs w:val="24"/>
+          <w:u w:val="single"/>
+          <w:lang w:eastAsia="tr-TR"/>
+        </w:rPr>
+      </w:pPr>
+    </w:p>
+    <w:p>
+      <w:pPr>
+        <w:pStyle w:val="ListeParagraf"/>
+        <w:spacing w:line="480" w:lineRule="auto"/>
+        <w:ind w:left="1728"/>
+        <w:rPr>
+          <w:rFonts w:asciiTheme="minorHAnsi" w:hAnsiTheme="minorHAnsi" w:cstheme="minorHAnsi"/>
+          <w:sz w:val="24"/>
+          <w:szCs w:val="24"/>
+          <w:u w:val="single"/>
+          <w:lang w:eastAsia="tr-TR"/>
+        </w:rPr>
+      </w:pPr>
+    </w:p>
+    <w:p>
+      <w:pPr>
+        <w:pStyle w:val="ListeParagraf"/>
+        <w:spacing w:line="480" w:lineRule="auto"/>
+        <w:ind w:left="1728"/>
+        <w:rPr>
+          <w:rFonts w:asciiTheme="minorHAnsi" w:hAnsiTheme="minorHAnsi" w:cstheme="minorHAnsi"/>
+          <w:sz w:val="24"/>
+          <w:szCs w:val="24"/>
+          <w:u w:val="single"/>
+          <w:lang w:eastAsia="tr-TR"/>
+        </w:rPr>
+      </w:pPr>
+    </w:p>
+    <w:p>
+      <w:pPr>
+        <w:pStyle w:val="ListeParagraf"/>
+        <w:spacing w:line="480" w:lineRule="auto"/>
+        <w:ind w:left="1728"/>
+        <w:rPr>
+          <w:rFonts w:asciiTheme="minorHAnsi" w:hAnsiTheme="minorHAnsi" w:cstheme="minorHAnsi"/>
+          <w:sz w:val="24"/>
+          <w:szCs w:val="24"/>
+          <w:u w:val="single"/>
+          <w:lang w:eastAsia="tr-TR"/>
+        </w:rPr>
+      </w:pPr>
+    </w:p>
+    <w:p>
+      <w:pPr>
+        <w:pStyle w:val="ListeParagraf"/>
+        <w:numPr>
+          <w:ilvl w:val="2"/>
+          <w:numId w:val="4"/>
+        </w:numPr>
+        <w:spacing w:line="480" w:lineRule="auto"/>
+        <w:ind w:left="1639" w:hanging="505"/>
+        <w:rPr>
+          <w:rFonts w:asciiTheme="minorHAnsi" w:hAnsiTheme="minorHAnsi" w:cstheme="minorHAnsi"/>
+          <w:b/>
+          <w:sz w:val="24"/>
+          <w:szCs w:val="24"/>
+          <w:lang w:eastAsia="tr-TR"/>
+        </w:rPr>
+      </w:pPr>
+      <w:r>
+        <w:rPr>
+          <w:rFonts w:asciiTheme="minorHAnsi" w:hAnsiTheme="minorHAnsi" w:cstheme="minorHAnsi"/>
+          <w:b/>
+          <w:sz w:val="28"/>
+          <w:szCs w:val="24"/>
+          <w:lang w:eastAsia="tr-TR"/>
+        </w:rPr>
+        <w:t>Activity Diagrams</w:t>
       </w:r>
     </w:p>
     <w:p>
@@ -9643,986 +10948,54 @@
         <w:pStyle w:val="ListeParagraf"/>
         <w:numPr>
           <w:ilvl w:val="1"/>
-          <w:numId w:val="19"/>
+          <w:numId w:val="4"/>
         </w:numPr>
-        <w:rPr>
-          <w:rFonts w:asciiTheme="minorHAnsi" w:hAnsiTheme="minorHAnsi" w:cstheme="minorHAnsi"/>
-          <w:sz w:val="24"/>
-          <w:szCs w:val="24"/>
-          <w:lang w:eastAsia="tr-TR"/>
-        </w:rPr>
-      </w:pPr>
-      <w:r>
-        <w:rPr>
-          <w:rFonts w:asciiTheme="minorHAnsi" w:hAnsiTheme="minorHAnsi" w:cstheme="minorHAnsi"/>
-          <w:noProof/>
-          <w:sz w:val="24"/>
-          <w:szCs w:val="24"/>
-          <w:lang w:eastAsia="tr-TR"/>
-        </w:rPr>
-        <w:t>Player</w:t>
-      </w:r>
-      <w:r>
-        <w:rPr>
-          <w:rFonts w:asciiTheme="minorHAnsi" w:hAnsiTheme="minorHAnsi" w:cstheme="minorHAnsi"/>
-          <w:sz w:val="24"/>
-          <w:szCs w:val="24"/>
-          <w:lang w:eastAsia="tr-TR"/>
-        </w:rPr>
-        <w:t xml:space="preserve"> can use their credits (initial or collected)</w:t>
-      </w:r>
-      <w:r>
-        <w:rPr>
-          <w:rFonts w:asciiTheme="minorHAnsi" w:hAnsiTheme="minorHAnsi" w:cstheme="minorHAnsi"/>
-          <w:sz w:val="24"/>
-          <w:szCs w:val="24"/>
-          <w:lang w:eastAsia="tr-TR"/>
-        </w:rPr>
-        <w:t xml:space="preserve"> to upgrade character’s skills.</w:t>
+        <w:spacing w:line="480" w:lineRule="auto"/>
+        <w:ind w:left="357" w:firstLine="431"/>
+        <w:rPr>
+          <w:rFonts w:asciiTheme="minorHAnsi" w:hAnsiTheme="minorHAnsi" w:cstheme="minorHAnsi"/>
+          <w:b/>
+          <w:sz w:val="28"/>
+          <w:szCs w:val="24"/>
+          <w:lang w:eastAsia="tr-TR"/>
+        </w:rPr>
+      </w:pPr>
+      <w:r>
+        <w:rPr>
+          <w:rFonts w:asciiTheme="minorHAnsi" w:hAnsiTheme="minorHAnsi" w:cstheme="minorHAnsi"/>
+          <w:b/>
+          <w:sz w:val="28"/>
+          <w:szCs w:val="24"/>
+          <w:lang w:eastAsia="tr-TR"/>
+        </w:rPr>
+        <w:t>Object and Class Models</w:t>
       </w:r>
     </w:p>
     <w:p>
       <w:pPr>
         <w:pStyle w:val="ListeParagraf"/>
         <w:numPr>
-          <w:ilvl w:val="1"/>
-          <w:numId w:val="19"/>
+          <w:ilvl w:val="0"/>
+          <w:numId w:val="4"/>
         </w:numPr>
-        <w:rPr>
-          <w:rFonts w:asciiTheme="minorHAnsi" w:hAnsiTheme="minorHAnsi" w:cstheme="minorHAnsi"/>
-          <w:sz w:val="24"/>
-          <w:szCs w:val="24"/>
-          <w:lang w:eastAsia="tr-TR"/>
-        </w:rPr>
-      </w:pPr>
-      <w:r>
-        <w:rPr>
-          <w:rFonts w:asciiTheme="minorHAnsi" w:hAnsiTheme="minorHAnsi" w:cstheme="minorHAnsi"/>
-          <w:sz w:val="24"/>
-          <w:szCs w:val="24"/>
-          <w:lang w:eastAsia="tr-TR"/>
-        </w:rPr>
-        <w:t>The Chests (freshmen, sophomore, junior, and senior) may be opened by using keys.</w:t>
-      </w:r>
-    </w:p>
-    <w:p>
-      <w:pPr>
-        <w:pStyle w:val="ListeParagraf"/>
-        <w:numPr>
-          <w:ilvl w:val="1"/>
-          <w:numId w:val="19"/>
-        </w:numPr>
-        <w:rPr>
-          <w:rFonts w:asciiTheme="minorHAnsi" w:hAnsiTheme="minorHAnsi" w:cstheme="minorHAnsi"/>
-          <w:sz w:val="24"/>
-          <w:szCs w:val="24"/>
-          <w:lang w:eastAsia="tr-TR"/>
-        </w:rPr>
-      </w:pPr>
-      <w:r>
-        <w:rPr>
-          <w:rFonts w:asciiTheme="minorHAnsi" w:hAnsiTheme="minorHAnsi" w:cstheme="minorHAnsi"/>
-          <w:sz w:val="24"/>
-          <w:szCs w:val="24"/>
-          <w:lang w:eastAsia="tr-TR"/>
-        </w:rPr>
-        <w:t>Items (rare, ultra-rare, hacker) can be selected to use next level of</w:t>
-      </w:r>
-      <w:r>
-        <w:rPr>
-          <w:rFonts w:asciiTheme="minorHAnsi" w:hAnsiTheme="minorHAnsi" w:cstheme="minorHAnsi"/>
-          <w:sz w:val="24"/>
-          <w:szCs w:val="24"/>
-          <w:lang w:eastAsia="tr-TR"/>
-        </w:rPr>
-        <w:t xml:space="preserve"> the</w:t>
-      </w:r>
-      <w:r>
-        <w:rPr>
-          <w:rFonts w:asciiTheme="minorHAnsi" w:hAnsiTheme="minorHAnsi" w:cstheme="minorHAnsi"/>
-          <w:sz w:val="24"/>
-          <w:szCs w:val="24"/>
-          <w:lang w:eastAsia="tr-TR"/>
-        </w:rPr>
-        <w:t xml:space="preserve"> </w:t>
-      </w:r>
-      <w:r>
-        <w:rPr>
-          <w:rFonts w:asciiTheme="minorHAnsi" w:hAnsiTheme="minorHAnsi" w:cstheme="minorHAnsi"/>
-          <w:noProof/>
-          <w:sz w:val="24"/>
-          <w:szCs w:val="24"/>
-          <w:lang w:eastAsia="tr-TR"/>
-        </w:rPr>
-        <w:t>game</w:t>
-      </w:r>
-      <w:r>
-        <w:rPr>
-          <w:rFonts w:asciiTheme="minorHAnsi" w:hAnsiTheme="minorHAnsi" w:cstheme="minorHAnsi"/>
-          <w:sz w:val="24"/>
-          <w:szCs w:val="24"/>
-          <w:lang w:eastAsia="tr-TR"/>
-        </w:rPr>
-        <w:t>.</w:t>
-      </w:r>
-    </w:p>
-    <w:p>
-      <w:pPr>
-        <w:pStyle w:val="ListeParagraf"/>
-        <w:numPr>
-          <w:ilvl w:val="1"/>
-          <w:numId w:val="19"/>
-        </w:numPr>
-        <w:rPr>
-          <w:rFonts w:asciiTheme="minorHAnsi" w:hAnsiTheme="minorHAnsi" w:cstheme="minorHAnsi"/>
-          <w:sz w:val="24"/>
-          <w:szCs w:val="24"/>
-          <w:lang w:eastAsia="tr-TR"/>
-        </w:rPr>
-      </w:pPr>
-      <w:r>
-        <w:rPr>
-          <w:rFonts w:asciiTheme="minorHAnsi" w:hAnsiTheme="minorHAnsi" w:cstheme="minorHAnsi"/>
-          <w:sz w:val="24"/>
-          <w:szCs w:val="24"/>
-          <w:lang w:eastAsia="tr-TR"/>
-        </w:rPr>
-        <w:t xml:space="preserve">Player returns to the </w:t>
-      </w:r>
-      <w:r>
-        <w:rPr>
-          <w:rFonts w:asciiTheme="minorHAnsi" w:hAnsiTheme="minorHAnsi" w:cstheme="minorHAnsi"/>
-          <w:sz w:val="24"/>
-          <w:szCs w:val="24"/>
-          <w:lang w:eastAsia="tr-TR"/>
-        </w:rPr>
-        <w:t>game</w:t>
-      </w:r>
-      <w:r>
-        <w:rPr>
-          <w:rFonts w:asciiTheme="minorHAnsi" w:hAnsiTheme="minorHAnsi" w:cstheme="minorHAnsi"/>
-          <w:sz w:val="24"/>
-          <w:szCs w:val="24"/>
-          <w:lang w:eastAsia="tr-TR"/>
-        </w:rPr>
-        <w:t xml:space="preserve"> screen.</w:t>
-      </w:r>
-    </w:p>
-    <w:p>
-      <w:pPr>
-        <w:pStyle w:val="ListeParagraf"/>
-        <w:ind w:left="999"/>
-        <w:rPr>
-          <w:rFonts w:asciiTheme="minorHAnsi" w:hAnsiTheme="minorHAnsi" w:cstheme="minorHAnsi"/>
-          <w:color w:val="FF0000"/>
-          <w:sz w:val="24"/>
-          <w:szCs w:val="24"/>
-          <w:lang w:eastAsia="tr-TR"/>
-        </w:rPr>
-      </w:pPr>
-    </w:p>
-    <w:p>
-      <w:pPr>
-        <w:ind w:left="567"/>
-        <w:rPr>
-          <w:rFonts w:asciiTheme="minorHAnsi" w:hAnsiTheme="minorHAnsi" w:cstheme="minorHAnsi"/>
-          <w:b/>
-          <w:sz w:val="24"/>
-          <w:szCs w:val="24"/>
-          <w:lang w:eastAsia="tr-TR"/>
-        </w:rPr>
-      </w:pPr>
-      <w:r>
-        <w:rPr>
-          <w:rFonts w:asciiTheme="minorHAnsi" w:hAnsiTheme="minorHAnsi" w:cstheme="minorHAnsi"/>
-          <w:b/>
-          <w:sz w:val="24"/>
-          <w:szCs w:val="24"/>
-          <w:lang w:eastAsia="tr-TR"/>
-        </w:rPr>
-        <w:t xml:space="preserve">Alternative Flow of Event: </w:t>
-      </w:r>
-    </w:p>
-    <w:p>
-      <w:pPr>
-        <w:pStyle w:val="ListeParagraf"/>
-        <w:numPr>
-          <w:ilvl w:val="1"/>
-          <w:numId w:val="20"/>
-        </w:numPr>
-        <w:rPr>
-          <w:rFonts w:asciiTheme="minorHAnsi" w:hAnsiTheme="minorHAnsi" w:cstheme="minorHAnsi"/>
-          <w:b/>
-          <w:sz w:val="24"/>
-          <w:szCs w:val="24"/>
-          <w:lang w:eastAsia="tr-TR"/>
-        </w:rPr>
-      </w:pPr>
-      <w:r>
-        <w:rPr>
-          <w:rFonts w:asciiTheme="minorHAnsi" w:hAnsiTheme="minorHAnsi" w:cstheme="minorHAnsi"/>
-          <w:noProof/>
-          <w:sz w:val="24"/>
-          <w:szCs w:val="24"/>
-          <w:lang w:eastAsia="tr-TR"/>
-        </w:rPr>
-        <w:t>Player</w:t>
-      </w:r>
-      <w:r>
-        <w:rPr>
-          <w:rFonts w:asciiTheme="minorHAnsi" w:hAnsiTheme="minorHAnsi" w:cstheme="minorHAnsi"/>
-          <w:sz w:val="24"/>
-          <w:szCs w:val="24"/>
-          <w:lang w:eastAsia="tr-TR"/>
-        </w:rPr>
-        <w:t xml:space="preserve"> </w:t>
-      </w:r>
-      <w:r>
-        <w:rPr>
-          <w:rFonts w:asciiTheme="minorHAnsi" w:hAnsiTheme="minorHAnsi" w:cstheme="minorHAnsi"/>
-          <w:sz w:val="24"/>
-          <w:szCs w:val="24"/>
-          <w:lang w:eastAsia="tr-TR"/>
-        </w:rPr>
-        <w:t>may exit the game.</w:t>
-      </w:r>
-      <w:r>
-        <w:rPr>
-          <w:rFonts w:asciiTheme="minorHAnsi" w:hAnsiTheme="minorHAnsi" w:cstheme="minorHAnsi"/>
-          <w:sz w:val="24"/>
-          <w:szCs w:val="24"/>
-          <w:lang w:eastAsia="tr-TR"/>
-        </w:rPr>
-        <w:t xml:space="preserve"> </w:t>
-      </w:r>
-    </w:p>
-    <w:p>
-      <w:pPr>
-        <w:pStyle w:val="ListeParagraf"/>
-        <w:numPr>
-          <w:ilvl w:val="1"/>
-          <w:numId w:val="20"/>
-        </w:numPr>
-        <w:rPr>
-          <w:rFonts w:asciiTheme="minorHAnsi" w:hAnsiTheme="minorHAnsi" w:cstheme="minorHAnsi"/>
-          <w:b/>
-          <w:sz w:val="24"/>
-          <w:szCs w:val="24"/>
-          <w:lang w:eastAsia="tr-TR"/>
-        </w:rPr>
-      </w:pPr>
-      <w:r>
-        <w:rPr>
-          <w:rFonts w:asciiTheme="minorHAnsi" w:hAnsiTheme="minorHAnsi" w:cstheme="minorHAnsi"/>
-          <w:noProof/>
-          <w:sz w:val="24"/>
-          <w:szCs w:val="24"/>
-          <w:lang w:eastAsia="tr-TR"/>
-        </w:rPr>
-        <w:t>Player</w:t>
-      </w:r>
-      <w:r>
-        <w:rPr>
-          <w:rFonts w:asciiTheme="minorHAnsi" w:hAnsiTheme="minorHAnsi" w:cstheme="minorHAnsi"/>
-          <w:sz w:val="24"/>
-          <w:szCs w:val="24"/>
-          <w:lang w:eastAsia="tr-TR"/>
-        </w:rPr>
-        <w:t xml:space="preserve"> may</w:t>
-      </w:r>
-      <w:r>
-        <w:rPr>
-          <w:rFonts w:asciiTheme="minorHAnsi" w:hAnsiTheme="minorHAnsi" w:cstheme="minorHAnsi"/>
-          <w:sz w:val="24"/>
-          <w:szCs w:val="24"/>
-          <w:lang w:eastAsia="tr-TR"/>
-        </w:rPr>
-        <w:t xml:space="preserve"> </w:t>
-      </w:r>
-      <w:r>
-        <w:rPr>
-          <w:rFonts w:asciiTheme="minorHAnsi" w:hAnsiTheme="minorHAnsi" w:cstheme="minorHAnsi"/>
-          <w:sz w:val="24"/>
-          <w:szCs w:val="24"/>
-          <w:lang w:eastAsia="tr-TR"/>
-        </w:rPr>
-        <w:t>continue the game without any change</w:t>
-      </w:r>
-      <w:r>
-        <w:rPr>
-          <w:rFonts w:asciiTheme="minorHAnsi" w:hAnsiTheme="minorHAnsi" w:cstheme="minorHAnsi"/>
-          <w:sz w:val="24"/>
-          <w:szCs w:val="24"/>
-          <w:lang w:eastAsia="tr-TR"/>
-        </w:rPr>
-        <w:t>s</w:t>
-      </w:r>
-      <w:r>
-        <w:rPr>
-          <w:rFonts w:asciiTheme="minorHAnsi" w:hAnsiTheme="minorHAnsi" w:cstheme="minorHAnsi"/>
-          <w:sz w:val="24"/>
-          <w:szCs w:val="24"/>
-          <w:lang w:eastAsia="tr-TR"/>
-        </w:rPr>
-        <w:t>.</w:t>
-      </w:r>
-    </w:p>
-    <w:p>
-      <w:pPr>
-        <w:rPr>
-          <w:rFonts w:asciiTheme="minorHAnsi" w:hAnsiTheme="minorHAnsi" w:cstheme="minorHAnsi"/>
-          <w:b/>
-          <w:sz w:val="24"/>
-          <w:szCs w:val="24"/>
-          <w:lang w:eastAsia="tr-TR"/>
-        </w:rPr>
-      </w:pPr>
-    </w:p>
-    <w:p>
-      <w:pPr>
-        <w:rPr>
-          <w:rFonts w:asciiTheme="minorHAnsi" w:hAnsiTheme="minorHAnsi" w:cstheme="minorHAnsi"/>
-          <w:b/>
-          <w:sz w:val="24"/>
-          <w:szCs w:val="24"/>
-          <w:lang w:eastAsia="tr-TR"/>
-        </w:rPr>
-      </w:pPr>
-    </w:p>
-    <w:p>
-      <w:pPr>
-        <w:pStyle w:val="ListeParagraf"/>
-        <w:ind w:left="0"/>
-        <w:rPr>
-          <w:rFonts w:asciiTheme="minorHAnsi" w:hAnsiTheme="minorHAnsi" w:cstheme="minorHAnsi"/>
-          <w:b/>
-          <w:sz w:val="24"/>
-          <w:szCs w:val="24"/>
-          <w:u w:val="single"/>
-          <w:lang w:eastAsia="tr-TR"/>
-        </w:rPr>
-      </w:pPr>
-      <w:r>
-        <w:rPr>
-          <w:rFonts w:asciiTheme="minorHAnsi" w:hAnsiTheme="minorHAnsi" w:cstheme="minorHAnsi"/>
-          <w:b/>
-          <w:sz w:val="24"/>
-          <w:szCs w:val="24"/>
-          <w:u w:val="single"/>
-          <w:lang w:eastAsia="tr-TR"/>
-        </w:rPr>
-        <w:lastRenderedPageBreak/>
-        <w:t>Use Case #</w:t>
-      </w:r>
-      <w:r>
-        <w:rPr>
-          <w:rFonts w:asciiTheme="minorHAnsi" w:hAnsiTheme="minorHAnsi" w:cstheme="minorHAnsi"/>
-          <w:b/>
-          <w:sz w:val="24"/>
-          <w:szCs w:val="24"/>
-          <w:u w:val="single"/>
-          <w:lang w:eastAsia="tr-TR"/>
-        </w:rPr>
-        <w:t>7</w:t>
-      </w:r>
-    </w:p>
-    <w:p>
-      <w:pPr>
-        <w:pStyle w:val="ListeParagraf"/>
-        <w:ind w:left="0"/>
-        <w:rPr>
-          <w:rFonts w:asciiTheme="minorHAnsi" w:hAnsiTheme="minorHAnsi" w:cstheme="minorHAnsi"/>
-          <w:b/>
-          <w:sz w:val="24"/>
-          <w:szCs w:val="24"/>
-          <w:lang w:eastAsia="tr-TR"/>
-        </w:rPr>
-      </w:pPr>
-    </w:p>
-    <w:p>
-      <w:pPr>
-        <w:pStyle w:val="ListeParagraf"/>
-        <w:rPr>
-          <w:rFonts w:asciiTheme="minorHAnsi" w:hAnsiTheme="minorHAnsi" w:cstheme="minorHAnsi"/>
-          <w:sz w:val="24"/>
-          <w:szCs w:val="24"/>
-          <w:lang w:eastAsia="tr-TR"/>
-        </w:rPr>
-      </w:pPr>
-      <w:r>
-        <w:rPr>
-          <w:rFonts w:asciiTheme="minorHAnsi" w:hAnsiTheme="minorHAnsi" w:cstheme="minorHAnsi"/>
-          <w:b/>
-          <w:sz w:val="24"/>
-          <w:szCs w:val="24"/>
-          <w:lang w:eastAsia="tr-TR"/>
-        </w:rPr>
-        <w:t xml:space="preserve">Use case name: </w:t>
-      </w:r>
-      <w:r>
-        <w:rPr>
-          <w:rFonts w:asciiTheme="minorHAnsi" w:hAnsiTheme="minorHAnsi" w:cstheme="minorHAnsi"/>
-          <w:sz w:val="24"/>
-          <w:szCs w:val="24"/>
-          <w:lang w:eastAsia="tr-TR"/>
-        </w:rPr>
-        <w:t>Purchase item</w:t>
-      </w:r>
-    </w:p>
-    <w:p>
-      <w:pPr>
-        <w:pStyle w:val="ListeParagraf"/>
-        <w:rPr>
-          <w:rFonts w:asciiTheme="minorHAnsi" w:hAnsiTheme="minorHAnsi" w:cstheme="minorHAnsi"/>
-          <w:sz w:val="24"/>
-          <w:szCs w:val="24"/>
-          <w:lang w:eastAsia="tr-TR"/>
-        </w:rPr>
-      </w:pPr>
-    </w:p>
-    <w:p>
-      <w:pPr>
-        <w:pStyle w:val="ListeParagraf"/>
-        <w:rPr>
-          <w:rFonts w:asciiTheme="minorHAnsi" w:hAnsiTheme="minorHAnsi" w:cstheme="minorHAnsi"/>
-          <w:sz w:val="24"/>
-          <w:szCs w:val="24"/>
-          <w:lang w:eastAsia="tr-TR"/>
-        </w:rPr>
-      </w:pPr>
-      <w:r>
-        <w:rPr>
-          <w:rFonts w:asciiTheme="minorHAnsi" w:hAnsiTheme="minorHAnsi" w:cstheme="minorHAnsi"/>
-          <w:b/>
-          <w:sz w:val="24"/>
-          <w:szCs w:val="24"/>
-          <w:lang w:eastAsia="tr-TR"/>
-        </w:rPr>
-        <w:t xml:space="preserve">Participating actors: </w:t>
-      </w:r>
-      <w:r>
-        <w:rPr>
-          <w:rFonts w:asciiTheme="minorHAnsi" w:hAnsiTheme="minorHAnsi" w:cstheme="minorHAnsi"/>
-          <w:sz w:val="24"/>
-          <w:szCs w:val="24"/>
-          <w:lang w:eastAsia="tr-TR"/>
-        </w:rPr>
-        <w:t>Player</w:t>
-      </w:r>
-    </w:p>
-    <w:p>
-      <w:pPr>
-        <w:pStyle w:val="ListeParagraf"/>
-        <w:rPr>
-          <w:rFonts w:asciiTheme="minorHAnsi" w:hAnsiTheme="minorHAnsi" w:cstheme="minorHAnsi"/>
-          <w:b/>
-          <w:color w:val="FF0000"/>
-          <w:sz w:val="24"/>
-          <w:szCs w:val="24"/>
-          <w:lang w:eastAsia="tr-TR"/>
-        </w:rPr>
-      </w:pPr>
-    </w:p>
-    <w:p>
-      <w:pPr>
-        <w:pStyle w:val="ListeParagraf"/>
-        <w:rPr>
-          <w:rFonts w:asciiTheme="minorHAnsi" w:hAnsiTheme="minorHAnsi" w:cstheme="minorHAnsi"/>
-          <w:sz w:val="24"/>
-          <w:szCs w:val="24"/>
-          <w:lang w:eastAsia="tr-TR"/>
-        </w:rPr>
-      </w:pPr>
-      <w:r>
-        <w:rPr>
-          <w:rFonts w:asciiTheme="minorHAnsi" w:hAnsiTheme="minorHAnsi" w:cstheme="minorHAnsi"/>
-          <w:b/>
-          <w:sz w:val="24"/>
-          <w:szCs w:val="24"/>
-          <w:lang w:eastAsia="tr-TR"/>
-        </w:rPr>
-        <w:t xml:space="preserve">Entry condition: </w:t>
-      </w:r>
-      <w:r>
-        <w:rPr>
-          <w:rFonts w:asciiTheme="minorHAnsi" w:hAnsiTheme="minorHAnsi" w:cstheme="minorHAnsi"/>
-          <w:sz w:val="24"/>
-          <w:szCs w:val="24"/>
-          <w:lang w:eastAsia="tr-TR"/>
-        </w:rPr>
-        <w:t xml:space="preserve">Player has already opened the game and he is on the </w:t>
-      </w:r>
-      <w:r>
-        <w:rPr>
-          <w:rFonts w:asciiTheme="minorHAnsi" w:hAnsiTheme="minorHAnsi" w:cstheme="minorHAnsi"/>
-          <w:sz w:val="24"/>
-          <w:szCs w:val="24"/>
-          <w:lang w:eastAsia="tr-TR"/>
-        </w:rPr>
-        <w:t>purchase</w:t>
-      </w:r>
-      <w:r>
-        <w:rPr>
-          <w:rFonts w:asciiTheme="minorHAnsi" w:hAnsiTheme="minorHAnsi" w:cstheme="minorHAnsi"/>
-          <w:sz w:val="24"/>
-          <w:szCs w:val="24"/>
-          <w:lang w:eastAsia="tr-TR"/>
-        </w:rPr>
-        <w:t xml:space="preserve"> screen.</w:t>
-      </w:r>
-    </w:p>
-    <w:p>
-      <w:pPr>
-        <w:pStyle w:val="ListeParagraf"/>
-        <w:rPr>
-          <w:rFonts w:asciiTheme="minorHAnsi" w:hAnsiTheme="minorHAnsi" w:cstheme="minorHAnsi"/>
-          <w:sz w:val="24"/>
-          <w:szCs w:val="24"/>
-          <w:lang w:eastAsia="tr-TR"/>
-        </w:rPr>
-      </w:pPr>
-    </w:p>
-    <w:p>
-      <w:pPr>
-        <w:pStyle w:val="ListeParagraf"/>
-        <w:rPr>
-          <w:rFonts w:asciiTheme="minorHAnsi" w:hAnsiTheme="minorHAnsi" w:cstheme="minorHAnsi"/>
-          <w:sz w:val="24"/>
-          <w:szCs w:val="24"/>
-          <w:lang w:eastAsia="tr-TR"/>
-        </w:rPr>
-      </w:pPr>
-      <w:r>
-        <w:rPr>
-          <w:rFonts w:asciiTheme="minorHAnsi" w:hAnsiTheme="minorHAnsi" w:cstheme="minorHAnsi"/>
-          <w:b/>
-          <w:sz w:val="24"/>
-          <w:szCs w:val="24"/>
-          <w:lang w:eastAsia="tr-TR"/>
-        </w:rPr>
-        <w:t xml:space="preserve">Exit condition: </w:t>
-      </w:r>
-      <w:r>
-        <w:rPr>
-          <w:rFonts w:asciiTheme="minorHAnsi" w:hAnsiTheme="minorHAnsi" w:cstheme="minorHAnsi"/>
-          <w:sz w:val="24"/>
-          <w:szCs w:val="24"/>
-          <w:lang w:eastAsia="tr-TR"/>
-        </w:rPr>
-        <w:t xml:space="preserve">Player </w:t>
-      </w:r>
-      <w:r>
-        <w:rPr>
-          <w:rFonts w:asciiTheme="minorHAnsi" w:hAnsiTheme="minorHAnsi" w:cstheme="minorHAnsi"/>
-          <w:sz w:val="24"/>
-          <w:szCs w:val="24"/>
-          <w:lang w:eastAsia="tr-TR"/>
-        </w:rPr>
-        <w:t>returns upgrade screen.</w:t>
-      </w:r>
-    </w:p>
-    <w:p>
-      <w:pPr>
-        <w:pStyle w:val="ListeParagraf"/>
-        <w:rPr>
-          <w:rFonts w:asciiTheme="minorHAnsi" w:hAnsiTheme="minorHAnsi" w:cstheme="minorHAnsi"/>
-          <w:b/>
-          <w:sz w:val="24"/>
-          <w:szCs w:val="24"/>
-          <w:lang w:eastAsia="tr-TR"/>
-        </w:rPr>
-      </w:pPr>
-    </w:p>
-    <w:p>
-      <w:pPr>
-        <w:pStyle w:val="ListeParagraf"/>
-        <w:rPr>
-          <w:rFonts w:asciiTheme="minorHAnsi" w:hAnsiTheme="minorHAnsi" w:cstheme="minorHAnsi"/>
-          <w:b/>
-          <w:sz w:val="24"/>
-          <w:szCs w:val="24"/>
-          <w:lang w:eastAsia="tr-TR"/>
-        </w:rPr>
-      </w:pPr>
-      <w:r>
-        <w:rPr>
-          <w:rFonts w:asciiTheme="minorHAnsi" w:hAnsiTheme="minorHAnsi" w:cstheme="minorHAnsi"/>
-          <w:b/>
-          <w:sz w:val="24"/>
-          <w:szCs w:val="24"/>
-          <w:lang w:eastAsia="tr-TR"/>
-        </w:rPr>
-        <w:t>Main Flow of Events:</w:t>
-      </w:r>
-    </w:p>
-    <w:p>
-      <w:pPr>
-        <w:pStyle w:val="ListeParagraf"/>
-        <w:numPr>
-          <w:ilvl w:val="1"/>
-          <w:numId w:val="25"/>
-        </w:numPr>
-        <w:rPr>
-          <w:rFonts w:asciiTheme="minorHAnsi" w:hAnsiTheme="minorHAnsi" w:cstheme="minorHAnsi"/>
-          <w:sz w:val="24"/>
-          <w:szCs w:val="24"/>
-          <w:lang w:eastAsia="tr-TR"/>
-        </w:rPr>
-      </w:pPr>
-      <w:r>
-        <w:rPr>
-          <w:rFonts w:asciiTheme="minorHAnsi" w:hAnsiTheme="minorHAnsi" w:cstheme="minorHAnsi"/>
-          <w:sz w:val="24"/>
-          <w:szCs w:val="24"/>
-          <w:lang w:eastAsia="tr-TR"/>
-        </w:rPr>
-        <w:t>Before each level of the</w:t>
-      </w:r>
-      <w:r>
-        <w:rPr>
-          <w:rFonts w:asciiTheme="minorHAnsi" w:hAnsiTheme="minorHAnsi" w:cstheme="minorHAnsi"/>
-          <w:sz w:val="24"/>
-          <w:szCs w:val="24"/>
-          <w:lang w:eastAsia="tr-TR"/>
-        </w:rPr>
-        <w:t xml:space="preserve"> game, upgrade screen appears.</w:t>
-      </w:r>
-    </w:p>
-    <w:p>
-      <w:pPr>
-        <w:pStyle w:val="ListeParagraf"/>
-        <w:numPr>
-          <w:ilvl w:val="1"/>
-          <w:numId w:val="25"/>
-        </w:numPr>
-        <w:rPr>
-          <w:rFonts w:asciiTheme="minorHAnsi" w:hAnsiTheme="minorHAnsi" w:cstheme="minorHAnsi"/>
-          <w:sz w:val="24"/>
-          <w:szCs w:val="24"/>
-          <w:lang w:eastAsia="tr-TR"/>
-        </w:rPr>
-      </w:pPr>
-      <w:proofErr w:type="gramStart"/>
-      <w:r>
-        <w:rPr>
-          <w:rFonts w:asciiTheme="minorHAnsi" w:hAnsiTheme="minorHAnsi" w:cstheme="minorHAnsi"/>
-          <w:sz w:val="24"/>
-          <w:szCs w:val="24"/>
-          <w:lang w:eastAsia="tr-TR"/>
-        </w:rPr>
-        <w:t xml:space="preserve">Player clicks </w:t>
-      </w:r>
-      <w:r>
-        <w:rPr>
-          <w:rFonts w:asciiTheme="minorHAnsi" w:hAnsiTheme="minorHAnsi" w:cstheme="minorHAnsi"/>
-          <w:noProof/>
-          <w:sz w:val="24"/>
-          <w:szCs w:val="24"/>
-          <w:lang w:eastAsia="tr-TR"/>
-        </w:rPr>
-        <w:t>on</w:t>
-      </w:r>
-      <w:r>
-        <w:rPr>
-          <w:rFonts w:asciiTheme="minorHAnsi" w:hAnsiTheme="minorHAnsi" w:cstheme="minorHAnsi"/>
-          <w:sz w:val="24"/>
-          <w:szCs w:val="24"/>
-          <w:lang w:eastAsia="tr-TR"/>
-        </w:rPr>
-        <w:t xml:space="preserve"> shop</w:t>
-      </w:r>
-      <w:r>
-        <w:rPr>
-          <w:rFonts w:asciiTheme="minorHAnsi" w:hAnsiTheme="minorHAnsi" w:cstheme="minorHAnsi"/>
-          <w:sz w:val="24"/>
-          <w:szCs w:val="24"/>
-          <w:lang w:eastAsia="tr-TR"/>
-        </w:rPr>
-        <w:t xml:space="preserve"> button and shop screen appears</w:t>
-      </w:r>
-      <w:proofErr w:type="gramEnd"/>
-      <w:r>
-        <w:rPr>
-          <w:rFonts w:asciiTheme="minorHAnsi" w:hAnsiTheme="minorHAnsi" w:cstheme="minorHAnsi"/>
-          <w:sz w:val="24"/>
-          <w:szCs w:val="24"/>
-          <w:lang w:eastAsia="tr-TR"/>
-        </w:rPr>
-        <w:t>.</w:t>
-      </w:r>
-    </w:p>
-    <w:p>
-      <w:pPr>
-        <w:pStyle w:val="ListeParagraf"/>
-        <w:numPr>
-          <w:ilvl w:val="1"/>
-          <w:numId w:val="25"/>
-        </w:numPr>
-        <w:rPr>
-          <w:rFonts w:asciiTheme="minorHAnsi" w:hAnsiTheme="minorHAnsi" w:cstheme="minorHAnsi"/>
-          <w:sz w:val="24"/>
-          <w:szCs w:val="24"/>
-          <w:lang w:eastAsia="tr-TR"/>
-        </w:rPr>
-      </w:pPr>
-      <w:r>
-        <w:rPr>
-          <w:rFonts w:asciiTheme="minorHAnsi" w:hAnsiTheme="minorHAnsi" w:cstheme="minorHAnsi"/>
-          <w:sz w:val="24"/>
-          <w:szCs w:val="24"/>
-          <w:lang w:eastAsia="tr-TR"/>
-        </w:rPr>
-        <w:t>To buy something player use his/her credits as money.</w:t>
-      </w:r>
-    </w:p>
-    <w:p>
-      <w:pPr>
-        <w:pStyle w:val="ListeParagraf"/>
-        <w:numPr>
-          <w:ilvl w:val="1"/>
-          <w:numId w:val="25"/>
-        </w:numPr>
-        <w:rPr>
-          <w:rFonts w:asciiTheme="minorHAnsi" w:hAnsiTheme="minorHAnsi" w:cstheme="minorHAnsi"/>
-          <w:sz w:val="24"/>
-          <w:szCs w:val="24"/>
-          <w:lang w:eastAsia="tr-TR"/>
-        </w:rPr>
-      </w:pPr>
-      <w:r>
-        <w:rPr>
-          <w:rFonts w:asciiTheme="minorHAnsi" w:hAnsiTheme="minorHAnsi" w:cstheme="minorHAnsi"/>
-          <w:noProof/>
-          <w:sz w:val="24"/>
-          <w:szCs w:val="24"/>
-          <w:lang w:eastAsia="tr-TR"/>
-        </w:rPr>
-        <w:t>Player</w:t>
-      </w:r>
-      <w:r>
-        <w:rPr>
-          <w:rFonts w:asciiTheme="minorHAnsi" w:hAnsiTheme="minorHAnsi" w:cstheme="minorHAnsi"/>
-          <w:sz w:val="24"/>
-          <w:szCs w:val="24"/>
-          <w:lang w:eastAsia="tr-TR"/>
-        </w:rPr>
-        <w:t xml:space="preserve"> can buy keys (to open chests), and standard items such as</w:t>
-      </w:r>
-      <w:r>
-        <w:rPr>
-          <w:rFonts w:asciiTheme="minorHAnsi" w:hAnsiTheme="minorHAnsi" w:cstheme="minorHAnsi"/>
-          <w:sz w:val="24"/>
-          <w:szCs w:val="24"/>
-          <w:lang w:eastAsia="tr-TR"/>
-        </w:rPr>
-        <w:t xml:space="preserve"> increasing fire rate, speed, bullet, speed and time.</w:t>
-      </w:r>
-    </w:p>
-    <w:p>
-      <w:pPr>
-        <w:pStyle w:val="ListeParagraf"/>
-        <w:numPr>
-          <w:ilvl w:val="1"/>
-          <w:numId w:val="25"/>
-        </w:numPr>
-        <w:rPr>
-          <w:rFonts w:asciiTheme="minorHAnsi" w:hAnsiTheme="minorHAnsi" w:cstheme="minorHAnsi"/>
-          <w:sz w:val="24"/>
-          <w:szCs w:val="24"/>
-          <w:lang w:eastAsia="tr-TR"/>
-        </w:rPr>
-      </w:pPr>
-      <w:r>
-        <w:rPr>
-          <w:rFonts w:asciiTheme="minorHAnsi" w:hAnsiTheme="minorHAnsi" w:cstheme="minorHAnsi"/>
-          <w:sz w:val="24"/>
-          <w:szCs w:val="24"/>
-          <w:lang w:eastAsia="tr-TR"/>
-        </w:rPr>
-        <w:t xml:space="preserve">After shopping the </w:t>
-      </w:r>
-      <w:r>
-        <w:rPr>
-          <w:rFonts w:asciiTheme="minorHAnsi" w:hAnsiTheme="minorHAnsi" w:cstheme="minorHAnsi"/>
-          <w:sz w:val="24"/>
-          <w:szCs w:val="24"/>
-          <w:lang w:eastAsia="tr-TR"/>
-        </w:rPr>
-        <w:t>purchased products</w:t>
-      </w:r>
-      <w:r>
-        <w:rPr>
-          <w:rFonts w:asciiTheme="minorHAnsi" w:hAnsiTheme="minorHAnsi" w:cstheme="minorHAnsi"/>
-          <w:sz w:val="24"/>
-          <w:szCs w:val="24"/>
-          <w:lang w:eastAsia="tr-TR"/>
-        </w:rPr>
-        <w:t xml:space="preserve"> can be used for the upgrade character.</w:t>
-      </w:r>
-    </w:p>
-    <w:p>
-      <w:pPr>
-        <w:pStyle w:val="ListeParagraf"/>
-        <w:numPr>
-          <w:ilvl w:val="1"/>
-          <w:numId w:val="25"/>
-        </w:numPr>
-        <w:rPr>
-          <w:rFonts w:asciiTheme="minorHAnsi" w:hAnsiTheme="minorHAnsi" w:cstheme="minorHAnsi"/>
-          <w:sz w:val="24"/>
-          <w:szCs w:val="24"/>
-          <w:lang w:eastAsia="tr-TR"/>
-        </w:rPr>
-      </w:pPr>
-      <w:r>
-        <w:rPr>
-          <w:rFonts w:asciiTheme="minorHAnsi" w:hAnsiTheme="minorHAnsi" w:cstheme="minorHAnsi"/>
-          <w:sz w:val="24"/>
-          <w:szCs w:val="24"/>
-          <w:lang w:eastAsia="tr-TR"/>
-        </w:rPr>
-        <w:t xml:space="preserve">Player returns to the </w:t>
-      </w:r>
-      <w:r>
-        <w:rPr>
-          <w:rFonts w:asciiTheme="minorHAnsi" w:hAnsiTheme="minorHAnsi" w:cstheme="minorHAnsi"/>
-          <w:sz w:val="24"/>
-          <w:szCs w:val="24"/>
-          <w:lang w:eastAsia="tr-TR"/>
-        </w:rPr>
-        <w:t>upgrade</w:t>
-      </w:r>
-      <w:r>
-        <w:rPr>
-          <w:rFonts w:asciiTheme="minorHAnsi" w:hAnsiTheme="minorHAnsi" w:cstheme="minorHAnsi"/>
-          <w:sz w:val="24"/>
-          <w:szCs w:val="24"/>
-          <w:lang w:eastAsia="tr-TR"/>
-        </w:rPr>
-        <w:t xml:space="preserve"> screen.</w:t>
-      </w:r>
-    </w:p>
-    <w:p>
-      <w:pPr>
-        <w:pStyle w:val="ListeParagraf"/>
-        <w:ind w:left="999"/>
-        <w:rPr>
-          <w:rFonts w:asciiTheme="minorHAnsi" w:hAnsiTheme="minorHAnsi" w:cstheme="minorHAnsi"/>
-          <w:color w:val="FF0000"/>
-          <w:sz w:val="24"/>
-          <w:szCs w:val="24"/>
-          <w:lang w:eastAsia="tr-TR"/>
-        </w:rPr>
-      </w:pPr>
-    </w:p>
-    <w:p>
-      <w:pPr>
-        <w:ind w:left="567"/>
-        <w:rPr>
-          <w:rFonts w:asciiTheme="minorHAnsi" w:hAnsiTheme="minorHAnsi" w:cstheme="minorHAnsi"/>
-          <w:b/>
-          <w:sz w:val="24"/>
-          <w:szCs w:val="24"/>
-          <w:lang w:eastAsia="tr-TR"/>
-        </w:rPr>
-      </w:pPr>
-      <w:r>
-        <w:rPr>
-          <w:rFonts w:asciiTheme="minorHAnsi" w:hAnsiTheme="minorHAnsi" w:cstheme="minorHAnsi"/>
-          <w:b/>
-          <w:sz w:val="24"/>
-          <w:szCs w:val="24"/>
-          <w:lang w:eastAsia="tr-TR"/>
-        </w:rPr>
-        <w:t xml:space="preserve">Alternative Flow of Event: </w:t>
-      </w:r>
-    </w:p>
-    <w:p>
-      <w:pPr>
-        <w:pStyle w:val="ListeParagraf"/>
-        <w:numPr>
-          <w:ilvl w:val="1"/>
-          <w:numId w:val="33"/>
-        </w:numPr>
-        <w:rPr>
-          <w:rFonts w:asciiTheme="minorHAnsi" w:hAnsiTheme="minorHAnsi" w:cstheme="minorHAnsi"/>
-          <w:b/>
-          <w:sz w:val="24"/>
-          <w:szCs w:val="24"/>
-          <w:lang w:eastAsia="tr-TR"/>
-        </w:rPr>
-      </w:pPr>
-      <w:r>
-        <w:rPr>
-          <w:rFonts w:asciiTheme="minorHAnsi" w:hAnsiTheme="minorHAnsi" w:cstheme="minorHAnsi"/>
-          <w:noProof/>
-          <w:sz w:val="24"/>
-          <w:szCs w:val="24"/>
-          <w:lang w:eastAsia="tr-TR"/>
-        </w:rPr>
-        <w:t>Player</w:t>
-      </w:r>
-      <w:r>
-        <w:rPr>
-          <w:rFonts w:asciiTheme="minorHAnsi" w:hAnsiTheme="minorHAnsi" w:cstheme="minorHAnsi"/>
-          <w:sz w:val="24"/>
-          <w:szCs w:val="24"/>
-          <w:lang w:eastAsia="tr-TR"/>
-        </w:rPr>
-        <w:t xml:space="preserve"> may exit the game. </w:t>
-      </w:r>
-    </w:p>
-    <w:p>
-      <w:pPr>
-        <w:pStyle w:val="ListeParagraf"/>
-        <w:numPr>
-          <w:ilvl w:val="1"/>
-          <w:numId w:val="33"/>
-        </w:numPr>
-        <w:rPr>
-          <w:rFonts w:asciiTheme="minorHAnsi" w:hAnsiTheme="minorHAnsi" w:cstheme="minorHAnsi"/>
-          <w:b/>
-          <w:sz w:val="24"/>
-          <w:szCs w:val="24"/>
-          <w:lang w:eastAsia="tr-TR"/>
-        </w:rPr>
-      </w:pPr>
-      <w:r>
-        <w:rPr>
-          <w:rFonts w:asciiTheme="minorHAnsi" w:hAnsiTheme="minorHAnsi" w:cstheme="minorHAnsi"/>
-          <w:noProof/>
-          <w:sz w:val="24"/>
-          <w:szCs w:val="24"/>
-          <w:lang w:eastAsia="tr-TR"/>
-        </w:rPr>
-        <w:t>Player</w:t>
-      </w:r>
-      <w:r>
-        <w:rPr>
-          <w:rFonts w:asciiTheme="minorHAnsi" w:hAnsiTheme="minorHAnsi" w:cstheme="minorHAnsi"/>
-          <w:sz w:val="24"/>
-          <w:szCs w:val="24"/>
-          <w:lang w:eastAsia="tr-TR"/>
-        </w:rPr>
-        <w:t xml:space="preserve"> may continue the game without any </w:t>
-      </w:r>
-      <w:r>
-        <w:rPr>
-          <w:rFonts w:asciiTheme="minorHAnsi" w:hAnsiTheme="minorHAnsi" w:cstheme="minorHAnsi"/>
-          <w:sz w:val="24"/>
-          <w:szCs w:val="24"/>
-          <w:lang w:eastAsia="tr-TR"/>
-        </w:rPr>
-        <w:t>shopping</w:t>
-      </w:r>
-      <w:r>
-        <w:rPr>
-          <w:rFonts w:asciiTheme="minorHAnsi" w:hAnsiTheme="minorHAnsi" w:cstheme="minorHAnsi"/>
-          <w:sz w:val="24"/>
-          <w:szCs w:val="24"/>
-          <w:lang w:eastAsia="tr-TR"/>
-        </w:rPr>
-        <w:t>.</w:t>
+        <w:spacing w:line="480" w:lineRule="auto"/>
+        <w:rPr>
+          <w:rFonts w:asciiTheme="minorHAnsi" w:hAnsiTheme="minorHAnsi" w:cstheme="minorHAnsi"/>
+          <w:b/>
+          <w:sz w:val="28"/>
+          <w:szCs w:val="24"/>
+          <w:lang w:eastAsia="tr-TR"/>
+        </w:rPr>
+      </w:pPr>
+      <w:r>
+        <w:rPr>
+          <w:rFonts w:asciiTheme="minorHAnsi" w:hAnsiTheme="minorHAnsi" w:cstheme="minorHAnsi"/>
+          <w:b/>
+          <w:sz w:val="28"/>
+          <w:szCs w:val="24"/>
+          <w:lang w:eastAsia="tr-TR"/>
+        </w:rPr>
+        <w:t>User Interface</w:t>
       </w:r>
     </w:p>
     <w:sectPr>
@@ -10665,6 +11038,7 @@
         <w:docPartUnique/>
       </w:docPartObj>
     </w:sdtPr>
+    <w:sdtEndPr/>
     <w:sdtContent>
       <w:p>
         <w:pPr>
@@ -10726,7 +11100,7 @@
                       <w:rPr>
                         <w:noProof/>
                       </w:rPr>
-                      <w:t>12</w:t>
+                      <w:t>13</w:t>
                     </w:r>
                     <w:r>
                       <w:rPr>
@@ -12909,7 +13283,7 @@
   <w:abstractNum w:abstractNumId="22">
     <w:nsid w:val="449D78F2"/>
     <w:multiLevelType w:val="multilevel"/>
-    <w:tmpl w:val="3F1C76EA"/>
+    <w:tmpl w:val="ECBA1C52"/>
     <w:lvl w:ilvl="0">
       <w:start w:val="1"/>
       <w:numFmt w:val="decimal"/>
@@ -12958,6 +13332,10 @@
       <w:pPr>
         <w:ind w:left="1728" w:hanging="648"/>
       </w:pPr>
+      <w:rPr>
+        <w:sz w:val="24"/>
+        <w:u w:val="single"/>
+      </w:rPr>
     </w:lvl>
     <w:lvl w:ilvl="4">
       <w:start w:val="1"/>
@@ -14312,6 +14690,7 @@
   <w:style w:type="character" w:default="1" w:styleId="VarsaylanParagrafYazTipi">
     <w:name w:val="Default Paragraph Font"/>
     <w:uiPriority w:val="1"/>
+    <w:semiHidden/>
     <w:unhideWhenUsed/>
   </w:style>
   <w:style w:type="table" w:default="1" w:styleId="NormalTablo">
@@ -15136,7 +15515,7 @@
 </file>
 
 <file path=customXml/itemProps1.xml><?xml version="1.0" encoding="utf-8"?>
-<ds:datastoreItem xmlns:ds="http://schemas.openxmlformats.org/officeDocument/2006/customXml" ds:itemID="{3ED0D741-F92A-4B7A-8255-0E076E70800B}">
+<ds:datastoreItem xmlns:ds="http://schemas.openxmlformats.org/officeDocument/2006/customXml" ds:itemID="{E3B74F0F-76E3-4131-A184-0FF17BA89477}">
   <ds:schemaRefs>
     <ds:schemaRef ds:uri="http://schemas.openxmlformats.org/officeDocument/2006/bibliography"/>
   </ds:schemaRefs>

</xml_diff>